<commit_message>
Updated draft of my final report sections.
</commit_message>
<xml_diff>
--- a/docs/FinalReportSections_AlexCraig.docx
+++ b/docs/FinalReportSections_AlexCraig.docx
@@ -1139,23 +1139,7 @@
                 <w:sz w:val="24"/>
                 <w:szCs w:val="24"/>
               </w:rPr>
-              <w:t xml:space="preserve">A player in the lobby initiates a game. The lobby is replaced with an augmented video feed, and players are paired to robots for remote control. Virtual </w:t>
-            </w:r>
-            <w:proofErr w:type="spellStart"/>
-            <w:r>
-              <w:rPr>
-                <w:sz w:val="24"/>
-                <w:szCs w:val="24"/>
-              </w:rPr>
-              <w:t>gameplay</w:t>
-            </w:r>
-            <w:proofErr w:type="spellEnd"/>
-            <w:r>
-              <w:rPr>
-                <w:sz w:val="24"/>
-                <w:szCs w:val="24"/>
-              </w:rPr>
-              <w:t xml:space="preserve"> begins.</w:t>
+              <w:t>A player in the lobby initiates a game. The lobby is replaced with an augmented video feed, and players are paired to robots for remote control. Virtual gameplay begins.</w:t>
             </w:r>
           </w:p>
         </w:tc>
@@ -1531,7 +1515,13 @@
         <w:t xml:space="preserve">. </w:t>
       </w:r>
       <w:r>
-        <w:t>Up to two connected Android nodes have been tested, although the implementation is designed to support an arbitrary number of Android clients (including spectators who do not directly control a robot). The Android client is implemented as a two subsystems: the Android client and the game model (which is shared with the server implementation). The Android client subsystem is responsible for transmitting chat and control messages to the server, receiving and rendering the real time media stream, rendering OpenGL graphics, passing orientation and touch screen input to the central server, and receiving game state updates to be integrated into the model. The model subsystem is continually updated to match the current server state, and is used to determine the positions of entities for use with OpenGL rendering.</w:t>
+        <w:t>Up to two connected Android nodes have been tested, although the implementation is designed to support an arbitrary number of Android clients (including spectators who do not directly control a robot). The Android client is implemented as a two subsystems: the Android client and the game model (which is shared with the server implementation). The Android client subsystem is responsible for transmitting chat and control messages to the server, receiving a</w:t>
+      </w:r>
+      <w:r>
+        <w:t>nd rendering the real time video</w:t>
+      </w:r>
+      <w:r>
+        <w:t xml:space="preserve"> stream, rendering OpenGL graphics, passing orientation and touch screen input to the central server, and receiving game state updates to be integrated into the model. The model subsystem is continually updated to match the current server state, and is used to determine the positions of entities for use with OpenGL rendering.</w:t>
       </w:r>
     </w:p>
     <w:p>
@@ -1576,6 +1566,9 @@
       <w:proofErr w:type="spellEnd"/>
       <w:r>
         <w:t xml:space="preserve"> system.</w:t>
+      </w:r>
+      <w:r>
+        <w:t xml:space="preserve"> Note that multiple instances of the Robot and Android nodes can be serviced by a single Central Server node.</w:t>
       </w:r>
     </w:p>
     <w:p>
@@ -1609,7 +1602,7 @@
           <v:shape id="_x0000_i1025" type="#_x0000_t75" style="width:237pt;height:385.5pt" o:ole="" o:bordertopcolor="this" o:borderleftcolor="this" o:borderbottomcolor="this" o:borderrightcolor="this">
             <v:imagedata r:id="rId8" o:title=""/>
           </v:shape>
-          <o:OLEObject Type="Embed" ProgID="Visio.Drawing.11" ShapeID="_x0000_i1025" DrawAspect="Content" ObjectID="_1362150243" r:id="rId9"/>
+          <o:OLEObject Type="Embed" ProgID="Visio.Drawing.11" ShapeID="_x0000_i1025" DrawAspect="Content" ObjectID="_1362232673" r:id="rId9"/>
         </w:object>
       </w:r>
     </w:p>
@@ -1619,6 +1612,7 @@
       </w:pPr>
       <w:bookmarkStart w:id="3" w:name="_Toc288392670"/>
       <w:r>
+        <w:lastRenderedPageBreak/>
         <w:t>Server Implementation</w:t>
       </w:r>
     </w:p>
@@ -1641,17 +1635,151 @@
       </w:pPr>
       <w:bookmarkStart w:id="4" w:name="_Toc288392667"/>
       <w:r>
+        <w:t xml:space="preserve">Controller - </w:t>
+      </w:r>
+      <w:r>
+        <w:t>User and Robot State Management and Data Propagation (Alex Craig)</w:t>
+      </w:r>
+      <w:bookmarkEnd w:id="4"/>
+    </w:p>
+    <w:p>
+      <w:r>
+        <w:t xml:space="preserve">The central component of the controller with respect to user and robot state management is an instance of the </w:t>
+      </w:r>
+      <w:proofErr w:type="spellStart"/>
+      <w:r>
+        <w:t>ServerLobby</w:t>
+      </w:r>
+      <w:proofErr w:type="spellEnd"/>
+      <w:r>
+        <w:t xml:space="preserve"> class. </w:t>
+      </w:r>
+      <w:proofErr w:type="spellStart"/>
+      <w:r>
+        <w:t>ServerLobby</w:t>
+      </w:r>
+      <w:proofErr w:type="spellEnd"/>
+      <w:r>
+        <w:t xml:space="preserve"> is a passive class that is not concerned with any real time aspects</w:t>
+      </w:r>
+      <w:r>
+        <w:t xml:space="preserve"> of gameplay, but rather manages</w:t>
+      </w:r>
+      <w:r>
+        <w:t xml:space="preserve"> lists of references to instances of </w:t>
+      </w:r>
+      <w:proofErr w:type="spellStart"/>
+      <w:r>
+        <w:t>UserProxy</w:t>
+      </w:r>
+      <w:proofErr w:type="spellEnd"/>
+      <w:r>
+        <w:t xml:space="preserve"> and </w:t>
+      </w:r>
+      <w:proofErr w:type="spellStart"/>
+      <w:r>
+        <w:t>RobotProxy</w:t>
+      </w:r>
+      <w:proofErr w:type="spellEnd"/>
+      <w:r>
+        <w:t xml:space="preserve"> (each of which represents a connected client)</w:t>
+      </w:r>
+      <w:r>
+        <w:t>, and controls the launching and termination of real time gameplay</w:t>
+      </w:r>
+      <w:r>
+        <w:t>.</w:t>
+      </w:r>
+      <w:r>
+        <w:t xml:space="preserve"> The </w:t>
+      </w:r>
+      <w:proofErr w:type="spellStart"/>
+      <w:r>
+        <w:t>ServerLobby</w:t>
+      </w:r>
+      <w:proofErr w:type="spellEnd"/>
+      <w:r>
+        <w:t xml:space="preserve"> uses an event model to allow any class which implements the </w:t>
+      </w:r>
+      <w:proofErr w:type="spellStart"/>
+      <w:r>
+        <w:t>ServerLobbyListener</w:t>
+      </w:r>
+      <w:proofErr w:type="spellEnd"/>
+      <w:r>
+        <w:t xml:space="preserve"> interface to receive events whenever a player or robot joins or leaves the server, whenever a chat message is received, or whenever a game is launched or terminated. In the current implementation, this functionality is used to allow the view subsystem to display lists of connected clients and the server chat lobby. </w:t>
+      </w:r>
+    </w:p>
+    <w:p>
+      <w:r>
+        <w:t xml:space="preserve">To manage incoming Android client connections, the controller uses an instance of </w:t>
+      </w:r>
+      <w:proofErr w:type="spellStart"/>
+      <w:r>
+        <w:t>TcpServer</w:t>
+      </w:r>
+      <w:proofErr w:type="spellEnd"/>
+      <w:r>
+        <w:t xml:space="preserve">, an active class which runs a separate thread to continually accept incoming TCP connections on a specified IP address and port. Whenever a new connection is received, the reference to the client’s socket is used to </w:t>
+      </w:r>
+      <w:r>
+        <w:t xml:space="preserve">construct a </w:t>
+      </w:r>
+      <w:proofErr w:type="spellStart"/>
+      <w:r>
+        <w:t>UserProxy</w:t>
+      </w:r>
+      <w:proofErr w:type="spellEnd"/>
+      <w:r>
+        <w:t xml:space="preserve"> instance. Each </w:t>
+      </w:r>
+      <w:proofErr w:type="spellStart"/>
+      <w:r>
+        <w:t>UserProxy</w:t>
+      </w:r>
+      <w:proofErr w:type="spellEnd"/>
+      <w:r>
+        <w:t xml:space="preserve"> is also an active object which runs a dedicated thread to continually </w:t>
+      </w:r>
+      <w:r>
         <w:lastRenderedPageBreak/>
-        <w:t xml:space="preserve">Controller - </w:t>
-      </w:r>
-      <w:r>
-        <w:t>User and Robot State Management and Data Propagation (Alex Craig)</w:t>
-      </w:r>
-      <w:bookmarkEnd w:id="4"/>
-    </w:p>
-    <w:p>
-      <w:r>
-        <w:t xml:space="preserve">The central component of the controller with respect to user and robot state management is an instance of the </w:t>
+        <w:t xml:space="preserve">read new messages from the client’s socket. </w:t>
+      </w:r>
+      <w:r>
+        <w:t xml:space="preserve">Once a </w:t>
+      </w:r>
+      <w:proofErr w:type="spellStart"/>
+      <w:r>
+        <w:t>UserProxy</w:t>
+      </w:r>
+      <w:proofErr w:type="spellEnd"/>
+      <w:r>
+        <w:t xml:space="preserve"> is generated</w:t>
+      </w:r>
+      <w:r>
+        <w:t xml:space="preserve">, a handshake procedure is carried out to ensure the version of the </w:t>
+      </w:r>
+      <w:proofErr w:type="spellStart"/>
+      <w:r>
+        <w:t>RoboWars</w:t>
+      </w:r>
+      <w:proofErr w:type="spellEnd"/>
+      <w:r>
+        <w:t xml:space="preserve"> client is compatible with the server.</w:t>
+      </w:r>
+      <w:r>
+        <w:t xml:space="preserve"> The client must also provide a unique username, and the client will be required to select a new username if the username is already in use. Once the handshake procedure is complete, the user is registered with the server’s main lobby, and users can interact with the server lobby by sending chat messages, changing the game mode, changing their own ready or spectator status, and initiating game launches. In addition, once the handshake is complete all further communication is achieved by sending serialized event classes rather than raw strings</w:t>
+      </w:r>
+      <w:r>
+        <w:t xml:space="preserve"> and the </w:t>
+      </w:r>
+      <w:proofErr w:type="spellStart"/>
+      <w:r>
+        <w:t>UserProxy</w:t>
+      </w:r>
+      <w:proofErr w:type="spellEnd"/>
+      <w:r>
+        <w:t xml:space="preserve"> registers as a listener on the </w:t>
       </w:r>
       <w:proofErr w:type="spellStart"/>
       <w:r>
@@ -1659,7 +1787,18 @@
       </w:r>
       <w:proofErr w:type="spellEnd"/>
       <w:r>
-        <w:t xml:space="preserve"> class. </w:t>
+        <w:t>. In this m</w:t>
+      </w:r>
+      <w:r>
+        <w:t xml:space="preserve">anner, instances of </w:t>
+      </w:r>
+      <w:proofErr w:type="spellStart"/>
+      <w:r>
+        <w:t>UserProxy</w:t>
+      </w:r>
+      <w:proofErr w:type="spellEnd"/>
+      <w:r>
+        <w:t xml:space="preserve"> listen on the main </w:t>
       </w:r>
       <w:proofErr w:type="spellStart"/>
       <w:r>
@@ -1667,21 +1806,18 @@
       </w:r>
       <w:proofErr w:type="spellEnd"/>
       <w:r>
-        <w:t xml:space="preserve"> is a passive class that is not concerned with any real time aspects</w:t>
-      </w:r>
-      <w:r>
-        <w:t xml:space="preserve"> of </w:t>
-      </w:r>
-      <w:proofErr w:type="spellStart"/>
-      <w:r>
-        <w:t>gameplay</w:t>
-      </w:r>
-      <w:proofErr w:type="spellEnd"/>
-      <w:r>
-        <w:t>, but rather manages</w:t>
-      </w:r>
-      <w:r>
-        <w:t xml:space="preserve"> lists of references to instances of </w:t>
+        <w:t xml:space="preserve"> instance, and propagate events to their respective clients.</w:t>
+      </w:r>
+      <w:r>
+        <w:t xml:space="preserve"> This could have been implemented without an event model (as the </w:t>
+      </w:r>
+      <w:proofErr w:type="spellStart"/>
+      <w:r>
+        <w:t>ServerLobby</w:t>
+      </w:r>
+      <w:proofErr w:type="spellEnd"/>
+      <w:r>
+        <w:t xml:space="preserve"> stores references to all connected instances of </w:t>
       </w:r>
       <w:proofErr w:type="spellStart"/>
       <w:r>
@@ -1689,6 +1825,230 @@
       </w:r>
       <w:proofErr w:type="spellEnd"/>
       <w:r>
+        <w:t xml:space="preserve"> and could call functions directly), but it was decided that an event model was preferable as this method avoids coupling with the view subsystem and sets out a standard communication path for both the view subsystem and instances of </w:t>
+      </w:r>
+      <w:proofErr w:type="spellStart"/>
+      <w:r>
+        <w:t>UserProxy</w:t>
+      </w:r>
+      <w:proofErr w:type="spellEnd"/>
+      <w:r>
+        <w:t>.</w:t>
+      </w:r>
+    </w:p>
+    <w:p>
+      <w:r>
+        <w:t xml:space="preserve">Robot connections are handled similarly to Android clients, but rather than awaiting incoming connections, the server actively attempts to discover compatible </w:t>
+      </w:r>
+      <w:proofErr w:type="spellStart"/>
+      <w:r>
+        <w:t>Mindstorm</w:t>
+      </w:r>
+      <w:proofErr w:type="spellEnd"/>
+      <w:r>
+        <w:t xml:space="preserve"> NXT 2.0 clients within Bluetooth range.</w:t>
+      </w:r>
+      <w:r>
+        <w:t xml:space="preserve"> This is accomplished using the PC libraries of </w:t>
+      </w:r>
+      <w:proofErr w:type="spellStart"/>
+      <w:r>
+        <w:t>LeJOS</w:t>
+      </w:r>
+      <w:proofErr w:type="spellEnd"/>
+      <w:r>
+        <w:t xml:space="preserve"> (“Java for LEGO </w:t>
+      </w:r>
+      <w:proofErr w:type="spellStart"/>
+      <w:r>
+        <w:t>Minstorms</w:t>
+      </w:r>
+      <w:proofErr w:type="spellEnd"/>
+      <w:r>
+        <w:t xml:space="preserve">”) [ac1]. The functionalities of </w:t>
+      </w:r>
+      <w:proofErr w:type="spellStart"/>
+      <w:r>
+        <w:t>LeJOS</w:t>
+      </w:r>
+      <w:proofErr w:type="spellEnd"/>
+      <w:r>
+        <w:t xml:space="preserve"> in general will be discussed further in Section 7 (“Robot Client Implementation”). </w:t>
+      </w:r>
+      <w:proofErr w:type="spellStart"/>
+      <w:r>
+        <w:t>LeJOS</w:t>
+      </w:r>
+      <w:proofErr w:type="spellEnd"/>
+      <w:r>
+        <w:t xml:space="preserve"> provides a simple interface to enable either Bluetooth or USB communication with </w:t>
+      </w:r>
+      <w:proofErr w:type="spellStart"/>
+      <w:r>
+        <w:t>Mindstorm</w:t>
+      </w:r>
+      <w:proofErr w:type="spellEnd"/>
+      <w:r>
+        <w:t xml:space="preserve"> NXT 2.0s </w:t>
+      </w:r>
+      <w:r>
+        <w:lastRenderedPageBreak/>
+        <w:t xml:space="preserve">running </w:t>
+      </w:r>
+      <w:proofErr w:type="spellStart"/>
+      <w:r>
+        <w:t>LeJOS</w:t>
+      </w:r>
+      <w:proofErr w:type="spellEnd"/>
+      <w:r>
+        <w:t xml:space="preserve"> firmware. First, an </w:t>
+      </w:r>
+      <w:proofErr w:type="spellStart"/>
+      <w:r>
+        <w:t>NXTComm</w:t>
+      </w:r>
+      <w:proofErr w:type="spellEnd"/>
+      <w:r>
+        <w:t xml:space="preserve"> object must be generated by supplying a static method of the </w:t>
+      </w:r>
+      <w:proofErr w:type="spellStart"/>
+      <w:r>
+        <w:t>NXTCommFactory</w:t>
+      </w:r>
+      <w:proofErr w:type="spellEnd"/>
+      <w:r>
+        <w:t xml:space="preserve"> class with a constant specifying whether USB or Bluetooth communication is desired. In the case of Bluetooth communication, the </w:t>
+      </w:r>
+      <w:proofErr w:type="spellStart"/>
+      <w:r>
+        <w:t>NXTCommFactory</w:t>
+      </w:r>
+      <w:proofErr w:type="spellEnd"/>
+      <w:r>
+        <w:t xml:space="preserve"> will automatically select a compatible underlying implementation from one of several supported libraries based</w:t>
+      </w:r>
+      <w:r>
+        <w:t xml:space="preserve"> on the underlying operating system. </w:t>
+      </w:r>
+      <w:proofErr w:type="spellStart"/>
+      <w:r>
+        <w:t>RoboWars</w:t>
+      </w:r>
+      <w:proofErr w:type="spellEnd"/>
+      <w:r>
+        <w:t xml:space="preserve"> has been implemented and tested exclusively on Windows, and in this case </w:t>
+      </w:r>
+      <w:proofErr w:type="spellStart"/>
+      <w:r>
+        <w:t>LeJOS</w:t>
+      </w:r>
+      <w:proofErr w:type="spellEnd"/>
+      <w:r>
+        <w:t xml:space="preserve"> will select </w:t>
+      </w:r>
+      <w:proofErr w:type="spellStart"/>
+      <w:r>
+        <w:t>Bluecove</w:t>
+      </w:r>
+      <w:proofErr w:type="spellEnd"/>
+      <w:r>
+        <w:t xml:space="preserve"> [ac2] as its underlying Bluetooth implementation. </w:t>
+      </w:r>
+      <w:proofErr w:type="spellStart"/>
+      <w:r>
+        <w:t>Bluecove</w:t>
+      </w:r>
+      <w:proofErr w:type="spellEnd"/>
+      <w:r>
+        <w:t xml:space="preserve"> is an open source library implementation of the standard Java Bluetooth API specified in JSR-82. However, the details of the underlying implementation are largely unimportant for </w:t>
+      </w:r>
+      <w:proofErr w:type="spellStart"/>
+      <w:r>
+        <w:t>RoboWars</w:t>
+      </w:r>
+      <w:proofErr w:type="spellEnd"/>
+      <w:r>
+        <w:t xml:space="preserve">, as </w:t>
+      </w:r>
+      <w:proofErr w:type="spellStart"/>
+      <w:r>
+        <w:t>LeJOS</w:t>
+      </w:r>
+      <w:proofErr w:type="spellEnd"/>
+      <w:r>
+        <w:t xml:space="preserve"> provides methods to write and read from Bluetooth using the standard Java input/output stream API once a connection has been established. It is worth noting that Bluetooth discovery process blocks for a significant duration (approximately 5 seconds for each detected Bluetooth device), and the </w:t>
+      </w:r>
+      <w:proofErr w:type="spellStart"/>
+      <w:r>
+        <w:t>BluetoothServer</w:t>
+      </w:r>
+      <w:proofErr w:type="spellEnd"/>
+      <w:r>
+        <w:t xml:space="preserve"> class is implemented such that robot redetection always runs in a dedicated thread. Once a connection is established, a </w:t>
+      </w:r>
+      <w:proofErr w:type="spellStart"/>
+      <w:r>
+        <w:t>RobotProxy</w:t>
+      </w:r>
+      <w:proofErr w:type="spellEnd"/>
+      <w:r>
+        <w:t xml:space="preserve"> instance is created and registered with the </w:t>
+      </w:r>
+      <w:proofErr w:type="spellStart"/>
+      <w:r>
+        <w:t>S</w:t>
+      </w:r>
+      <w:r>
+        <w:t>erverLobby</w:t>
+      </w:r>
+      <w:proofErr w:type="spellEnd"/>
+      <w:r>
+        <w:t>.</w:t>
+      </w:r>
+      <w:r>
+        <w:t xml:space="preserve"> </w:t>
+      </w:r>
+      <w:proofErr w:type="spellStart"/>
+      <w:r>
+        <w:t>RobotProxy</w:t>
+      </w:r>
+      <w:proofErr w:type="spellEnd"/>
+      <w:r>
+        <w:t xml:space="preserve"> is similar to </w:t>
+      </w:r>
+      <w:proofErr w:type="spellStart"/>
+      <w:r>
+        <w:t>UserProxy</w:t>
+      </w:r>
+      <w:proofErr w:type="spellEnd"/>
+      <w:r>
+        <w:t xml:space="preserve"> in that it is an active class that continually reads the Bluetooth input stream to receive position updates from its associated ro</w:t>
+      </w:r>
+      <w:r>
+        <w:t>bot. When a game is in progress</w:t>
+      </w:r>
+      <w:r>
+        <w:t xml:space="preserve"> this position information will be propagated into the game model, and robot commands will be propagated through the </w:t>
+      </w:r>
+      <w:proofErr w:type="spellStart"/>
+      <w:r>
+        <w:t>RobotProxy</w:t>
+      </w:r>
+      <w:proofErr w:type="spellEnd"/>
+      <w:r>
+        <w:t xml:space="preserve"> to its associated robot.</w:t>
+      </w:r>
+    </w:p>
+    <w:p>
+      <w:r>
+        <w:t xml:space="preserve">Once both instances of </w:t>
+      </w:r>
+      <w:proofErr w:type="spellStart"/>
+      <w:r>
+        <w:t>UserProxy</w:t>
+      </w:r>
+      <w:proofErr w:type="spellEnd"/>
+      <w:r>
         <w:t xml:space="preserve"> and </w:t>
       </w:r>
       <w:proofErr w:type="spellStart"/>
@@ -1697,21 +2057,598 @@
       </w:r>
       <w:proofErr w:type="spellEnd"/>
       <w:r>
-        <w:t xml:space="preserve"> (each of which represents a connected client)</w:t>
-      </w:r>
-      <w:r>
-        <w:t xml:space="preserve">, and controls the launching and termination of real time </w:t>
-      </w:r>
-      <w:proofErr w:type="spellStart"/>
-      <w:r>
-        <w:t>gameplay</w:t>
+        <w:t xml:space="preserve"> are registered with </w:t>
+      </w:r>
+      <w:proofErr w:type="spellStart"/>
+      <w:r>
+        <w:t>ServerLobby</w:t>
+      </w:r>
+      <w:proofErr w:type="spellEnd"/>
+      <w:r>
+        <w:t xml:space="preserve">, a game can be launched. Game launch requests must be issued by an Android client, and </w:t>
+      </w:r>
+      <w:r>
+        <w:lastRenderedPageBreak/>
+        <w:t xml:space="preserve">a </w:t>
+      </w:r>
+      <w:proofErr w:type="spellStart"/>
+      <w:r>
+        <w:t>UserProxy</w:t>
+      </w:r>
+      <w:proofErr w:type="spellEnd"/>
+      <w:r>
+        <w:t xml:space="preserve"> propagates the request to the </w:t>
+      </w:r>
+      <w:proofErr w:type="spellStart"/>
+      <w:r>
+        <w:t>ServerLobby</w:t>
+      </w:r>
+      <w:proofErr w:type="spellEnd"/>
+      <w:r>
+        <w:t xml:space="preserve">. The </w:t>
+      </w:r>
+      <w:proofErr w:type="spellStart"/>
+      <w:r>
+        <w:t>ServerLobby</w:t>
+      </w:r>
+      <w:proofErr w:type="spellEnd"/>
+      <w:r>
+        <w:t xml:space="preserve"> will ensure that enough (non-spectator) players and robots are registered for the selected game type, and will generate a new </w:t>
+      </w:r>
+      <w:proofErr w:type="spellStart"/>
+      <w:r>
+        <w:t>GameController</w:t>
+      </w:r>
+      <w:proofErr w:type="spellEnd"/>
+      <w:r>
+        <w:t xml:space="preserve"> instance to represent the new real time game. </w:t>
+      </w:r>
+      <w:r>
+        <w:t xml:space="preserve">The </w:t>
+      </w:r>
+      <w:proofErr w:type="spellStart"/>
+      <w:r>
+        <w:t>GameController</w:t>
+      </w:r>
+      <w:proofErr w:type="spellEnd"/>
+      <w:r>
+        <w:t xml:space="preserve"> is an active class which generates an encapsulated instance of the game model, and runs a thread to continuously update the model’s physics implementation.</w:t>
+      </w:r>
+      <w:r>
+        <w:t xml:space="preserve"> Users are selected for pairing </w:t>
+      </w:r>
+      <w:r>
+        <w:t>with robots</w:t>
+      </w:r>
+      <w:r>
+        <w:t xml:space="preserve"> by the </w:t>
+      </w:r>
+      <w:proofErr w:type="spellStart"/>
+      <w:r>
+        <w:t>ServerLobby</w:t>
+      </w:r>
+      <w:proofErr w:type="spellEnd"/>
+      <w:r>
+        <w:t xml:space="preserve"> (based on which users have been paired most recently), and the </w:t>
+      </w:r>
+      <w:proofErr w:type="spellStart"/>
+      <w:r>
+        <w:t>ServerLobby</w:t>
+      </w:r>
+      <w:proofErr w:type="spellEnd"/>
+      <w:r>
+        <w:t xml:space="preserve"> generates an instance of </w:t>
+      </w:r>
+      <w:proofErr w:type="spellStart"/>
+      <w:r>
+        <w:t>Con</w:t>
+      </w:r>
+      <w:r>
+        <w:t>trolPair</w:t>
+      </w:r>
+      <w:proofErr w:type="spellEnd"/>
+      <w:r>
+        <w:t xml:space="preserve"> for each pairing.  </w:t>
+      </w:r>
+      <w:proofErr w:type="spellStart"/>
+      <w:r>
+        <w:t>ControlPair</w:t>
+      </w:r>
+      <w:proofErr w:type="spellEnd"/>
+      <w:r>
+        <w:t xml:space="preserve"> class is a passive class used</w:t>
+      </w:r>
+      <w:r>
+        <w:t xml:space="preserve"> primarily for data encapsulation which</w:t>
+      </w:r>
+      <w:r>
+        <w:t xml:space="preserve"> stores a reference to a single </w:t>
+      </w:r>
+      <w:proofErr w:type="spellStart"/>
+      <w:r>
+        <w:t>UserProxy</w:t>
+      </w:r>
+      <w:proofErr w:type="spellEnd"/>
+      <w:r>
+        <w:t xml:space="preserve"> and </w:t>
+      </w:r>
+      <w:proofErr w:type="spellStart"/>
+      <w:r>
+        <w:t>RobotProxy</w:t>
+      </w:r>
+      <w:proofErr w:type="spellEnd"/>
+      <w:r>
+        <w:t xml:space="preserve">. </w:t>
+      </w:r>
+      <w:r>
+        <w:t xml:space="preserve">Instances of </w:t>
+      </w:r>
+      <w:proofErr w:type="spellStart"/>
+      <w:r>
+        <w:t>ControlPair</w:t>
+      </w:r>
+      <w:proofErr w:type="spellEnd"/>
+      <w:r>
+        <w:t xml:space="preserve"> are registered with the </w:t>
+      </w:r>
+      <w:proofErr w:type="spellStart"/>
+      <w:r>
+        <w:t>GameController</w:t>
+      </w:r>
+      <w:proofErr w:type="spellEnd"/>
+      <w:r>
+        <w:t>, and o</w:t>
+      </w:r>
+      <w:r>
+        <w:t>nce all control pairs have been reg</w:t>
+      </w:r>
+      <w:r>
+        <w:t xml:space="preserve">istered with the </w:t>
+      </w:r>
+      <w:proofErr w:type="spellStart"/>
+      <w:r>
+        <w:t>GameController</w:t>
+      </w:r>
+      <w:proofErr w:type="spellEnd"/>
+      <w:r>
+        <w:t xml:space="preserve"> additional players are added as spectators</w:t>
+      </w:r>
+      <w:r>
+        <w:t>. When this is complete,</w:t>
+      </w:r>
+      <w:r>
+        <w:t xml:space="preserve"> the game is launched. This generates a </w:t>
+      </w:r>
+      <w:proofErr w:type="spellStart"/>
+      <w:r>
+        <w:t>ServerLobbyEvent</w:t>
+      </w:r>
+      <w:proofErr w:type="spellEnd"/>
+      <w:r>
+        <w:t xml:space="preserve"> which signals to clients that a game has begun and OpenGL rendering should be displayed. </w:t>
+      </w:r>
+    </w:p>
+    <w:p>
+      <w:r>
+        <w:t>Once game play has been initialized, i</w:t>
+      </w:r>
+      <w:r>
+        <w:t xml:space="preserve">nstances of </w:t>
+      </w:r>
+      <w:proofErr w:type="spellStart"/>
+      <w:r>
+        <w:t>UserProxy</w:t>
+      </w:r>
+      <w:proofErr w:type="spellEnd"/>
+      <w:r>
+        <w:t xml:space="preserve"> send tilt vectors and button input to the </w:t>
+      </w:r>
+      <w:proofErr w:type="spellStart"/>
+      <w:r>
+        <w:t>GameController</w:t>
+      </w:r>
+      <w:proofErr w:type="spellEnd"/>
+      <w:r>
+        <w:t xml:space="preserve"> where </w:t>
+      </w:r>
+      <w:r>
+        <w:t xml:space="preserve">the data is used to generate instances of </w:t>
+      </w:r>
+      <w:proofErr w:type="spellStart"/>
+      <w:r>
+        <w:t>RobotCommand</w:t>
+      </w:r>
+      <w:proofErr w:type="spellEnd"/>
+      <w:r>
+        <w:t xml:space="preserve"> based on the control scheme specified by game mode in use. These commands are validated against the game model to ensure that game state will not be violated, and are then serialized and written to the user’s paired robot through the </w:t>
+      </w:r>
+      <w:proofErr w:type="spellStart"/>
+      <w:r>
+        <w:t>RobotProxy</w:t>
+      </w:r>
+      <w:proofErr w:type="spellEnd"/>
+      <w:r>
+        <w:t xml:space="preserve"> reference contained in the instance of </w:t>
+      </w:r>
+      <w:proofErr w:type="spellStart"/>
+      <w:r>
+        <w:t>ControlPair</w:t>
       </w:r>
       <w:proofErr w:type="spellEnd"/>
       <w:r>
         <w:t>.</w:t>
       </w:r>
       <w:r>
-        <w:t xml:space="preserve"> The </w:t>
+        <w:t xml:space="preserve"> Whenever model’s game state changes, the </w:t>
+      </w:r>
+      <w:proofErr w:type="spellStart"/>
+      <w:r>
+        <w:t>GameModel</w:t>
+      </w:r>
+      <w:proofErr w:type="spellEnd"/>
+      <w:r>
+        <w:t xml:space="preserve"> generates </w:t>
+      </w:r>
+      <w:proofErr w:type="spellStart"/>
+      <w:r>
+        <w:t>GameEvent</w:t>
+      </w:r>
+      <w:proofErr w:type="spellEnd"/>
+      <w:r>
+        <w:t xml:space="preserve"> objects which are captured by the listening </w:t>
+      </w:r>
+      <w:proofErr w:type="spellStart"/>
+      <w:r>
+        <w:t>GameController</w:t>
+      </w:r>
+      <w:proofErr w:type="spellEnd"/>
+      <w:r>
+        <w:t xml:space="preserve">, and passed to all connected instances of </w:t>
+      </w:r>
+      <w:proofErr w:type="spellStart"/>
+      <w:r>
+        <w:t>UserProxy</w:t>
+      </w:r>
+      <w:proofErr w:type="spellEnd"/>
+      <w:r>
+        <w:t>.</w:t>
+      </w:r>
+    </w:p>
+    <w:p>
+      <w:pPr>
+        <w:pStyle w:val="Heading2"/>
+      </w:pPr>
+      <w:bookmarkStart w:id="5" w:name="_Toc288392668"/>
+      <w:r>
+        <w:lastRenderedPageBreak/>
+        <w:t xml:space="preserve">Controller </w:t>
+      </w:r>
+      <w:r>
+        <w:t>–</w:t>
+      </w:r>
+      <w:r>
+        <w:t xml:space="preserve"> </w:t>
+      </w:r>
+      <w:r>
+        <w:t>Real Time Video</w:t>
+      </w:r>
+      <w:r>
+        <w:t xml:space="preserve"> Streaming (Alex Craig)</w:t>
+      </w:r>
+      <w:bookmarkEnd w:id="5"/>
+    </w:p>
+    <w:p>
+      <w:pPr>
+        <w:pStyle w:val="Heading3"/>
+      </w:pPr>
+      <w:r>
+        <w:t>Alternative Solution – RTP/RTSP Streaming</w:t>
+      </w:r>
+    </w:p>
+    <w:p>
+      <w:r>
+        <w:t xml:space="preserve">Ideally, the real time video streaming in the </w:t>
+      </w:r>
+      <w:proofErr w:type="spellStart"/>
+      <w:r>
+        <w:t>RoboWars</w:t>
+      </w:r>
+      <w:proofErr w:type="spellEnd"/>
+      <w:r>
+        <w:t xml:space="preserve"> should use an established and well defined protocol. The first attempts to implement video streaming in </w:t>
+      </w:r>
+      <w:proofErr w:type="spellStart"/>
+      <w:r>
+        <w:t>RoboWars</w:t>
+      </w:r>
+      <w:proofErr w:type="spellEnd"/>
+      <w:r>
+        <w:t xml:space="preserve"> made use of the Real-Time Transport Protocol (RTP) for data transmission, and Real Time Streaming Protocol (RTSP) for control signals. This functionality is well supported by the standard Android library, which provides a </w:t>
+      </w:r>
+      <w:proofErr w:type="spellStart"/>
+      <w:r>
+        <w:t>MediaPlayer</w:t>
+      </w:r>
+      <w:proofErr w:type="spellEnd"/>
+      <w:r>
+        <w:t xml:space="preserve"> class specifically designed to receive and display and RTP/RTSP stream [ac3]. To test this functionality, the Android client </w:t>
+      </w:r>
+      <w:r>
+        <w:t xml:space="preserve">for </w:t>
+      </w:r>
+      <w:proofErr w:type="spellStart"/>
+      <w:r>
+        <w:t>RoboWars</w:t>
+      </w:r>
+      <w:proofErr w:type="spellEnd"/>
+      <w:r>
+        <w:t xml:space="preserve"> was modified to make use of the </w:t>
+      </w:r>
+      <w:proofErr w:type="spellStart"/>
+      <w:r>
+        <w:t>MediaPlayer</w:t>
+      </w:r>
+      <w:proofErr w:type="spellEnd"/>
+      <w:r>
+        <w:t xml:space="preserve"> class to accept and display an RTP/RTSP video stream. </w:t>
+      </w:r>
+    </w:p>
+    <w:p>
+      <w:r>
+        <w:t>The server side generation of the RTP data stream was</w:t>
+      </w:r>
+      <w:r>
+        <w:t xml:space="preserve"> partially</w:t>
+      </w:r>
+      <w:r>
+        <w:t xml:space="preserve"> implemented using the “Freedom for Media in Java” (FMJ) project [ac4], which provides an open source implementation of the standard Java Media Framework API [ac5] for capturing, playing, and streaming media.</w:t>
+      </w:r>
+      <w:r>
+        <w:t xml:space="preserve"> JMF provided the means to easily generate an RTP data stream, but further investigation determined that alternate means would need to be used to implement an RTSP server to generate the required control signals expected by the Android </w:t>
+      </w:r>
+      <w:proofErr w:type="spellStart"/>
+      <w:r>
+        <w:t>MediaPlayer</w:t>
+      </w:r>
+      <w:proofErr w:type="spellEnd"/>
+      <w:r>
+        <w:t xml:space="preserve">. Rather than continue with server implementation, the open source </w:t>
+      </w:r>
+      <w:proofErr w:type="spellStart"/>
+      <w:r>
+        <w:t>VideoLAN</w:t>
+      </w:r>
+      <w:proofErr w:type="spellEnd"/>
+      <w:r>
+        <w:t xml:space="preserve"> (VLC) project was used to generate video streams purely to test the Android client implementation. </w:t>
+      </w:r>
+    </w:p>
+    <w:p>
+      <w:r>
+        <w:t xml:space="preserve">Through this testing, it was determined that the capabilities of the Android </w:t>
+      </w:r>
+      <w:proofErr w:type="spellStart"/>
+      <w:r>
+        <w:t>MediaPlayer</w:t>
+      </w:r>
+      <w:proofErr w:type="spellEnd"/>
+      <w:r>
+        <w:t xml:space="preserve"> implementation were insufficient for the needs of the </w:t>
+      </w:r>
+      <w:proofErr w:type="spellStart"/>
+      <w:r>
+        <w:t>RoboWars</w:t>
+      </w:r>
+      <w:proofErr w:type="spellEnd"/>
+      <w:r>
+        <w:t xml:space="preserve"> project. Although the </w:t>
+      </w:r>
+      <w:r>
+        <w:lastRenderedPageBreak/>
+        <w:t>video stream could be reliably displayed, an unaccep</w:t>
+      </w:r>
+      <w:r>
+        <w:t>table delay of approximately 10</w:t>
+      </w:r>
+      <w:r>
+        <w:t xml:space="preserve"> seconds</w:t>
+      </w:r>
+      <w:r>
+        <w:t xml:space="preserve"> occurred between the transmission and rendering of the video stream. Further testing determined that the cause of this delay was the buffering behaviour of the </w:t>
+      </w:r>
+      <w:proofErr w:type="spellStart"/>
+      <w:r>
+        <w:t>MediaPlayer</w:t>
+      </w:r>
+      <w:proofErr w:type="spellEnd"/>
+      <w:r>
+        <w:t xml:space="preserve"> implementation. The </w:t>
+      </w:r>
+      <w:proofErr w:type="spellStart"/>
+      <w:r>
+        <w:t>MediaPlayer</w:t>
+      </w:r>
+      <w:proofErr w:type="spellEnd"/>
+      <w:r>
+        <w:t xml:space="preserve"> class is intended to be used for the streaming of relatively static media (ex. YouTube videos) rather than real time streams with low delay requirements. The implementation of </w:t>
+      </w:r>
+      <w:proofErr w:type="spellStart"/>
+      <w:r>
+        <w:t>MediaPlayer</w:t>
+      </w:r>
+      <w:proofErr w:type="spellEnd"/>
+      <w:r>
+        <w:t xml:space="preserve"> buffers video based on a fixed time of video, rather than data size, and does not provide any external API to modify this behaviour. Regardless of the resolution or bit rate of the video stream generated by VLC the ten second </w:t>
+      </w:r>
+      <w:proofErr w:type="gramStart"/>
+      <w:r>
+        <w:t>delay</w:t>
+      </w:r>
+      <w:proofErr w:type="gramEnd"/>
+      <w:r>
+        <w:t xml:space="preserve"> on the client side remained constant. Further investigation of the Android source code revealed that this buffering functionality is implemented at the level of phone firmware. Modifications to the Android firmware would require that all users of </w:t>
+      </w:r>
+      <w:proofErr w:type="spellStart"/>
+      <w:r>
+        <w:t>RoboWars</w:t>
+      </w:r>
+      <w:proofErr w:type="spellEnd"/>
+      <w:r>
+        <w:t xml:space="preserve"> install custom firmware on their phones, and would limit </w:t>
+      </w:r>
+      <w:proofErr w:type="spellStart"/>
+      <w:r>
+        <w:t>RoboWars</w:t>
+      </w:r>
+      <w:proofErr w:type="spellEnd"/>
+      <w:r>
+        <w:t xml:space="preserve"> clients to phones that have had firmware specifically created for </w:t>
+      </w:r>
+      <w:proofErr w:type="spellStart"/>
+      <w:r>
+        <w:t>RoboWars</w:t>
+      </w:r>
+      <w:proofErr w:type="spellEnd"/>
+      <w:r>
+        <w:t xml:space="preserve">. This would have significantly reduced the generality and potential market for </w:t>
+      </w:r>
+      <w:proofErr w:type="spellStart"/>
+      <w:r>
+        <w:t>RoboWars</w:t>
+      </w:r>
+      <w:proofErr w:type="spellEnd"/>
+      <w:r>
+        <w:t>, and as such further modifications were not attempted at the firmware level.</w:t>
+      </w:r>
+    </w:p>
+    <w:p>
+      <w:pPr>
+        <w:pStyle w:val="Heading3"/>
+      </w:pPr>
+      <w:r>
+        <w:t>Implemented Solution – Custom UDP Protocol</w:t>
+      </w:r>
+    </w:p>
+    <w:p>
+      <w:r>
+        <w:t xml:space="preserve">In order to provide real time video streaming with an acceptably low delay a custom protocol for data transmission was required. The use of the FMJ project to interface with the webcam was discarded (as the RTP stream generation was no longer required), and replaced with the </w:t>
+      </w:r>
+      <w:r>
+        <w:t xml:space="preserve">simpler </w:t>
+      </w:r>
+      <w:r>
+        <w:t>LTI-Civil library</w:t>
+      </w:r>
+      <w:r>
+        <w:t xml:space="preserve"> [ac6]</w:t>
+      </w:r>
+      <w:r>
+        <w:t xml:space="preserve"> (which is also used internally within FMJ)</w:t>
+      </w:r>
+      <w:r>
+        <w:t>.</w:t>
+      </w:r>
+      <w:r>
+        <w:t xml:space="preserve"> LTI-Civil is an open source library which provides a simple API for capturing images from video devices entirely independently of the JMF API.</w:t>
+      </w:r>
+    </w:p>
+    <w:p>
+      <w:r>
+        <w:lastRenderedPageBreak/>
+        <w:t xml:space="preserve">Video streaming is implemented through two classes in the controller subsystem: </w:t>
+      </w:r>
+      <w:proofErr w:type="spellStart"/>
+      <w:r>
+        <w:t>CameraController</w:t>
+      </w:r>
+      <w:proofErr w:type="spellEnd"/>
+      <w:r>
+        <w:t xml:space="preserve"> and </w:t>
+      </w:r>
+      <w:proofErr w:type="spellStart"/>
+      <w:r>
+        <w:t>MediaStreamer</w:t>
+      </w:r>
+      <w:proofErr w:type="spellEnd"/>
+      <w:r>
+        <w:t xml:space="preserve">. </w:t>
+      </w:r>
+      <w:r>
+        <w:t xml:space="preserve">The </w:t>
+      </w:r>
+      <w:proofErr w:type="spellStart"/>
+      <w:r>
+        <w:t>CameraController</w:t>
+      </w:r>
+      <w:proofErr w:type="spellEnd"/>
+      <w:r>
+        <w:t xml:space="preserve"> class is responsible for storing the position, heading, and field of view of a specific camera, as well as opening and making available the instance of </w:t>
+      </w:r>
+      <w:proofErr w:type="spellStart"/>
+      <w:r>
+        <w:t>CaptureStream</w:t>
+      </w:r>
+      <w:proofErr w:type="spellEnd"/>
+      <w:r>
+        <w:t xml:space="preserve"> </w:t>
+      </w:r>
+      <w:r>
+        <w:t xml:space="preserve">interface </w:t>
+      </w:r>
+      <w:r>
+        <w:t xml:space="preserve">which is used to read images from the camera. The </w:t>
+      </w:r>
+      <w:proofErr w:type="spellStart"/>
+      <w:r>
+        <w:t>MediaStreamer</w:t>
+      </w:r>
+      <w:proofErr w:type="spellEnd"/>
+      <w:r>
+        <w:t xml:space="preserve"> clas</w:t>
+      </w:r>
+      <w:r>
+        <w:t>s is responsible for discovering available cameras, maintaining a valid</w:t>
+      </w:r>
+      <w:r>
+        <w:t xml:space="preserve"> list of instances of </w:t>
+      </w:r>
+      <w:proofErr w:type="spellStart"/>
+      <w:r>
+        <w:t>CameraController</w:t>
+      </w:r>
+      <w:proofErr w:type="spellEnd"/>
+      <w:r>
+        <w:t>, and maintaining a list of users that video packets should be served to</w:t>
+      </w:r>
+      <w:r>
+        <w:t xml:space="preserve">. The </w:t>
+      </w:r>
+      <w:proofErr w:type="spellStart"/>
+      <w:r>
+        <w:t>MediaStreamer</w:t>
+      </w:r>
+      <w:proofErr w:type="spellEnd"/>
+      <w:r>
+        <w:t xml:space="preserve"> also provides methods to select an active camera from the list of </w:t>
+      </w:r>
+      <w:proofErr w:type="spellStart"/>
+      <w:r>
+        <w:t>CameraControllers</w:t>
+      </w:r>
+      <w:proofErr w:type="spellEnd"/>
+      <w:r>
+        <w:t xml:space="preserve">, and methods to start and stop the </w:t>
+      </w:r>
+      <w:r>
+        <w:t xml:space="preserve">active capture stream. The </w:t>
+      </w:r>
+      <w:proofErr w:type="spellStart"/>
+      <w:r>
+        <w:t>MediaServer</w:t>
+      </w:r>
+      <w:proofErr w:type="spellEnd"/>
+      <w:r>
+        <w:t xml:space="preserve"> is registered as a listener on the main </w:t>
       </w:r>
       <w:proofErr w:type="spellStart"/>
       <w:r>
@@ -1719,7 +2656,380 @@
       </w:r>
       <w:proofErr w:type="spellEnd"/>
       <w:r>
-        <w:t xml:space="preserve"> uses an event model to allow any class which implements the </w:t>
+        <w:t xml:space="preserve"> instance, and automatically adds and removes users to its list of clients to serve whenever a user joins or leaves the main lobby. In addition, the </w:t>
+      </w:r>
+      <w:proofErr w:type="spellStart"/>
+      <w:r>
+        <w:t>MediaStreamer</w:t>
+      </w:r>
+      <w:proofErr w:type="spellEnd"/>
+      <w:r>
+        <w:t xml:space="preserve"> also receives game launch and termination events from the main </w:t>
+      </w:r>
+      <w:proofErr w:type="spellStart"/>
+      <w:r>
+        <w:t>ServerLobby</w:t>
+      </w:r>
+      <w:proofErr w:type="spellEnd"/>
+      <w:r>
+        <w:t>, and the video stream is launched or terminating along with real time gameplay.</w:t>
+      </w:r>
+      <w:r>
+        <w:t xml:space="preserve"> </w:t>
+      </w:r>
+    </w:p>
+    <w:p>
+      <w:r>
+        <w:t xml:space="preserve">To serve video, the </w:t>
+      </w:r>
+      <w:proofErr w:type="spellStart"/>
+      <w:r>
+        <w:t>MediaStreamer</w:t>
+      </w:r>
+      <w:proofErr w:type="spellEnd"/>
+      <w:r>
+        <w:t xml:space="preserve"> must receive a valid instance of </w:t>
+      </w:r>
+      <w:proofErr w:type="spellStart"/>
+      <w:r>
+        <w:t>CaptureStream</w:t>
+      </w:r>
+      <w:proofErr w:type="spellEnd"/>
+      <w:r>
+        <w:t xml:space="preserve"> from the active </w:t>
+      </w:r>
+      <w:proofErr w:type="spellStart"/>
+      <w:r>
+        <w:t>CameraController</w:t>
+      </w:r>
+      <w:proofErr w:type="spellEnd"/>
+      <w:r>
+        <w:t xml:space="preserve">. At this point, the observer pattern is used to read frames from the webcam. </w:t>
+      </w:r>
+      <w:proofErr w:type="spellStart"/>
+      <w:r>
+        <w:t>MediaStreamer</w:t>
+      </w:r>
+      <w:proofErr w:type="spellEnd"/>
+      <w:r>
+        <w:t xml:space="preserve"> implements the </w:t>
+      </w:r>
+      <w:proofErr w:type="spellStart"/>
+      <w:r>
+        <w:t>CaptureObserver</w:t>
+      </w:r>
+      <w:proofErr w:type="spellEnd"/>
+      <w:r>
+        <w:t xml:space="preserve"> interface, which allows it to register as a listener on the active </w:t>
+      </w:r>
+      <w:proofErr w:type="spellStart"/>
+      <w:r>
+        <w:t>CaptureStream</w:t>
+      </w:r>
+      <w:proofErr w:type="spellEnd"/>
+      <w:r>
+        <w:t xml:space="preserve"> instance. Once the stream has been launched, the </w:t>
+      </w:r>
+      <w:proofErr w:type="spellStart"/>
+      <w:proofErr w:type="gramStart"/>
+      <w:r>
+        <w:t>onNewImage</w:t>
+      </w:r>
+      <w:proofErr w:type="spellEnd"/>
+      <w:r>
+        <w:t>(</w:t>
+      </w:r>
+      <w:proofErr w:type="gramEnd"/>
+      <w:r>
+        <w:t xml:space="preserve">) function of </w:t>
+      </w:r>
+      <w:proofErr w:type="spellStart"/>
+      <w:r>
+        <w:t>MediaStreamer</w:t>
+      </w:r>
+      <w:proofErr w:type="spellEnd"/>
+      <w:r>
+        <w:t xml:space="preserve"> will be called by </w:t>
+      </w:r>
+      <w:r>
+        <w:t xml:space="preserve">LTI-Civil at a fixed rate (determined before the </w:t>
+      </w:r>
+      <w:proofErr w:type="spellStart"/>
+      <w:r>
+        <w:t>CaptureStream</w:t>
+      </w:r>
+      <w:proofErr w:type="spellEnd"/>
+      <w:r>
+        <w:t xml:space="preserve"> is launched).</w:t>
+      </w:r>
+    </w:p>
+    <w:p>
+      <w:r>
+        <w:lastRenderedPageBreak/>
+        <w:t xml:space="preserve">Video is transmitted to clients as a series of individual frames encoded as JPEGs. The </w:t>
+      </w:r>
+      <w:proofErr w:type="spellStart"/>
+      <w:proofErr w:type="gramStart"/>
+      <w:r>
+        <w:t>onNewImage</w:t>
+      </w:r>
+      <w:proofErr w:type="spellEnd"/>
+      <w:r>
+        <w:t>(</w:t>
+      </w:r>
+      <w:proofErr w:type="gramEnd"/>
+      <w:r>
+        <w:t xml:space="preserve">) function of </w:t>
+      </w:r>
+      <w:proofErr w:type="spellStart"/>
+      <w:r>
+        <w:t>MediaStreamer</w:t>
+      </w:r>
+      <w:proofErr w:type="spellEnd"/>
+      <w:r>
+        <w:t xml:space="preserve"> receives frames from the webcam in an unspecified format internal to LTI-Civil which is converted into an instance of </w:t>
+      </w:r>
+      <w:proofErr w:type="spellStart"/>
+      <w:r>
+        <w:t>BufferedImage</w:t>
+      </w:r>
+      <w:proofErr w:type="spellEnd"/>
+      <w:r>
+        <w:t xml:space="preserve"> from the Java standard library using a static method of the </w:t>
+      </w:r>
+      <w:proofErr w:type="spellStart"/>
+      <w:r>
+        <w:t>AWTImageConverter</w:t>
+      </w:r>
+      <w:proofErr w:type="spellEnd"/>
+      <w:r>
+        <w:t xml:space="preserve"> class (provided by LTI-Civil). Once the frame is in </w:t>
+      </w:r>
+      <w:proofErr w:type="spellStart"/>
+      <w:r>
+        <w:t>BufferedImage</w:t>
+      </w:r>
+      <w:proofErr w:type="spellEnd"/>
+      <w:r>
+        <w:t xml:space="preserve"> format, a static method of the </w:t>
+      </w:r>
+      <w:proofErr w:type="spellStart"/>
+      <w:r>
+        <w:t>ImageIO</w:t>
+      </w:r>
+      <w:proofErr w:type="spellEnd"/>
+      <w:r>
+        <w:t xml:space="preserve"> class (from the Java standard library) is used to encode the frame as a JPEG and write the result to a byte array.</w:t>
+      </w:r>
+      <w:r>
+        <w:t xml:space="preserve"> This byte array is split into segments of a configurable size (set via a static constant in </w:t>
+      </w:r>
+      <w:proofErr w:type="spellStart"/>
+      <w:r>
+        <w:t>MediaStreamer</w:t>
+      </w:r>
+      <w:proofErr w:type="spellEnd"/>
+      <w:r>
+        <w:t xml:space="preserve">), and each segment is packaged into a separate UDP </w:t>
+      </w:r>
+      <w:proofErr w:type="spellStart"/>
+      <w:r>
+        <w:t>DatagramPacket</w:t>
+      </w:r>
+      <w:proofErr w:type="spellEnd"/>
+      <w:r>
+        <w:t>. Each packet carries three fields in addition to the video data payload:</w:t>
+      </w:r>
+    </w:p>
+    <w:p>
+      <w:pPr>
+        <w:pStyle w:val="ListParagraph"/>
+        <w:numPr>
+          <w:ilvl w:val="0"/>
+          <w:numId w:val="9"/>
+        </w:numPr>
+      </w:pPr>
+      <w:r>
+        <w:rPr>
+          <w:b/>
+        </w:rPr>
+        <w:t>Frame number</w:t>
+      </w:r>
+      <w:r>
+        <w:t xml:space="preserve">: Specifies which frame this packet belongs to. In the current implementation this field alternates between 1 and 0, as it is unlikely that an individual segment will </w:t>
+      </w:r>
+      <w:proofErr w:type="gramStart"/>
+      <w:r>
+        <w:t>arrive</w:t>
+      </w:r>
+      <w:proofErr w:type="gramEnd"/>
+      <w:r>
+        <w:t xml:space="preserve"> more than a full frame out of sequence (and with the next segment number expected by the client). Even if this does occur it will only result in a dropped frame, which is unlikely to be noticed by the user.</w:t>
+      </w:r>
+    </w:p>
+    <w:p>
+      <w:pPr>
+        <w:pStyle w:val="ListParagraph"/>
+        <w:numPr>
+          <w:ilvl w:val="0"/>
+          <w:numId w:val="9"/>
+        </w:numPr>
+      </w:pPr>
+      <w:r>
+        <w:rPr>
+          <w:b/>
+        </w:rPr>
+        <w:t>Segment number</w:t>
+      </w:r>
+      <w:r>
+        <w:t>: Specifies which segment of the current frame this packet carries. This field starts at 0 for the first segment of each new frame, and is incremented by 1 for each packet sent.</w:t>
+      </w:r>
+    </w:p>
+    <w:p>
+      <w:pPr>
+        <w:pStyle w:val="ListParagraph"/>
+        <w:numPr>
+          <w:ilvl w:val="0"/>
+          <w:numId w:val="9"/>
+        </w:numPr>
+      </w:pPr>
+      <w:r>
+        <w:rPr>
+          <w:b/>
+        </w:rPr>
+        <w:t>Last segment</w:t>
+      </w:r>
+      <w:r>
+        <w:t>:</w:t>
+      </w:r>
+      <w:r>
+        <w:t xml:space="preserve"> A Boolean field which is set to true only on the last packet of a given frame.</w:t>
+      </w:r>
+    </w:p>
+    <w:p>
+      <w:r>
+        <w:lastRenderedPageBreak/>
+        <w:t xml:space="preserve">These </w:t>
+      </w:r>
+      <w:r>
+        <w:t xml:space="preserve">generated </w:t>
+      </w:r>
+      <w:r>
+        <w:t xml:space="preserve">packets are transmitted to all connected clients through UDP </w:t>
+      </w:r>
+      <w:proofErr w:type="spellStart"/>
+      <w:r>
+        <w:t>unicast</w:t>
+      </w:r>
+      <w:proofErr w:type="spellEnd"/>
+      <w:r>
+        <w:t xml:space="preserve"> on a specified port (the main server TCP port incremented by 1)</w:t>
+      </w:r>
+      <w:r>
+        <w:t>.</w:t>
+      </w:r>
+      <w:r>
+        <w:t xml:space="preserve"> UDP multicast would be preferable for this application as it reduces the overall bandwidth requirements (as packets are duplicated as required at the network level rather than at the server), and this method was originally implemented. However, the HTC Desire </w:t>
+      </w:r>
+      <w:proofErr w:type="spellStart"/>
+      <w:r>
+        <w:t>smartphones</w:t>
+      </w:r>
+      <w:proofErr w:type="spellEnd"/>
+      <w:r>
+        <w:t xml:space="preserve"> utilized by the project for testing were determined to be incapable of receiving multicast or broadcast packets, and as such the</w:t>
+      </w:r>
+      <w:r>
+        <w:t xml:space="preserve"> usage of UDP multicast</w:t>
+      </w:r>
+      <w:r>
+        <w:t xml:space="preserve"> could not be properly verified. This shortcoming is not officially documented, but is well corroborated by other developer reports [ac7]. Although UDP </w:t>
+      </w:r>
+      <w:proofErr w:type="spellStart"/>
+      <w:r>
+        <w:t>unicast</w:t>
+      </w:r>
+      <w:proofErr w:type="spellEnd"/>
+      <w:r>
+        <w:t xml:space="preserve"> is less bandwidth efficient, it</w:t>
+      </w:r>
+      <w:r>
+        <w:t>s usage</w:t>
+      </w:r>
+      <w:r>
+        <w:t xml:space="preserve"> allowed for the project to test video streaming functionality and perform demos with the available hardware.</w:t>
+      </w:r>
+    </w:p>
+    <w:p>
+      <w:r>
+        <w:t>The Android video client only supports the decoding of incoming video frames, and does not exchange any further information with the server (over UDP). A byte buffer is kept, and the video data from each incoming packet is appended to the buffer whenever a packet is received that matches the next expect</w:t>
+      </w:r>
+      <w:r>
+        <w:t>ed</w:t>
+      </w:r>
+      <w:r>
+        <w:t xml:space="preserve"> frame and sequence number. When a packet with the “last segment” field is received, the buffer is decoded into the standard Android image format using the </w:t>
+      </w:r>
+      <w:proofErr w:type="spellStart"/>
+      <w:r>
+        <w:t>BitmapFactory</w:t>
+      </w:r>
+      <w:proofErr w:type="spellEnd"/>
+      <w:r>
+        <w:t xml:space="preserve"> class provided by the Android standard library.</w:t>
+      </w:r>
+      <w:r>
+        <w:t xml:space="preserve"> This bitmap is then passed to the OpenGL renderer to be loaded as a texture. The client’s buffer is cleared and the expected incoming frame and sequence numbers are reset whenever a new packet is received with a segment number of 0 (indicates the first segment of a new frame).</w:t>
+      </w:r>
+      <w:r>
+        <w:t xml:space="preserve"> </w:t>
+      </w:r>
+    </w:p>
+    <w:p>
+      <w:pPr>
+        <w:pStyle w:val="Heading2"/>
+      </w:pPr>
+      <w:r>
+        <w:lastRenderedPageBreak/>
+        <w:t>View – Administration Panel and Camera Configuration</w:t>
+      </w:r>
+      <w:r>
+        <w:t xml:space="preserve"> (Alex Craig</w:t>
+      </w:r>
+      <w:r>
+        <w:t>)</w:t>
+      </w:r>
+    </w:p>
+    <w:p>
+      <w:r>
+        <w:t xml:space="preserve">The administration panel uses standard Swing libraries to provide a GUI for the administrator to configure the server. </w:t>
+      </w:r>
+      <w:r>
+        <w:t xml:space="preserve">The main frame of the administration panel is implemented in the </w:t>
+      </w:r>
+      <w:proofErr w:type="spellStart"/>
+      <w:r>
+        <w:t>AdminView</w:t>
+      </w:r>
+      <w:proofErr w:type="spellEnd"/>
+      <w:r>
+        <w:t xml:space="preserve"> class, which subclasses </w:t>
+      </w:r>
+      <w:proofErr w:type="spellStart"/>
+      <w:r>
+        <w:t>JFrame</w:t>
+      </w:r>
+      <w:proofErr w:type="spellEnd"/>
+      <w:r>
+        <w:t xml:space="preserve">. The </w:t>
+      </w:r>
+      <w:proofErr w:type="spellStart"/>
+      <w:r>
+        <w:t>AdminView</w:t>
+      </w:r>
+      <w:proofErr w:type="spellEnd"/>
+      <w:r>
+        <w:t xml:space="preserve"> class implements </w:t>
       </w:r>
       <w:proofErr w:type="spellStart"/>
       <w:r>
@@ -1727,608 +3037,186 @@
       </w:r>
       <w:proofErr w:type="spellEnd"/>
       <w:r>
-        <w:t xml:space="preserve"> interface to receive events whenever a player or robot joins or leaves the server, whenever a chat message is received, or whenever a game is launched or terminated. In the current implementation, this functionality is used to allow the view subsystem to display lists of connected clients and the server chat lobby. </w:t>
-      </w:r>
-    </w:p>
-    <w:p>
-      <w:r>
-        <w:t xml:space="preserve">To manage incoming Android client connections, the controller uses an instance of </w:t>
-      </w:r>
-      <w:proofErr w:type="spellStart"/>
-      <w:r>
-        <w:t>TcpServer</w:t>
-      </w:r>
-      <w:proofErr w:type="spellEnd"/>
-      <w:r>
-        <w:t xml:space="preserve">, an active class which runs a separate thread to continually accept incoming TCP connections on a specified IP address and port. Whenever a new connection is received, the reference to the client’s socket is used to </w:t>
-      </w:r>
-      <w:r>
-        <w:t xml:space="preserve">construct a </w:t>
-      </w:r>
-      <w:proofErr w:type="spellStart"/>
-      <w:r>
-        <w:t>UserProxy</w:t>
-      </w:r>
-      <w:proofErr w:type="spellEnd"/>
-      <w:r>
-        <w:t xml:space="preserve"> instance. Each </w:t>
-      </w:r>
-      <w:proofErr w:type="spellStart"/>
-      <w:r>
-        <w:t>UserProxy</w:t>
-      </w:r>
-      <w:proofErr w:type="spellEnd"/>
-      <w:r>
-        <w:t xml:space="preserve"> is also an active object which runs a dedicated thread to continually read new messages from the client’s socket. </w:t>
-      </w:r>
-      <w:r>
-        <w:t xml:space="preserve">Once a </w:t>
-      </w:r>
-      <w:proofErr w:type="spellStart"/>
-      <w:r>
-        <w:t>UserProxy</w:t>
-      </w:r>
-      <w:proofErr w:type="spellEnd"/>
-      <w:r>
-        <w:t xml:space="preserve"> is generated</w:t>
-      </w:r>
-      <w:r>
-        <w:t xml:space="preserve">, a handshake procedure is carried out to ensure the version of the </w:t>
-      </w:r>
+        <w:t xml:space="preserve"> and listens for events from the main </w:t>
+      </w:r>
+      <w:proofErr w:type="spellStart"/>
+      <w:r>
+        <w:t>ServerLobby</w:t>
+      </w:r>
+      <w:proofErr w:type="spellEnd"/>
+      <w:r>
+        <w:t xml:space="preserve"> instance to update the connected user/robot lists and the main chat panel. The </w:t>
+      </w:r>
+      <w:proofErr w:type="spellStart"/>
+      <w:r>
+        <w:t>AdminView</w:t>
+      </w:r>
+      <w:proofErr w:type="spellEnd"/>
+      <w:r>
+        <w:t xml:space="preserve"> also contains a reference to the </w:t>
+      </w:r>
+      <w:proofErr w:type="spellStart"/>
+      <w:r>
+        <w:t>BluetoothServer</w:t>
+      </w:r>
+      <w:proofErr w:type="spellEnd"/>
+      <w:r>
+        <w:t xml:space="preserve"> instance, which is used to manually trigger robot redetection. This was originally implemented as a periodic function that did not require administrator interaction, but the period redetections were found to interfere with communication with robots during gameplay. The </w:t>
+      </w:r>
+      <w:proofErr w:type="spellStart"/>
+      <w:r>
+        <w:t>AdminView</w:t>
+      </w:r>
+      <w:proofErr w:type="spellEnd"/>
+      <w:r>
+        <w:t xml:space="preserve"> also generates an instance of </w:t>
+      </w:r>
+      <w:proofErr w:type="spellStart"/>
+      <w:r>
+        <w:t>CameraSelectionView</w:t>
+      </w:r>
+      <w:proofErr w:type="spellEnd"/>
+      <w:r>
+        <w:t xml:space="preserve"> which contains a reference to the </w:t>
+      </w:r>
+      <w:proofErr w:type="spellStart"/>
+      <w:r>
+        <w:t>MediaStreamer</w:t>
+      </w:r>
+      <w:proofErr w:type="spellEnd"/>
+      <w:r>
+        <w:t xml:space="preserve"> instance, and allows the administrator to configure the camera settings for the server.</w:t>
+      </w:r>
+    </w:p>
+    <w:p>
+      <w:pPr>
+        <w:pStyle w:val="Heading2"/>
+      </w:pPr>
+      <w:r>
+        <w:t xml:space="preserve">View – 2D Display (Alex </w:t>
+      </w:r>
+      <w:proofErr w:type="spellStart"/>
+      <w:r>
+        <w:t>Dinardo</w:t>
+      </w:r>
+      <w:proofErr w:type="spellEnd"/>
+      <w:r>
+        <w:t>)</w:t>
+      </w:r>
+    </w:p>
+    <w:p>
+      <w:pPr>
+        <w:pStyle w:val="Heading2"/>
+      </w:pPr>
+      <w:bookmarkStart w:id="6" w:name="_Toc288392669"/>
+      <w:r>
+        <w:t xml:space="preserve">Model - </w:t>
+      </w:r>
+      <w:r>
+        <w:t xml:space="preserve">Virtual World Model Implementation (Alex </w:t>
+      </w:r>
+      <w:proofErr w:type="spellStart"/>
+      <w:r>
+        <w:t>Dinardo</w:t>
+      </w:r>
+      <w:proofErr w:type="spellEnd"/>
+      <w:r>
+        <w:t>)</w:t>
+      </w:r>
+      <w:bookmarkEnd w:id="6"/>
+    </w:p>
+    <w:p>
+      <w:pPr>
+        <w:pStyle w:val="Heading2"/>
+      </w:pPr>
+      <w:r>
+        <w:t>Logging (Alex Craig)</w:t>
+      </w:r>
+    </w:p>
+    <w:p>
       <w:proofErr w:type="spellStart"/>
       <w:r>
         <w:t>RoboWars</w:t>
       </w:r>
       <w:proofErr w:type="spellEnd"/>
       <w:r>
-        <w:t xml:space="preserve"> client is compatible with the server.</w:t>
-      </w:r>
-      <w:r>
-        <w:t xml:space="preserve"> The client must also provide a unique username, and the client will be required to select a new username if the username is already in use. Once the handshake procedure is complete, the user is registered with the server’s main </w:t>
-      </w:r>
+        <w:t xml:space="preserve"> makes extensive use of the Apache Log4j open source logging library</w:t>
+      </w:r>
+      <w:r>
+        <w:t xml:space="preserve"> [ac8]</w:t>
+      </w:r>
+      <w:r>
+        <w:t xml:space="preserve"> </w:t>
+      </w:r>
+      <w:r>
+        <w:t>i</w:t>
+      </w:r>
+      <w:r>
+        <w:t>n order to aid with debugging and performance testing.</w:t>
+      </w:r>
+      <w:r>
+        <w:t xml:space="preserve"> This carries a number of advantages over console logging, including:</w:t>
+      </w:r>
+    </w:p>
+    <w:p>
+      <w:pPr>
+        <w:pStyle w:val="ListParagraph"/>
+        <w:numPr>
+          <w:ilvl w:val="0"/>
+          <w:numId w:val="10"/>
+        </w:numPr>
+      </w:pPr>
       <w:r>
         <w:lastRenderedPageBreak/>
-        <w:t>lobby, and users can interact with the server lobby by sending chat messages, changing the game mode, changing their own ready or spectator status, and initiating game launches. In addition, once the handshake is complete all further communication is achieved by sending serialized event classes rather than raw strings</w:t>
-      </w:r>
-      <w:r>
-        <w:t xml:space="preserve"> and the </w:t>
-      </w:r>
-      <w:proofErr w:type="spellStart"/>
-      <w:r>
-        <w:t>UserProxy</w:t>
-      </w:r>
-      <w:proofErr w:type="spellEnd"/>
-      <w:r>
-        <w:t xml:space="preserve"> registers as a listener on the </w:t>
-      </w:r>
-      <w:proofErr w:type="spellStart"/>
-      <w:r>
-        <w:t>ServerLobby</w:t>
-      </w:r>
-      <w:proofErr w:type="spellEnd"/>
-      <w:r>
-        <w:t>. In this m</w:t>
-      </w:r>
-      <w:r>
-        <w:t xml:space="preserve">anner, instances of </w:t>
-      </w:r>
-      <w:proofErr w:type="spellStart"/>
-      <w:r>
-        <w:t>UserProxy</w:t>
-      </w:r>
-      <w:proofErr w:type="spellEnd"/>
-      <w:r>
-        <w:t xml:space="preserve"> listen on the main </w:t>
-      </w:r>
-      <w:proofErr w:type="spellStart"/>
-      <w:r>
-        <w:t>ServerLobby</w:t>
-      </w:r>
-      <w:proofErr w:type="spellEnd"/>
-      <w:r>
-        <w:t xml:space="preserve"> instance, and propagate events to their respective clients.</w:t>
-      </w:r>
-      <w:r>
-        <w:t xml:space="preserve"> This could have been implemented without an event model (as the </w:t>
-      </w:r>
-      <w:proofErr w:type="spellStart"/>
-      <w:r>
-        <w:t>ServerLobby</w:t>
-      </w:r>
-      <w:proofErr w:type="spellEnd"/>
-      <w:r>
-        <w:t xml:space="preserve"> stores references to all connected instances of </w:t>
-      </w:r>
-      <w:proofErr w:type="spellStart"/>
-      <w:r>
-        <w:t>UserProxy</w:t>
-      </w:r>
-      <w:proofErr w:type="spellEnd"/>
-      <w:r>
-        <w:t xml:space="preserve"> and could call functions directly), but it was decided that an event model was preferable as this method avoids coupling with the view subsystem and sets out a standard communication path for both the view subsystem and instances of </w:t>
-      </w:r>
-      <w:proofErr w:type="spellStart"/>
-      <w:r>
-        <w:t>UserProxy</w:t>
-      </w:r>
-      <w:proofErr w:type="spellEnd"/>
-      <w:r>
-        <w:t>.</w:t>
-      </w:r>
-    </w:p>
-    <w:p>
-      <w:r>
-        <w:t xml:space="preserve">Robot connections are handled similarly to Android clients, but rather than awaiting incoming connections, the server actively attempts to discover compatible </w:t>
-      </w:r>
-      <w:proofErr w:type="spellStart"/>
-      <w:r>
-        <w:t>Mindstorm</w:t>
-      </w:r>
-      <w:proofErr w:type="spellEnd"/>
-      <w:r>
-        <w:t xml:space="preserve"> NXT 2.0 clients within Bluetooth range.</w:t>
-      </w:r>
-      <w:r>
-        <w:t xml:space="preserve"> This is accomplished using the PC libraries of </w:t>
-      </w:r>
-      <w:proofErr w:type="spellStart"/>
-      <w:r>
-        <w:t>LeJOS</w:t>
-      </w:r>
-      <w:proofErr w:type="spellEnd"/>
-      <w:r>
-        <w:t xml:space="preserve"> (“Java for LEGO </w:t>
-      </w:r>
-      <w:proofErr w:type="spellStart"/>
-      <w:r>
-        <w:t>Minstorms</w:t>
-      </w:r>
-      <w:proofErr w:type="spellEnd"/>
-      <w:r>
-        <w:t xml:space="preserve">”) [ac1]. The functionalities of </w:t>
-      </w:r>
-      <w:proofErr w:type="spellStart"/>
-      <w:r>
-        <w:t>LeJOS</w:t>
-      </w:r>
-      <w:proofErr w:type="spellEnd"/>
-      <w:r>
-        <w:t xml:space="preserve"> in general will be discussed further in Section 7 (“Robot Client Implementation”). </w:t>
-      </w:r>
-      <w:proofErr w:type="spellStart"/>
-      <w:r>
-        <w:t>LeJOS</w:t>
-      </w:r>
-      <w:proofErr w:type="spellEnd"/>
-      <w:r>
-        <w:t xml:space="preserve"> provides a simple interface to enable either Bluetooth or USB communication with </w:t>
-      </w:r>
-      <w:proofErr w:type="spellStart"/>
-      <w:r>
-        <w:t>Mindstorm</w:t>
-      </w:r>
-      <w:proofErr w:type="spellEnd"/>
-      <w:r>
-        <w:t xml:space="preserve"> NXT 2.0s running </w:t>
-      </w:r>
-      <w:proofErr w:type="spellStart"/>
-      <w:r>
-        <w:t>LeJOS</w:t>
-      </w:r>
-      <w:proofErr w:type="spellEnd"/>
-      <w:r>
-        <w:t xml:space="preserve"> firmware. First, an </w:t>
-      </w:r>
-      <w:proofErr w:type="spellStart"/>
-      <w:r>
-        <w:t>NXTComm</w:t>
-      </w:r>
-      <w:proofErr w:type="spellEnd"/>
-      <w:r>
-        <w:t xml:space="preserve"> object must be generated by supplying a static method of the </w:t>
-      </w:r>
-      <w:proofErr w:type="spellStart"/>
-      <w:r>
-        <w:t>NXTCommFactory</w:t>
-      </w:r>
-      <w:proofErr w:type="spellEnd"/>
-      <w:r>
-        <w:t xml:space="preserve"> class with a constant specifying whether USB or Bluetooth communication is desired. In the case of Bluetooth communication, the </w:t>
-      </w:r>
-      <w:proofErr w:type="spellStart"/>
-      <w:r>
-        <w:t>NXTCommFactory</w:t>
-      </w:r>
-      <w:proofErr w:type="spellEnd"/>
-      <w:r>
-        <w:t xml:space="preserve"> will automatically select a compatible underlying implementation from one of several supported libraries based</w:t>
-      </w:r>
-      <w:r>
-        <w:t xml:space="preserve"> on the underlying operating system. </w:t>
-      </w:r>
-      <w:proofErr w:type="spellStart"/>
+        <w:t xml:space="preserve">All logging statements are tagged with the thread identifier of the thread which initiating the logging, the class name of the class which initiated the </w:t>
+      </w:r>
+      <w:proofErr w:type="gramStart"/>
+      <w:r>
+        <w:t>logging,</w:t>
+      </w:r>
+      <w:proofErr w:type="gramEnd"/>
+      <w:r>
+        <w:t xml:space="preserve"> and the current system time (in milliseconds). This data is very useful to have in a standardized format when debugging and acquiring performance metrics.</w:t>
+      </w:r>
+    </w:p>
+    <w:p>
+      <w:pPr>
+        <w:pStyle w:val="ListParagraph"/>
+        <w:numPr>
+          <w:ilvl w:val="0"/>
+          <w:numId w:val="10"/>
+        </w:numPr>
+      </w:pPr>
+      <w:r>
+        <w:t>Up to 6 independent levels of logging are supported (TRACE, DEBUG, INFO, WARN, ERROR and FATAL), each of which can be configured separately.</w:t>
+      </w:r>
+    </w:p>
+    <w:p>
+      <w:pPr>
+        <w:pStyle w:val="ListParagraph"/>
+        <w:numPr>
+          <w:ilvl w:val="0"/>
+          <w:numId w:val="10"/>
+        </w:numPr>
+      </w:pPr>
+      <w:r>
+        <w:t xml:space="preserve">Logging configurations are modified through a configuration file which is read at runtime. Logs can be directed to console or file, and these settings can be set independently for each logging level (by default, </w:t>
+      </w:r>
+      <w:proofErr w:type="spellStart"/>
+      <w:r>
+        <w:t>RoboWars</w:t>
+      </w:r>
+      <w:proofErr w:type="spellEnd"/>
+      <w:r>
+        <w:t xml:space="preserve"> logs DEBUG messages to file, and INFO and ERROR messages to both console and file). Suppressing log output can be done through runtime configuration, rather than modification of source code.</w:t>
+      </w:r>
+    </w:p>
+    <w:p>
+      <w:pPr>
+        <w:pStyle w:val="Heading1"/>
+      </w:pPr>
       <w:r>
         <w:lastRenderedPageBreak/>
-        <w:t>RoboWars</w:t>
-      </w:r>
-      <w:proofErr w:type="spellEnd"/>
-      <w:r>
-        <w:t xml:space="preserve"> has been implemented and tested exclusively on Windows, and in this case </w:t>
-      </w:r>
-      <w:proofErr w:type="spellStart"/>
-      <w:r>
-        <w:t>LeJOS</w:t>
-      </w:r>
-      <w:proofErr w:type="spellEnd"/>
-      <w:r>
-        <w:t xml:space="preserve"> will select </w:t>
-      </w:r>
-      <w:proofErr w:type="spellStart"/>
-      <w:r>
-        <w:t>Bluecove</w:t>
-      </w:r>
-      <w:proofErr w:type="spellEnd"/>
-      <w:r>
-        <w:t xml:space="preserve"> [ac2] as its underlying Bluetooth implementation. </w:t>
-      </w:r>
-      <w:proofErr w:type="spellStart"/>
-      <w:r>
-        <w:t>Bluecove</w:t>
-      </w:r>
-      <w:proofErr w:type="spellEnd"/>
-      <w:r>
-        <w:t xml:space="preserve"> is an open source library implementation of the standard Java Bluetooth API specified in JSR-82. However, the details of the underlying implementation are largely unimportant for </w:t>
-      </w:r>
-      <w:proofErr w:type="spellStart"/>
-      <w:r>
-        <w:t>RoboWars</w:t>
-      </w:r>
-      <w:proofErr w:type="spellEnd"/>
-      <w:r>
-        <w:t xml:space="preserve">, as </w:t>
-      </w:r>
-      <w:proofErr w:type="spellStart"/>
-      <w:r>
-        <w:t>LeJOS</w:t>
-      </w:r>
-      <w:proofErr w:type="spellEnd"/>
-      <w:r>
-        <w:t xml:space="preserve"> provides methods to write and read from Bluetooth using the standard Java input/output stream API once a connection has been established. It is worth noting that Bluetooth discovery process blocks for a significant duration (approximately 5 seconds for each detected Bluetooth device), and the </w:t>
-      </w:r>
-      <w:proofErr w:type="spellStart"/>
-      <w:r>
-        <w:t>BluetoothServer</w:t>
-      </w:r>
-      <w:proofErr w:type="spellEnd"/>
-      <w:r>
-        <w:t xml:space="preserve"> class is implemented such that robot redetection always runs in a dedicated thread. Once a connection is established, a </w:t>
-      </w:r>
-      <w:proofErr w:type="spellStart"/>
-      <w:r>
-        <w:t>RobotProxy</w:t>
-      </w:r>
-      <w:proofErr w:type="spellEnd"/>
-      <w:r>
-        <w:t xml:space="preserve"> instance is created and registered with the </w:t>
-      </w:r>
-      <w:proofErr w:type="spellStart"/>
-      <w:r>
-        <w:t>S</w:t>
-      </w:r>
-      <w:r>
-        <w:t>erverLobby</w:t>
-      </w:r>
-      <w:proofErr w:type="spellEnd"/>
-      <w:r>
-        <w:t>.</w:t>
-      </w:r>
-      <w:r>
-        <w:t xml:space="preserve"> </w:t>
-      </w:r>
-      <w:proofErr w:type="spellStart"/>
-      <w:r>
-        <w:t>RobotProxy</w:t>
-      </w:r>
-      <w:proofErr w:type="spellEnd"/>
-      <w:r>
-        <w:t xml:space="preserve"> is similar to </w:t>
-      </w:r>
-      <w:proofErr w:type="spellStart"/>
-      <w:r>
-        <w:t>UserProxy</w:t>
-      </w:r>
-      <w:proofErr w:type="spellEnd"/>
-      <w:r>
-        <w:t xml:space="preserve"> in that it is an active class that continually reads the Bluetooth input stream to receive position updates from its associated robot. When a game is in progress, this position information will be propagated into the game model, and robot commands will be propagated through the </w:t>
-      </w:r>
-      <w:proofErr w:type="spellStart"/>
-      <w:r>
-        <w:t>RobotProxy</w:t>
-      </w:r>
-      <w:proofErr w:type="spellEnd"/>
-      <w:r>
-        <w:t xml:space="preserve"> to its associated robot.</w:t>
-      </w:r>
-    </w:p>
-    <w:p>
-      <w:r>
-        <w:t xml:space="preserve">Once both instances of </w:t>
-      </w:r>
-      <w:proofErr w:type="spellStart"/>
-      <w:r>
-        <w:t>UserProxy</w:t>
-      </w:r>
-      <w:proofErr w:type="spellEnd"/>
-      <w:r>
-        <w:t xml:space="preserve"> and </w:t>
-      </w:r>
-      <w:proofErr w:type="spellStart"/>
-      <w:r>
-        <w:t>RobotProxy</w:t>
-      </w:r>
-      <w:proofErr w:type="spellEnd"/>
-      <w:r>
-        <w:t xml:space="preserve"> are registered with </w:t>
-      </w:r>
-      <w:proofErr w:type="spellStart"/>
-      <w:r>
-        <w:t>ServerLobby</w:t>
-      </w:r>
-      <w:proofErr w:type="spellEnd"/>
-      <w:r>
-        <w:t xml:space="preserve">, a game can be launched. Game launch requests must be issued by an Android client, and a </w:t>
-      </w:r>
-      <w:proofErr w:type="spellStart"/>
-      <w:r>
-        <w:t>UserProxy</w:t>
-      </w:r>
-      <w:proofErr w:type="spellEnd"/>
-      <w:r>
-        <w:t xml:space="preserve"> propagates the request to the </w:t>
-      </w:r>
-      <w:proofErr w:type="spellStart"/>
-      <w:r>
-        <w:t>ServerLobby</w:t>
-      </w:r>
-      <w:proofErr w:type="spellEnd"/>
-      <w:r>
-        <w:t xml:space="preserve">. The </w:t>
-      </w:r>
-      <w:proofErr w:type="spellStart"/>
-      <w:r>
-        <w:t>ServerLobby</w:t>
-      </w:r>
-      <w:proofErr w:type="spellEnd"/>
-      <w:r>
-        <w:t xml:space="preserve"> will ensure that enough (non-spectator) players and robots are registered for the selected game type, and will generate a new </w:t>
-      </w:r>
-      <w:proofErr w:type="spellStart"/>
-      <w:r>
-        <w:t>GameController</w:t>
-      </w:r>
-      <w:proofErr w:type="spellEnd"/>
-      <w:r>
-        <w:t xml:space="preserve"> instance to represent the new real time game. </w:t>
-      </w:r>
-      <w:r>
-        <w:t xml:space="preserve">The </w:t>
-      </w:r>
-      <w:proofErr w:type="spellStart"/>
-      <w:r>
-        <w:t>GameController</w:t>
-      </w:r>
-      <w:proofErr w:type="spellEnd"/>
-      <w:r>
-        <w:t xml:space="preserve"> is an active class which generates an encapsulated instance of the game model, and runs a thread to continuously update the model’s physics </w:t>
-      </w:r>
-      <w:r>
-        <w:lastRenderedPageBreak/>
-        <w:t xml:space="preserve">implementation. </w:t>
-      </w:r>
-      <w:r>
-        <w:t xml:space="preserve">Users are selected for pairing with robots (based on which users have been paired most recently), and the </w:t>
-      </w:r>
-      <w:proofErr w:type="spellStart"/>
-      <w:r>
-        <w:t>ServerLobby</w:t>
-      </w:r>
-      <w:proofErr w:type="spellEnd"/>
-      <w:r>
-        <w:t xml:space="preserve"> generates an instance of </w:t>
-      </w:r>
-      <w:proofErr w:type="spellStart"/>
-      <w:r>
-        <w:t>ControlPair</w:t>
-      </w:r>
-      <w:proofErr w:type="spellEnd"/>
-      <w:r>
-        <w:t xml:space="preserve"> for each pairing.  This class is a passive class used for data encapsulation that stores a reference to a single </w:t>
-      </w:r>
-      <w:proofErr w:type="spellStart"/>
-      <w:r>
-        <w:t>UserProxy</w:t>
-      </w:r>
-      <w:proofErr w:type="spellEnd"/>
-      <w:r>
-        <w:t xml:space="preserve"> and </w:t>
-      </w:r>
-      <w:proofErr w:type="spellStart"/>
-      <w:r>
-        <w:t>RobotProxy</w:t>
-      </w:r>
-      <w:proofErr w:type="spellEnd"/>
-      <w:r>
-        <w:t xml:space="preserve">. </w:t>
-      </w:r>
-      <w:r>
-        <w:t xml:space="preserve">Instances of </w:t>
-      </w:r>
-      <w:proofErr w:type="spellStart"/>
-      <w:r>
-        <w:t>ControlPair</w:t>
-      </w:r>
-      <w:proofErr w:type="spellEnd"/>
-      <w:r>
-        <w:t xml:space="preserve"> are registered with the </w:t>
-      </w:r>
-      <w:proofErr w:type="spellStart"/>
-      <w:r>
-        <w:t>GameController</w:t>
-      </w:r>
-      <w:proofErr w:type="spellEnd"/>
-      <w:r>
-        <w:t>, and o</w:t>
-      </w:r>
-      <w:r>
-        <w:t>nce all control pairs have been reg</w:t>
-      </w:r>
-      <w:r>
-        <w:t xml:space="preserve">istered with the </w:t>
-      </w:r>
-      <w:proofErr w:type="spellStart"/>
-      <w:r>
-        <w:t>GameController</w:t>
-      </w:r>
-      <w:proofErr w:type="spellEnd"/>
-      <w:r>
-        <w:t xml:space="preserve"> additional players are added as spectators</w:t>
-      </w:r>
-      <w:r>
-        <w:t>. When this is complete,</w:t>
-      </w:r>
-      <w:r>
-        <w:t xml:space="preserve"> the game is launched. This generates a </w:t>
-      </w:r>
-      <w:proofErr w:type="spellStart"/>
-      <w:r>
-        <w:t>ServerLobbyEvent</w:t>
-      </w:r>
-      <w:proofErr w:type="spellEnd"/>
-      <w:r>
-        <w:t xml:space="preserve"> which signals to clients that a game has begun and OpenGL rendering should be displayed. </w:t>
-      </w:r>
-    </w:p>
-    <w:p>
-      <w:r>
-        <w:t>Once game play has been initialized, i</w:t>
-      </w:r>
-      <w:r>
-        <w:t xml:space="preserve">nstances of </w:t>
-      </w:r>
-      <w:proofErr w:type="spellStart"/>
-      <w:r>
-        <w:t>UserProxy</w:t>
-      </w:r>
-      <w:proofErr w:type="spellEnd"/>
-      <w:r>
-        <w:t xml:space="preserve"> send tilt vectors and button input to the </w:t>
-      </w:r>
-      <w:proofErr w:type="spellStart"/>
-      <w:r>
-        <w:t>GameController</w:t>
-      </w:r>
-      <w:proofErr w:type="spellEnd"/>
-      <w:r>
-        <w:t xml:space="preserve"> where </w:t>
-      </w:r>
-      <w:r>
-        <w:t xml:space="preserve">the data is used to generate instances of </w:t>
-      </w:r>
-      <w:proofErr w:type="spellStart"/>
-      <w:r>
-        <w:t>RobotCommand</w:t>
-      </w:r>
-      <w:proofErr w:type="spellEnd"/>
-      <w:r>
-        <w:t xml:space="preserve"> based on the control scheme specified by game mode in use. These commands are validated against the game model to ensure that game state will not be violated, and are then serialized and written to the user’s paired robot through the </w:t>
-      </w:r>
-      <w:proofErr w:type="spellStart"/>
-      <w:r>
-        <w:t>RobotProxy</w:t>
-      </w:r>
-      <w:proofErr w:type="spellEnd"/>
-      <w:r>
-        <w:t xml:space="preserve"> reference contained in the instance of </w:t>
-      </w:r>
-      <w:proofErr w:type="spellStart"/>
-      <w:r>
-        <w:t>ControlPair</w:t>
-      </w:r>
-      <w:proofErr w:type="spellEnd"/>
-      <w:r>
-        <w:t>.</w:t>
-      </w:r>
-    </w:p>
-    <w:p>
-      <w:pPr>
-        <w:pStyle w:val="Heading2"/>
-      </w:pPr>
-      <w:bookmarkStart w:id="5" w:name="_Toc288392668"/>
-      <w:r>
-        <w:lastRenderedPageBreak/>
-        <w:t xml:space="preserve">Controller - </w:t>
-      </w:r>
-      <w:r>
-        <w:t>Live Media Streaming (Alex Craig)</w:t>
-      </w:r>
-      <w:bookmarkEnd w:id="5"/>
-    </w:p>
-    <w:p>
-      <w:pPr>
-        <w:pStyle w:val="Heading2"/>
-      </w:pPr>
-      <w:r>
-        <w:t>View – Administration Panel and Camera Configuration</w:t>
-      </w:r>
-      <w:r>
-        <w:t xml:space="preserve"> (Alex Craig</w:t>
-      </w:r>
-      <w:r>
-        <w:t>)</w:t>
-      </w:r>
-    </w:p>
-    <w:p>
-      <w:pPr>
-        <w:pStyle w:val="Heading2"/>
-      </w:pPr>
-      <w:r>
-        <w:t xml:space="preserve">View – 2D Display (Alex </w:t>
-      </w:r>
-      <w:proofErr w:type="spellStart"/>
-      <w:r>
-        <w:t>Dinardo</w:t>
-      </w:r>
-      <w:proofErr w:type="spellEnd"/>
-      <w:r>
-        <w:t>)</w:t>
-      </w:r>
-    </w:p>
-    <w:p>
-      <w:pPr>
-        <w:pStyle w:val="Heading2"/>
-      </w:pPr>
-      <w:bookmarkStart w:id="6" w:name="_Toc288392669"/>
-      <w:r>
-        <w:t xml:space="preserve">Model - </w:t>
-      </w:r>
-      <w:r>
-        <w:t xml:space="preserve">Virtual World Model Implementation (Alex </w:t>
-      </w:r>
-      <w:proofErr w:type="spellStart"/>
-      <w:r>
-        <w:t>Dinardo</w:t>
-      </w:r>
-      <w:proofErr w:type="spellEnd"/>
-      <w:r>
-        <w:t>)</w:t>
-      </w:r>
-      <w:bookmarkEnd w:id="6"/>
-    </w:p>
-    <w:p>
-      <w:pPr>
-        <w:pStyle w:val="Heading1"/>
-      </w:pPr>
-      <w:r>
         <w:t>Robot Client Implementation (Mike Wright)</w:t>
       </w:r>
       <w:bookmarkEnd w:id="3"/>
@@ -2418,6 +3306,299 @@
           <w:lang w:val="en-US"/>
         </w:rPr>
         <w:t xml:space="preserve">”, </w:t>
+      </w:r>
+      <w:r>
+        <w:rPr>
+          <w:lang w:val="en-US"/>
+        </w:rPr>
+        <w:t>http://lejos.sourceforge.net/</w:t>
+      </w:r>
+      <w:r>
+        <w:rPr>
+          <w:lang w:val="en-US"/>
+        </w:rPr>
+        <w:t xml:space="preserve"> Accessed Mar. 15, 2011</w:t>
+      </w:r>
+      <w:r>
+        <w:rPr>
+          <w:lang w:val="en-US"/>
+        </w:rPr>
+        <w:t>.</w:t>
+      </w:r>
+    </w:p>
+    <w:p>
+      <w:pPr>
+        <w:spacing w:line="240" w:lineRule="auto"/>
+        <w:ind w:left="720" w:hanging="720"/>
+        <w:rPr>
+          <w:lang w:val="en-US"/>
+        </w:rPr>
+      </w:pPr>
+      <w:r>
+        <w:rPr>
+          <w:lang w:val="en-US"/>
+        </w:rPr>
+        <w:t>[ac2] “</w:t>
+      </w:r>
+      <w:proofErr w:type="spellStart"/>
+      <w:r>
+        <w:rPr>
+          <w:lang w:val="en-US"/>
+        </w:rPr>
+        <w:t>Bluecove</w:t>
+      </w:r>
+      <w:proofErr w:type="spellEnd"/>
+      <w:r>
+        <w:rPr>
+          <w:lang w:val="en-US"/>
+        </w:rPr>
+        <w:t xml:space="preserve"> JSR-82 Project”, </w:t>
+      </w:r>
+      <w:r>
+        <w:rPr>
+          <w:lang w:val="en-US"/>
+        </w:rPr>
+        <w:t>http://bluecove.org/</w:t>
+      </w:r>
+      <w:r>
+        <w:rPr>
+          <w:lang w:val="en-US"/>
+        </w:rPr>
+        <w:t xml:space="preserve"> Accessed Mar. 15, 2011</w:t>
+      </w:r>
+      <w:r>
+        <w:rPr>
+          <w:lang w:val="en-US"/>
+        </w:rPr>
+        <w:t>.</w:t>
+      </w:r>
+    </w:p>
+    <w:p>
+      <w:pPr>
+        <w:spacing w:line="240" w:lineRule="auto"/>
+        <w:ind w:left="720" w:hanging="720"/>
+        <w:rPr>
+          <w:lang w:val="en-US"/>
+        </w:rPr>
+      </w:pPr>
+      <w:r>
+        <w:rPr>
+          <w:lang w:val="en-US"/>
+        </w:rPr>
+        <w:t xml:space="preserve">[ac3] </w:t>
+      </w:r>
+      <w:proofErr w:type="gramStart"/>
+      <w:r>
+        <w:rPr>
+          <w:lang w:val="en-US"/>
+        </w:rPr>
+        <w:t>“</w:t>
+      </w:r>
+      <w:proofErr w:type="spellStart"/>
+      <w:r>
+        <w:rPr>
+          <w:lang w:val="en-US"/>
+        </w:rPr>
+        <w:t>MediaPlayer</w:t>
+      </w:r>
+      <w:proofErr w:type="spellEnd"/>
+      <w:r>
+        <w:rPr>
+          <w:lang w:val="en-US"/>
+        </w:rPr>
+        <w:t xml:space="preserve"> | Android Developers,” </w:t>
+      </w:r>
+      <w:r>
+        <w:rPr>
+          <w:lang w:val="en-US"/>
+        </w:rPr>
+        <w:t>http://developer.android.com/reference/android/media/MediaPlayer.html Accessed Mar. 15</w:t>
+      </w:r>
+      <w:r>
+        <w:rPr>
+          <w:lang w:val="en-US"/>
+        </w:rPr>
+        <w:t>, 2011</w:t>
+      </w:r>
+      <w:r>
+        <w:rPr>
+          <w:lang w:val="en-US"/>
+        </w:rPr>
+        <w:t>.</w:t>
+      </w:r>
+      <w:proofErr w:type="gramEnd"/>
+    </w:p>
+    <w:p>
+      <w:pPr>
+        <w:spacing w:line="240" w:lineRule="auto"/>
+        <w:ind w:left="720" w:hanging="720"/>
+        <w:rPr>
+          <w:lang w:val="en-US"/>
+        </w:rPr>
+      </w:pPr>
+      <w:r>
+        <w:rPr>
+          <w:lang w:val="en-US"/>
+        </w:rPr>
+        <w:t xml:space="preserve">[ac4] </w:t>
+      </w:r>
+      <w:proofErr w:type="gramStart"/>
+      <w:r>
+        <w:rPr>
+          <w:lang w:val="en-US"/>
+        </w:rPr>
+        <w:t>“FMJ”, http://fmj-sf.net/ Accessed M</w:t>
+      </w:r>
+      <w:r>
+        <w:rPr>
+          <w:lang w:val="en-US"/>
+        </w:rPr>
+        <w:t>ar.</w:t>
+      </w:r>
+      <w:r>
+        <w:rPr>
+          <w:lang w:val="en-US"/>
+        </w:rPr>
+        <w:t xml:space="preserve"> </w:t>
+      </w:r>
+      <w:r>
+        <w:rPr>
+          <w:lang w:val="en-US"/>
+        </w:rPr>
+        <w:t>15, 2011.</w:t>
+      </w:r>
+      <w:proofErr w:type="gramEnd"/>
+    </w:p>
+    <w:p>
+      <w:pPr>
+        <w:spacing w:line="240" w:lineRule="auto"/>
+        <w:ind w:left="720" w:hanging="720"/>
+        <w:rPr>
+          <w:lang w:val="en-US"/>
+        </w:rPr>
+      </w:pPr>
+      <w:r>
+        <w:rPr>
+          <w:lang w:val="en-US"/>
+        </w:rPr>
+        <w:t xml:space="preserve">[ac5] </w:t>
+      </w:r>
+      <w:proofErr w:type="gramStart"/>
+      <w:r>
+        <w:rPr>
+          <w:lang w:val="en-US"/>
+        </w:rPr>
+        <w:t>“Java SE Desktop Technologies – Java Media Framework API (JMF),” http://www.oracle.com/technetwork/java/javase/tech/index-jsp-140239.html Accessed Mar. 15</w:t>
+      </w:r>
+      <w:r>
+        <w:rPr>
+          <w:lang w:val="en-US"/>
+        </w:rPr>
+        <w:t>, 2011.</w:t>
+      </w:r>
+      <w:proofErr w:type="gramEnd"/>
+    </w:p>
+    <w:p>
+      <w:pPr>
+        <w:spacing w:line="240" w:lineRule="auto"/>
+        <w:ind w:left="720" w:hanging="720"/>
+        <w:rPr>
+          <w:lang w:val="en-US"/>
+        </w:rPr>
+      </w:pPr>
+      <w:r>
+        <w:rPr>
+          <w:lang w:val="en-US"/>
+        </w:rPr>
+        <w:t xml:space="preserve">[ac6] </w:t>
+      </w:r>
+      <w:proofErr w:type="gramStart"/>
+      <w:r>
+        <w:rPr>
+          <w:lang w:val="en-US"/>
+        </w:rPr>
+        <w:t>“LTI-Civil,” http://lti-civil.org/ Accessed Mar</w:t>
+      </w:r>
+      <w:r>
+        <w:rPr>
+          <w:lang w:val="en-US"/>
+        </w:rPr>
+        <w:t>.</w:t>
+      </w:r>
+      <w:r>
+        <w:rPr>
+          <w:lang w:val="en-US"/>
+        </w:rPr>
+        <w:t xml:space="preserve"> </w:t>
+      </w:r>
+      <w:r>
+        <w:rPr>
+          <w:lang w:val="en-US"/>
+        </w:rPr>
+        <w:t>15, 2011.</w:t>
+      </w:r>
+      <w:proofErr w:type="gramEnd"/>
+    </w:p>
+    <w:p>
+      <w:pPr>
+        <w:spacing w:line="240" w:lineRule="auto"/>
+        <w:ind w:left="720" w:hanging="720"/>
+        <w:rPr>
+          <w:lang w:val="en-US"/>
+        </w:rPr>
+      </w:pPr>
+      <w:r>
+        <w:rPr>
+          <w:lang w:val="en-US"/>
+        </w:rPr>
+        <w:t xml:space="preserve">[ac7] </w:t>
+      </w:r>
+      <w:proofErr w:type="gramStart"/>
+      <w:r>
+        <w:rPr>
+          <w:lang w:val="en-US"/>
+        </w:rPr>
+        <w:t xml:space="preserve">“Multicast on Android 2.2,” </w:t>
+      </w:r>
+      <w:r>
+        <w:rPr>
+          <w:lang w:val="en-US"/>
+        </w:rPr>
+        <w:t>http://stackoverflow.com/questions/3623143/multicast-on-android-2-2 Accessed Mar.</w:t>
+      </w:r>
+      <w:r>
+        <w:rPr>
+          <w:lang w:val="en-US"/>
+        </w:rPr>
+        <w:t xml:space="preserve"> </w:t>
+      </w:r>
+      <w:r>
+        <w:rPr>
+          <w:lang w:val="en-US"/>
+        </w:rPr>
+        <w:t>15</w:t>
+      </w:r>
+      <w:r>
+        <w:rPr>
+          <w:lang w:val="en-US"/>
+        </w:rPr>
+        <w:t>, 2011.</w:t>
+      </w:r>
+      <w:proofErr w:type="gramEnd"/>
+    </w:p>
+    <w:p>
+      <w:pPr>
+        <w:spacing w:line="240" w:lineRule="auto"/>
+        <w:ind w:left="720" w:hanging="720"/>
+        <w:rPr>
+          <w:lang w:val="en-US"/>
+        </w:rPr>
+      </w:pPr>
+      <w:r>
+        <w:rPr>
+          <w:lang w:val="en-US"/>
+        </w:rPr>
+        <w:t xml:space="preserve">[ac8] “Apache log4j 1.2,” </w:t>
       </w:r>
       <w:hyperlink r:id="rId10" w:history="1">
         <w:r>
@@ -2425,58 +3606,20 @@
             <w:rStyle w:val="Hyperlink"/>
             <w:lang w:val="en-US"/>
           </w:rPr>
-          <w:t>http://lejos.sourceforge.net/</w:t>
+          <w:t>http://logging.apache.org/log4j/1.2/</w:t>
         </w:r>
       </w:hyperlink>
       <w:r>
         <w:rPr>
           <w:lang w:val="en-US"/>
         </w:rPr>
-        <w:t xml:space="preserve"> Accessed Mar. 15, 2011</w:t>
-      </w:r>
-    </w:p>
-    <w:p>
-      <w:pPr>
-        <w:spacing w:line="240" w:lineRule="auto"/>
-        <w:ind w:left="720" w:hanging="720"/>
-        <w:rPr>
-          <w:lang w:val="en-US"/>
-        </w:rPr>
-      </w:pPr>
-      <w:r>
-        <w:rPr>
-          <w:lang w:val="en-US"/>
-        </w:rPr>
-        <w:t>[ac2] “</w:t>
-      </w:r>
-      <w:proofErr w:type="spellStart"/>
-      <w:r>
-        <w:rPr>
-          <w:lang w:val="en-US"/>
-        </w:rPr>
-        <w:t>Bluecove</w:t>
-      </w:r>
-      <w:proofErr w:type="spellEnd"/>
-      <w:r>
-        <w:rPr>
-          <w:lang w:val="en-US"/>
-        </w:rPr>
-        <w:t xml:space="preserve"> JSR-82 Project”, </w:t>
-      </w:r>
-      <w:hyperlink r:id="rId11" w:history="1">
-        <w:r>
-          <w:rPr>
-            <w:rStyle w:val="Hyperlink"/>
-            <w:lang w:val="en-US"/>
-          </w:rPr>
-          <w:t>http://bluecove.org/</w:t>
-        </w:r>
-      </w:hyperlink>
-      <w:r>
-        <w:rPr>
-          <w:lang w:val="en-US"/>
-        </w:rPr>
-        <w:t xml:space="preserve"> Accessed Mar. 15, 2011</w:t>
+        <w:t xml:space="preserve"> Accessed Mar</w:t>
+      </w:r>
+      <w:r>
+        <w:rPr>
+          <w:lang w:val="en-US"/>
+        </w:rPr>
+        <w:t>. 15, 2011</w:t>
       </w:r>
     </w:p>
     <w:p>
@@ -2487,13 +3630,22 @@
           <w:numId w:val="0"/>
         </w:numPr>
         <w:ind w:left="432" w:hanging="432"/>
-      </w:pPr>
-      <w:r>
+        <w:rPr>
+          <w:lang w:val="en-US"/>
+        </w:rPr>
+      </w:pPr>
+      <w:r>
+        <w:rPr>
+          <w:lang w:val="en-US"/>
+        </w:rPr>
         <w:lastRenderedPageBreak/>
         <w:t xml:space="preserve">Appendix A – Schedule Gantt </w:t>
       </w:r>
       <w:proofErr w:type="gramStart"/>
       <w:r>
+        <w:rPr>
+          <w:lang w:val="en-US"/>
+        </w:rPr>
         <w:t>Chart</w:t>
       </w:r>
       <w:proofErr w:type="gramEnd"/>
@@ -2549,7 +3701,7 @@
       <w:bookmarkEnd w:id="12"/>
     </w:p>
     <w:sectPr>
-      <w:headerReference w:type="default" r:id="rId12"/>
+      <w:headerReference w:type="default" r:id="rId11"/>
       <w:pgSz w:w="12240" w:h="15840"/>
       <w:pgMar w:top="1440" w:right="1440" w:bottom="1440" w:left="2160" w:header="706" w:footer="706" w:gutter="0"/>
       <w:cols w:space="708"/>
@@ -2630,7 +3782,7 @@
             <w:rPr>
               <w:noProof/>
             </w:rPr>
-            <w:t>1</w:t>
+            <w:t>18</w:t>
           </w:r>
         </w:fldSimple>
       </w:p>
@@ -2941,6 +4093,119 @@
     </w:lvl>
   </w:abstractNum>
   <w:abstractNum w:abstractNumId="3">
+    <w:nsid w:val="29A83F12"/>
+    <w:multiLevelType w:val="hybridMultilevel"/>
+    <w:tmpl w:val="8A123966"/>
+    <w:lvl w:ilvl="0" w:tplc="04090001">
+      <w:start w:val="1"/>
+      <w:numFmt w:val="bullet"/>
+      <w:lvlText w:val=""/>
+      <w:lvlJc w:val="left"/>
+      <w:pPr>
+        <w:ind w:left="720" w:hanging="360"/>
+      </w:pPr>
+      <w:rPr>
+        <w:rFonts w:ascii="Symbol" w:hAnsi="Symbol" w:hint="default"/>
+      </w:rPr>
+    </w:lvl>
+    <w:lvl w:ilvl="1" w:tplc="04090003" w:tentative="1">
+      <w:start w:val="1"/>
+      <w:numFmt w:val="bullet"/>
+      <w:lvlText w:val="o"/>
+      <w:lvlJc w:val="left"/>
+      <w:pPr>
+        <w:ind w:left="1440" w:hanging="360"/>
+      </w:pPr>
+      <w:rPr>
+        <w:rFonts w:ascii="Courier New" w:hAnsi="Courier New" w:cs="Courier New" w:hint="default"/>
+      </w:rPr>
+    </w:lvl>
+    <w:lvl w:ilvl="2" w:tplc="04090005" w:tentative="1">
+      <w:start w:val="1"/>
+      <w:numFmt w:val="bullet"/>
+      <w:lvlText w:val=""/>
+      <w:lvlJc w:val="left"/>
+      <w:pPr>
+        <w:ind w:left="2160" w:hanging="360"/>
+      </w:pPr>
+      <w:rPr>
+        <w:rFonts w:ascii="Wingdings" w:hAnsi="Wingdings" w:hint="default"/>
+      </w:rPr>
+    </w:lvl>
+    <w:lvl w:ilvl="3" w:tplc="04090001" w:tentative="1">
+      <w:start w:val="1"/>
+      <w:numFmt w:val="bullet"/>
+      <w:lvlText w:val=""/>
+      <w:lvlJc w:val="left"/>
+      <w:pPr>
+        <w:ind w:left="2880" w:hanging="360"/>
+      </w:pPr>
+      <w:rPr>
+        <w:rFonts w:ascii="Symbol" w:hAnsi="Symbol" w:hint="default"/>
+      </w:rPr>
+    </w:lvl>
+    <w:lvl w:ilvl="4" w:tplc="04090003" w:tentative="1">
+      <w:start w:val="1"/>
+      <w:numFmt w:val="bullet"/>
+      <w:lvlText w:val="o"/>
+      <w:lvlJc w:val="left"/>
+      <w:pPr>
+        <w:ind w:left="3600" w:hanging="360"/>
+      </w:pPr>
+      <w:rPr>
+        <w:rFonts w:ascii="Courier New" w:hAnsi="Courier New" w:cs="Courier New" w:hint="default"/>
+      </w:rPr>
+    </w:lvl>
+    <w:lvl w:ilvl="5" w:tplc="04090005" w:tentative="1">
+      <w:start w:val="1"/>
+      <w:numFmt w:val="bullet"/>
+      <w:lvlText w:val=""/>
+      <w:lvlJc w:val="left"/>
+      <w:pPr>
+        <w:ind w:left="4320" w:hanging="360"/>
+      </w:pPr>
+      <w:rPr>
+        <w:rFonts w:ascii="Wingdings" w:hAnsi="Wingdings" w:hint="default"/>
+      </w:rPr>
+    </w:lvl>
+    <w:lvl w:ilvl="6" w:tplc="04090001" w:tentative="1">
+      <w:start w:val="1"/>
+      <w:numFmt w:val="bullet"/>
+      <w:lvlText w:val=""/>
+      <w:lvlJc w:val="left"/>
+      <w:pPr>
+        <w:ind w:left="5040" w:hanging="360"/>
+      </w:pPr>
+      <w:rPr>
+        <w:rFonts w:ascii="Symbol" w:hAnsi="Symbol" w:hint="default"/>
+      </w:rPr>
+    </w:lvl>
+    <w:lvl w:ilvl="7" w:tplc="04090003" w:tentative="1">
+      <w:start w:val="1"/>
+      <w:numFmt w:val="bullet"/>
+      <w:lvlText w:val="o"/>
+      <w:lvlJc w:val="left"/>
+      <w:pPr>
+        <w:ind w:left="5760" w:hanging="360"/>
+      </w:pPr>
+      <w:rPr>
+        <w:rFonts w:ascii="Courier New" w:hAnsi="Courier New" w:cs="Courier New" w:hint="default"/>
+      </w:rPr>
+    </w:lvl>
+    <w:lvl w:ilvl="8" w:tplc="04090005" w:tentative="1">
+      <w:start w:val="1"/>
+      <w:numFmt w:val="bullet"/>
+      <w:lvlText w:val=""/>
+      <w:lvlJc w:val="left"/>
+      <w:pPr>
+        <w:ind w:left="6480" w:hanging="360"/>
+      </w:pPr>
+      <w:rPr>
+        <w:rFonts w:ascii="Wingdings" w:hAnsi="Wingdings" w:hint="default"/>
+      </w:rPr>
+    </w:lvl>
+  </w:abstractNum>
+  <w:abstractNum w:abstractNumId="4">
     <w:nsid w:val="2EE0157B"/>
     <w:multiLevelType w:val="hybridMultilevel"/>
     <w:tmpl w:val="6B18D39A"/>
@@ -3053,7 +4318,7 @@
       </w:rPr>
     </w:lvl>
   </w:abstractNum>
-  <w:abstractNum w:abstractNumId="4">
+  <w:abstractNum w:abstractNumId="5">
     <w:nsid w:val="371F637A"/>
     <w:multiLevelType w:val="hybridMultilevel"/>
     <w:tmpl w:val="3F0ADA18"/>
@@ -3166,7 +4431,120 @@
       </w:rPr>
     </w:lvl>
   </w:abstractNum>
-  <w:abstractNum w:abstractNumId="5">
+  <w:abstractNum w:abstractNumId="6">
+    <w:nsid w:val="3AEF124C"/>
+    <w:multiLevelType w:val="hybridMultilevel"/>
+    <w:tmpl w:val="1E0C3130"/>
+    <w:lvl w:ilvl="0" w:tplc="04090001">
+      <w:start w:val="1"/>
+      <w:numFmt w:val="bullet"/>
+      <w:lvlText w:val=""/>
+      <w:lvlJc w:val="left"/>
+      <w:pPr>
+        <w:ind w:left="720" w:hanging="360"/>
+      </w:pPr>
+      <w:rPr>
+        <w:rFonts w:ascii="Symbol" w:hAnsi="Symbol" w:hint="default"/>
+      </w:rPr>
+    </w:lvl>
+    <w:lvl w:ilvl="1" w:tplc="04090003" w:tentative="1">
+      <w:start w:val="1"/>
+      <w:numFmt w:val="bullet"/>
+      <w:lvlText w:val="o"/>
+      <w:lvlJc w:val="left"/>
+      <w:pPr>
+        <w:ind w:left="1440" w:hanging="360"/>
+      </w:pPr>
+      <w:rPr>
+        <w:rFonts w:ascii="Courier New" w:hAnsi="Courier New" w:cs="Courier New" w:hint="default"/>
+      </w:rPr>
+    </w:lvl>
+    <w:lvl w:ilvl="2" w:tplc="04090005" w:tentative="1">
+      <w:start w:val="1"/>
+      <w:numFmt w:val="bullet"/>
+      <w:lvlText w:val=""/>
+      <w:lvlJc w:val="left"/>
+      <w:pPr>
+        <w:ind w:left="2160" w:hanging="360"/>
+      </w:pPr>
+      <w:rPr>
+        <w:rFonts w:ascii="Wingdings" w:hAnsi="Wingdings" w:hint="default"/>
+      </w:rPr>
+    </w:lvl>
+    <w:lvl w:ilvl="3" w:tplc="04090001" w:tentative="1">
+      <w:start w:val="1"/>
+      <w:numFmt w:val="bullet"/>
+      <w:lvlText w:val=""/>
+      <w:lvlJc w:val="left"/>
+      <w:pPr>
+        <w:ind w:left="2880" w:hanging="360"/>
+      </w:pPr>
+      <w:rPr>
+        <w:rFonts w:ascii="Symbol" w:hAnsi="Symbol" w:hint="default"/>
+      </w:rPr>
+    </w:lvl>
+    <w:lvl w:ilvl="4" w:tplc="04090003" w:tentative="1">
+      <w:start w:val="1"/>
+      <w:numFmt w:val="bullet"/>
+      <w:lvlText w:val="o"/>
+      <w:lvlJc w:val="left"/>
+      <w:pPr>
+        <w:ind w:left="3600" w:hanging="360"/>
+      </w:pPr>
+      <w:rPr>
+        <w:rFonts w:ascii="Courier New" w:hAnsi="Courier New" w:cs="Courier New" w:hint="default"/>
+      </w:rPr>
+    </w:lvl>
+    <w:lvl w:ilvl="5" w:tplc="04090005" w:tentative="1">
+      <w:start w:val="1"/>
+      <w:numFmt w:val="bullet"/>
+      <w:lvlText w:val=""/>
+      <w:lvlJc w:val="left"/>
+      <w:pPr>
+        <w:ind w:left="4320" w:hanging="360"/>
+      </w:pPr>
+      <w:rPr>
+        <w:rFonts w:ascii="Wingdings" w:hAnsi="Wingdings" w:hint="default"/>
+      </w:rPr>
+    </w:lvl>
+    <w:lvl w:ilvl="6" w:tplc="04090001" w:tentative="1">
+      <w:start w:val="1"/>
+      <w:numFmt w:val="bullet"/>
+      <w:lvlText w:val=""/>
+      <w:lvlJc w:val="left"/>
+      <w:pPr>
+        <w:ind w:left="5040" w:hanging="360"/>
+      </w:pPr>
+      <w:rPr>
+        <w:rFonts w:ascii="Symbol" w:hAnsi="Symbol" w:hint="default"/>
+      </w:rPr>
+    </w:lvl>
+    <w:lvl w:ilvl="7" w:tplc="04090003" w:tentative="1">
+      <w:start w:val="1"/>
+      <w:numFmt w:val="bullet"/>
+      <w:lvlText w:val="o"/>
+      <w:lvlJc w:val="left"/>
+      <w:pPr>
+        <w:ind w:left="5760" w:hanging="360"/>
+      </w:pPr>
+      <w:rPr>
+        <w:rFonts w:ascii="Courier New" w:hAnsi="Courier New" w:cs="Courier New" w:hint="default"/>
+      </w:rPr>
+    </w:lvl>
+    <w:lvl w:ilvl="8" w:tplc="04090005" w:tentative="1">
+      <w:start w:val="1"/>
+      <w:numFmt w:val="bullet"/>
+      <w:lvlText w:val=""/>
+      <w:lvlJc w:val="left"/>
+      <w:pPr>
+        <w:ind w:left="6480" w:hanging="360"/>
+      </w:pPr>
+      <w:rPr>
+        <w:rFonts w:ascii="Wingdings" w:hAnsi="Wingdings" w:hint="default"/>
+      </w:rPr>
+    </w:lvl>
+  </w:abstractNum>
+  <w:abstractNum w:abstractNumId="7">
     <w:nsid w:val="424C1590"/>
     <w:multiLevelType w:val="hybridMultilevel"/>
     <w:tmpl w:val="F160887E"/>
@@ -3279,7 +4657,7 @@
       </w:rPr>
     </w:lvl>
   </w:abstractNum>
-  <w:abstractNum w:abstractNumId="6">
+  <w:abstractNum w:abstractNumId="8">
     <w:nsid w:val="472D5154"/>
     <w:multiLevelType w:val="hybridMultilevel"/>
     <w:tmpl w:val="9EE414D8"/>
@@ -3392,7 +4770,7 @@
       </w:rPr>
     </w:lvl>
   </w:abstractNum>
-  <w:abstractNum w:abstractNumId="7">
+  <w:abstractNum w:abstractNumId="9">
     <w:nsid w:val="55154F71"/>
     <w:multiLevelType w:val="hybridMultilevel"/>
     <w:tmpl w:val="F46462BE"/>
@@ -3509,16 +4887,16 @@
     <w:abstractNumId w:val="0"/>
   </w:num>
   <w:num w:numId="2">
-    <w:abstractNumId w:val="3"/>
+    <w:abstractNumId w:val="4"/>
   </w:num>
   <w:num w:numId="3">
-    <w:abstractNumId w:val="4"/>
+    <w:abstractNumId w:val="5"/>
   </w:num>
   <w:num w:numId="4">
-    <w:abstractNumId w:val="6"/>
+    <w:abstractNumId w:val="8"/>
   </w:num>
   <w:num w:numId="5">
-    <w:abstractNumId w:val="5"/>
+    <w:abstractNumId w:val="7"/>
   </w:num>
   <w:num w:numId="6">
     <w:abstractNumId w:val="2"/>
@@ -3527,7 +4905,13 @@
     <w:abstractNumId w:val="1"/>
   </w:num>
   <w:num w:numId="8">
-    <w:abstractNumId w:val="7"/>
+    <w:abstractNumId w:val="9"/>
+  </w:num>
+  <w:num w:numId="9">
+    <w:abstractNumId w:val="6"/>
+  </w:num>
+  <w:num w:numId="10">
+    <w:abstractNumId w:val="3"/>
   </w:num>
 </w:numbering>
 </file>
@@ -4607,7 +5991,7 @@
 </file>
 
 <file path=customXml/itemProps1.xml><?xml version="1.0" encoding="utf-8"?>
-<ds:datastoreItem xmlns:ds="http://schemas.openxmlformats.org/officeDocument/2006/customXml" ds:itemID="{5DD5D8EA-83A1-4A4F-ABA5-8B9498709A57}">
+<ds:datastoreItem xmlns:ds="http://schemas.openxmlformats.org/officeDocument/2006/customXml" ds:itemID="{61F3CE2F-01D9-442D-89DC-9B1E232DFA99}">
   <ds:schemaRefs>
     <ds:schemaRef ds:uri="http://schemas.openxmlformats.org/officeDocument/2006/bibliography"/>
   </ds:schemaRefs>

</xml_diff>

<commit_message>
More tweaks to my final report sections.
</commit_message>
<xml_diff>
--- a/docs/FinalReportSections_AlexCraig.docx
+++ b/docs/FinalReportSections_AlexCraig.docx
@@ -45,7 +45,13 @@
       </w:r>
       <w:proofErr w:type="spellEnd"/>
       <w:r>
-        <w:t xml:space="preserve"> project aims to further develop solutions in the area of remote robotics control systems. Control systems for remote robotics available today often require dedicated and specialized hardware to interface with the robotics, and may provide only rudimentary control functionality. By exploiting widely </w:t>
+        <w:t xml:space="preserve"> project aims to further develop solutions in the area of remote robotics control systems. Control systems for remote robotics available t</w:t>
+      </w:r>
+      <w:r>
+        <w:t>oday often require custom,</w:t>
+      </w:r>
+      <w:r>
+        <w:t xml:space="preserve"> specialized hardware to interface with the robotics, and may provide only rudimentary control functionality. By exploiting widely </w:t>
       </w:r>
       <w:r>
         <w:t>available</w:t>
@@ -78,7 +84,13 @@
       </w:r>
       <w:proofErr w:type="spellEnd"/>
       <w:r>
-        <w:t xml:space="preserve"> to remotely control devices, robotic or not, eliminates the need for extra time and development resources to be spent on designing and building a specialised hardware platform to run the control software on. Also, with </w:t>
+        <w:t xml:space="preserve"> to remotely control devices, robotic or not, eliminates the need for extra time and development resources to be spent on designing and building a specialised hardware platform to run </w:t>
+      </w:r>
+      <w:r>
+        <w:t>the control software on. W</w:t>
+      </w:r>
+      <w:r>
+        <w:t xml:space="preserve">ith </w:t>
       </w:r>
       <w:proofErr w:type="spellStart"/>
       <w:r>
@@ -86,12 +98,21 @@
       </w:r>
       <w:proofErr w:type="spellEnd"/>
       <w:r>
-        <w:t xml:space="preserve"> already in widespread use by the public, it is simple and intuitive for a user to download, install, and immediately use the application to remotely control their device. This provides developers with a well established and easily accessible customer base.</w:t>
-      </w:r>
-    </w:p>
-    <w:p>
-      <w:r>
-        <w:t xml:space="preserve">In addition to avoided hardware development costs, </w:t>
+        <w:t xml:space="preserve"> already </w:t>
+      </w:r>
+      <w:r>
+        <w:t>in widespread use by the public</w:t>
+      </w:r>
+      <w:r>
+        <w:t xml:space="preserve"> it is simple and intuitive for a user to download, install, and immediately use the application to remotely control their device. This provides developers with a well established and easily accessible customer base.</w:t>
+      </w:r>
+    </w:p>
+    <w:p>
+      <w:r>
+        <w:t>In addition to avoiding</w:t>
+      </w:r>
+      <w:r>
+        <w:t xml:space="preserve"> hardware development costs, </w:t>
       </w:r>
       <w:proofErr w:type="spellStart"/>
       <w:r>
@@ -123,7 +144,13 @@
         <w:t>Wi-Fi</w:t>
       </w:r>
       <w:r>
-        <w:t xml:space="preserve"> and Bluetooth communication capabilities, accelerometers, and dedicated graphics processors.  These capabilities allow a robotics system to support enhanced features that may not be available with simpler dedicated hardware, such as live video streaming, three dimensional graphical rendering, tilt or touch</w:t>
+        <w:t xml:space="preserve"> and Bluetooth communication capabilities, accelerometers, and</w:t>
+      </w:r>
+      <w:r>
+        <w:t xml:space="preserve"> dedicated graphics processors.</w:t>
+      </w:r>
+      <w:r>
+        <w:t xml:space="preserve"> These capabilities allow a robotics system to support enhanced features that may not be available with simpler dedicated hardware, such as live video streaming, three dimensional graphical rendering, tilt or touch</w:t>
       </w:r>
       <w:r>
         <w:t xml:space="preserve"> </w:t>
@@ -283,7 +310,13 @@
         </w:numPr>
       </w:pPr>
       <w:r>
-        <w:t xml:space="preserve">Server side virtual world implementation which is capable of asynchronously updating robot positions, filtering client commands based on validity against the current game state, and generating outgoing robot commands to ensure robot movement does not violate the virtual game state. </w:t>
+        <w:t>Server side virtual world implementation which is capable of asynchronously updating robot positions, filtering client commands based on validity against the current game state, and generating outgoing robot commands to ensure</w:t>
+      </w:r>
+      <w:r>
+        <w:t xml:space="preserve"> physical</w:t>
+      </w:r>
+      <w:r>
+        <w:t xml:space="preserve"> robot movement does not violate the virtual game state. </w:t>
       </w:r>
     </w:p>
     <w:p>
@@ -295,7 +328,13 @@
         </w:numPr>
       </w:pPr>
       <w:r>
-        <w:t>Real time video streaming from a USB webcam connected to the central server to connected Android client</w:t>
+        <w:t>Real time video streaming from a USB webcam connected to</w:t>
+      </w:r>
+      <w:r>
+        <w:t xml:space="preserve"> the central server to</w:t>
+      </w:r>
+      <w:r>
+        <w:t xml:space="preserve"> Android client</w:t>
       </w:r>
       <w:r>
         <w:t>s</w:t>
@@ -316,7 +355,13 @@
         <w:t>Android client software which supports</w:t>
       </w:r>
       <w:r>
-        <w:t xml:space="preserve"> OpenGL rendering of incoming real time video streams, as well as rudimentary three dimensional graphics rendering (simple textured polygons).</w:t>
+        <w:t xml:space="preserve"> OpenGL rendering of </w:t>
+      </w:r>
+      <w:r>
+        <w:t>an incoming real time video stream</w:t>
+      </w:r>
+      <w:r>
+        <w:t>, as well as rudimentary three dimensional graphics rendering (simple textured polygons).</w:t>
       </w:r>
     </w:p>
     <w:p>
@@ -387,7 +432,13 @@
         <w:t xml:space="preserve"> A complete use case specification was produced, which has been included as Appendix A. This document provides a detailed description of the actors which interact with the system, as well as a formal specification for each use case.</w:t>
       </w:r>
       <w:r>
-        <w:t xml:space="preserve"> In addition, use case realizations (in the form of sequence diagrams) were also produced for selected use cases to aid in early design work. Theses sequence diagrams are included as Appendix B. </w:t>
+        <w:t xml:space="preserve"> In addition, use case realizations (in the form of sequence diagrams) were also produced for selected use cases to </w:t>
+      </w:r>
+      <w:r>
+        <w:t>aid in early design work. These</w:t>
+      </w:r>
+      <w:r>
+        <w:t xml:space="preserve"> sequence diagrams are included as Appendix B. </w:t>
       </w:r>
     </w:p>
     <w:p>
@@ -1420,11 +1471,23 @@
         <w:t xml:space="preserve"> which are all deployed on this node</w:t>
       </w:r>
       <w:r>
-        <w:t xml:space="preserve">. The controller subsystem is responsible for managing robot and Android client connections, broadcasting the real time video stream, managing the server lobby (which entails broadcasting chat messages, and launching / terminating model instances), propagating robot position changes to the model, and continually triggering model physics updates to provide real time physics in the virtual world. The model component is dynamically constructed whenever a new game is initialized, and is responsible for storing the current game state (including virtual simulated entities), broadcasting state changes to the other subsystems, and filtering all client commands to ensure that virtual game state will not be violated. The view component observes both the model and controller </w:t>
+        <w:t xml:space="preserve">. The controller subsystem is responsible for managing robot and Android client connections, broadcasting the real time video stream, managing the server lobby (which entails broadcasting chat messages, and launching / terminating model instances), propagating robot position changes to the model, </w:t>
+      </w:r>
+      <w:r>
+        <w:t>and continually triggering</w:t>
+      </w:r>
+      <w:r>
+        <w:t xml:space="preserve"> physics updates to provide real time physics in the virtual world. The model component is dynamically constructed whenever a new game is initialized, and is responsible for storing the current game state (including virtual simulated entities), broadcasting state changes to the other subsystems, and filtering all client commands to ensure that virtual game state will not be violated</w:t>
+      </w:r>
+      <w:r>
+        <w:t xml:space="preserve"> by physical robot movement</w:t>
+      </w:r>
+      <w:r>
+        <w:t xml:space="preserve">. The view component observes </w:t>
       </w:r>
       <w:r>
         <w:lastRenderedPageBreak/>
-        <w:t xml:space="preserve">components, and provides an admin interface through which the server </w:t>
+        <w:t xml:space="preserve">both the model and controller components, and provides an admin interface through which the server </w:t>
       </w:r>
       <w:r>
         <w:t>and camera settings are</w:t>
@@ -1447,7 +1510,10 @@
         <w:t>:</w:t>
       </w:r>
       <w:r>
-        <w:t xml:space="preserve"> The robot node represents a </w:t>
+        <w:t xml:space="preserve"> The robot node represents </w:t>
+      </w:r>
+      <w:r>
+        <w:t xml:space="preserve">a </w:t>
       </w:r>
       <w:proofErr w:type="spellStart"/>
       <w:r>
@@ -1455,7 +1521,10 @@
       </w:r>
       <w:proofErr w:type="spellEnd"/>
       <w:r>
-        <w:t xml:space="preserve"> NXT 2.0 Intelligence Brick. Up to two connected robot nodes have been tested, although the implementation is designed to support an arbitrary number of robots. The robot client is implemented as a single subsystem which is responsible for local position tracking and remote execution of commands from the central server. Although the </w:t>
+        <w:t xml:space="preserve"> NXT 2.0 Intelligent</w:t>
+      </w:r>
+      <w:r>
+        <w:t xml:space="preserve"> Brick. Up to two connected robot nodes have been tested, although the implementation is designed to support an arbitrary number of robots. The robot client is implemented as a single subsystem which is responsible for local position tracking and remote execution of commands from the central server. Although the </w:t>
       </w:r>
       <w:proofErr w:type="spellStart"/>
       <w:r>
@@ -1515,7 +1584,19 @@
         <w:t xml:space="preserve">. </w:t>
       </w:r>
       <w:r>
-        <w:t>Up to two connected Android nodes have been tested, although the implementation is designed to support an arbitrary number of Android clients (including spectators who do not directly control a robot). The Android client is implemented as a two subsystems: the Android client and the game model (which is shared with the server implementation). The Android client subsystem is responsible for transmitting chat and control messages to the server, receiving a</w:t>
+        <w:t>Up to two connected Android nodes have been tested, although the implementation is designed to support an arbitrary number of Android clients (including spectators who do not directly control a robot). The An</w:t>
+      </w:r>
+      <w:r>
+        <w:t>droid client is implemented as</w:t>
+      </w:r>
+      <w:r>
+        <w:t xml:space="preserve"> two subsystems: the Android client</w:t>
+      </w:r>
+      <w:r>
+        <w:t>,</w:t>
+      </w:r>
+      <w:r>
+        <w:t xml:space="preserve"> and the game model (which is shared with the server implementation). The Android client subsystem is responsible for transmitting chat and control messages to the server, receiving a</w:t>
       </w:r>
       <w:r>
         <w:t>nd rendering the real time video</w:t>
@@ -1534,6 +1615,7 @@
       <w:pPr>
         <w:pStyle w:val="Caption"/>
       </w:pPr>
+      <w:proofErr w:type="gramStart"/>
       <w:r>
         <w:t xml:space="preserve">Figure </w:t>
       </w:r>
@@ -1546,16 +1628,27 @@
         </w:r>
       </w:fldSimple>
       <w:r>
-        <w:noBreakHyphen/>
-      </w:r>
-      <w:fldSimple w:instr=" SEQ Figure \* ARABIC \s 1 ">
-        <w:r>
-          <w:rPr>
-            <w:noProof/>
-          </w:rPr>
-          <w:t>1</w:t>
-        </w:r>
-      </w:fldSimple>
+        <w:t>.</w:t>
+      </w:r>
+      <w:proofErr w:type="gramEnd"/>
+      <w:r>
+        <w:fldChar w:fldCharType="begin"/>
+      </w:r>
+      <w:r>
+        <w:instrText xml:space="preserve"> SEQ Figure \* ARABIC \s 1 </w:instrText>
+      </w:r>
+      <w:r>
+        <w:fldChar w:fldCharType="separate"/>
+      </w:r>
+      <w:r>
+        <w:rPr>
+          <w:noProof/>
+        </w:rPr>
+        <w:t>1</w:t>
+      </w:r>
+      <w:r>
+        <w:fldChar w:fldCharType="end"/>
+      </w:r>
       <w:r>
         <w:t xml:space="preserve">: A deployment diagram of the complete </w:t>
       </w:r>
@@ -1602,7 +1695,7 @@
           <v:shape id="_x0000_i1025" type="#_x0000_t75" style="width:237pt;height:385.5pt" o:ole="" o:bordertopcolor="this" o:borderleftcolor="this" o:borderbottomcolor="this" o:borderrightcolor="this">
             <v:imagedata r:id="rId8" o:title=""/>
           </v:shape>
-          <o:OLEObject Type="Embed" ProgID="Visio.Drawing.11" ShapeID="_x0000_i1025" DrawAspect="Content" ObjectID="_1362232673" r:id="rId9"/>
+          <o:OLEObject Type="Embed" ProgID="Visio.Drawing.11" ShapeID="_x0000_i1025" DrawAspect="Content" ObjectID="_1362242099" r:id="rId9"/>
         </w:object>
       </w:r>
     </w:p>
@@ -1626,7 +1719,13 @@
       </w:r>
       <w:proofErr w:type="spellEnd"/>
       <w:r>
-        <w:t xml:space="preserve"> system, manages all communication flows between the Android clients and robots. See Appendix D for class diagrams of the server implementation.</w:t>
+        <w:t xml:space="preserve"> system, </w:t>
+      </w:r>
+      <w:r>
+        <w:t xml:space="preserve">and </w:t>
+      </w:r>
+      <w:r>
+        <w:t>manages all communication flows between the Android clients and robots. See Appendix D for class diagrams of the server implementation.</w:t>
       </w:r>
     </w:p>
     <w:p>
@@ -1707,7 +1806,19 @@
       </w:r>
       <w:proofErr w:type="spellEnd"/>
       <w:r>
-        <w:t xml:space="preserve"> interface to receive events whenever a player or robot joins or leaves the server, whenever a chat message is received, or whenever a game is launched or terminated. In the current implementation, this functionality is used to allow the view subsystem to display lists of connected clients and the server chat lobby. </w:t>
+        <w:t xml:space="preserve"> interface to rece</w:t>
+      </w:r>
+      <w:r>
+        <w:t xml:space="preserve">ive events whenever a player or </w:t>
+      </w:r>
+      <w:r>
+        <w:t>robot joins or leaves the server, whenever a chat message is received, or whenever a game is launched or terminated. In the current implementation, this functionality is used</w:t>
+      </w:r>
+      <w:r>
+        <w:t xml:space="preserve"> primarily</w:t>
+      </w:r>
+      <w:r>
+        <w:t xml:space="preserve"> to allow the view subsystem to display lists of connected clients and the server chat lobby. </w:t>
       </w:r>
     </w:p>
     <w:p>
@@ -1731,7 +1842,11 @@
       </w:r>
       <w:proofErr w:type="spellEnd"/>
       <w:r>
-        <w:t xml:space="preserve"> instance. Each </w:t>
+        <w:t xml:space="preserve"> instance. </w:t>
+      </w:r>
+      <w:r>
+        <w:lastRenderedPageBreak/>
+        <w:t xml:space="preserve">Each </w:t>
       </w:r>
       <w:proofErr w:type="spellStart"/>
       <w:r>
@@ -1739,14 +1854,329 @@
       </w:r>
       <w:proofErr w:type="spellEnd"/>
       <w:r>
-        <w:t xml:space="preserve"> is also an active object which runs a dedicated thread to continually </w:t>
+        <w:t xml:space="preserve"> is</w:t>
+      </w:r>
+      <w:r>
+        <w:t xml:space="preserve"> an active object which runs a dedicated thread to continually read new messages from the client’s socket. </w:t>
+      </w:r>
+      <w:r>
+        <w:t xml:space="preserve">Once a </w:t>
+      </w:r>
+      <w:proofErr w:type="spellStart"/>
+      <w:r>
+        <w:t>UserProxy</w:t>
+      </w:r>
+      <w:proofErr w:type="spellEnd"/>
+      <w:r>
+        <w:t xml:space="preserve"> is generated</w:t>
+      </w:r>
+      <w:r>
+        <w:t xml:space="preserve">, a handshake procedure is carried out to ensure the version of the </w:t>
+      </w:r>
+      <w:proofErr w:type="spellStart"/>
+      <w:r>
+        <w:t>RoboWars</w:t>
+      </w:r>
+      <w:proofErr w:type="spellEnd"/>
+      <w:r>
+        <w:t xml:space="preserve"> client is compatible with the server.</w:t>
+      </w:r>
+      <w:r>
+        <w:t xml:space="preserve"> The client must also provide a unique username, and the client will be required to select a new username if the username is already in use. Once the handshake procedure is complete, the user is register</w:t>
+      </w:r>
+      <w:r>
+        <w:t>ed with the server’s main lobby. U</w:t>
+      </w:r>
+      <w:r>
+        <w:t>sers can interact with the server lobby by sending chat messages, changing the game mode, changing their own ready or spectator status, and initiating game launches. In addition, once the handshake is complete all further communication is achieved by sending serialized event classes rather than raw strings</w:t>
+      </w:r>
+      <w:r>
+        <w:t>,</w:t>
+      </w:r>
+      <w:r>
+        <w:t xml:space="preserve"> and the </w:t>
+      </w:r>
+      <w:proofErr w:type="spellStart"/>
+      <w:r>
+        <w:t>UserProxy</w:t>
+      </w:r>
+      <w:proofErr w:type="spellEnd"/>
+      <w:r>
+        <w:t xml:space="preserve"> registers as a listener on the </w:t>
+      </w:r>
+      <w:proofErr w:type="spellStart"/>
+      <w:r>
+        <w:t>ServerLobby</w:t>
+      </w:r>
+      <w:proofErr w:type="spellEnd"/>
+      <w:r>
+        <w:t>. In this m</w:t>
+      </w:r>
+      <w:r>
+        <w:t xml:space="preserve">anner, instances of </w:t>
+      </w:r>
+      <w:proofErr w:type="spellStart"/>
+      <w:r>
+        <w:t>UserProxy</w:t>
+      </w:r>
+      <w:proofErr w:type="spellEnd"/>
+      <w:r>
+        <w:t xml:space="preserve"> listen on the main </w:t>
+      </w:r>
+      <w:proofErr w:type="spellStart"/>
+      <w:r>
+        <w:t>ServerLobby</w:t>
+      </w:r>
+      <w:proofErr w:type="spellEnd"/>
+      <w:r>
+        <w:t xml:space="preserve"> instance, and propagate events to their respective clients.</w:t>
+      </w:r>
+      <w:r>
+        <w:t xml:space="preserve"> This could have been implemented without an event model (as the </w:t>
+      </w:r>
+      <w:proofErr w:type="spellStart"/>
+      <w:r>
+        <w:t>ServerLobby</w:t>
+      </w:r>
+      <w:proofErr w:type="spellEnd"/>
+      <w:r>
+        <w:t xml:space="preserve"> stores references to all connected instances of </w:t>
+      </w:r>
+      <w:proofErr w:type="spellStart"/>
+      <w:r>
+        <w:t>UserProxy</w:t>
+      </w:r>
+      <w:proofErr w:type="spellEnd"/>
+      <w:r>
+        <w:t xml:space="preserve"> and could call functions directly), but it was decided that an event model was </w:t>
+      </w:r>
+      <w:r>
+        <w:t xml:space="preserve">preferable as an event model was already desired to avoid </w:t>
+      </w:r>
+      <w:r>
+        <w:t>coupling with the view subsystem</w:t>
+      </w:r>
+      <w:r>
+        <w:t>, and it is preferable if a</w:t>
+      </w:r>
+      <w:r>
+        <w:t xml:space="preserve"> standard communication path</w:t>
+      </w:r>
+      <w:r>
+        <w:t xml:space="preserve"> is used</w:t>
+      </w:r>
+      <w:r>
+        <w:t xml:space="preserve"> for both the view subsystem and instances of </w:t>
+      </w:r>
+      <w:proofErr w:type="spellStart"/>
+      <w:r>
+        <w:t>UserProxy</w:t>
+      </w:r>
+      <w:proofErr w:type="spellEnd"/>
+      <w:r>
+        <w:t>.</w:t>
+      </w:r>
+    </w:p>
+    <w:p>
+      <w:r>
+        <w:t xml:space="preserve">Robot connections are handled similarly to Android clients, but rather than awaiting incoming connections, the server actively attempts to discover compatible </w:t>
+      </w:r>
+      <w:proofErr w:type="spellStart"/>
+      <w:r>
+        <w:t>Mindstorm</w:t>
+      </w:r>
+      <w:proofErr w:type="spellEnd"/>
+      <w:r>
+        <w:t xml:space="preserve"> NXT 2.0 clients within Bluetooth range.</w:t>
+      </w:r>
+      <w:r>
+        <w:t xml:space="preserve"> This is accomplished using the PC libraries of </w:t>
+      </w:r>
+      <w:proofErr w:type="spellStart"/>
+      <w:r>
+        <w:t>LeJOS</w:t>
+      </w:r>
+      <w:proofErr w:type="spellEnd"/>
+      <w:r>
+        <w:t xml:space="preserve"> (“Java for LEGO </w:t>
+      </w:r>
+      <w:proofErr w:type="spellStart"/>
+      <w:r>
+        <w:t>Minstorms</w:t>
+      </w:r>
+      <w:proofErr w:type="spellEnd"/>
+      <w:r>
+        <w:t xml:space="preserve">”) [ac1]. The functionalities of </w:t>
+      </w:r>
+      <w:proofErr w:type="spellStart"/>
+      <w:r>
+        <w:t>LeJOS</w:t>
+      </w:r>
+      <w:proofErr w:type="spellEnd"/>
+      <w:r>
+        <w:t xml:space="preserve"> in general will be discussed further in Section 7 (“Robot Client Implementation”). </w:t>
+      </w:r>
+      <w:proofErr w:type="spellStart"/>
+      <w:r>
+        <w:t>LeJOS</w:t>
+      </w:r>
+      <w:proofErr w:type="spellEnd"/>
+      <w:r>
+        <w:t xml:space="preserve"> provides a simple </w:t>
       </w:r>
       <w:r>
         <w:lastRenderedPageBreak/>
-        <w:t xml:space="preserve">read new messages from the client’s socket. </w:t>
-      </w:r>
-      <w:r>
-        <w:t xml:space="preserve">Once a </w:t>
+        <w:t xml:space="preserve">interface to enable either Bluetooth or USB communication with </w:t>
+      </w:r>
+      <w:proofErr w:type="spellStart"/>
+      <w:r>
+        <w:t>Mindstorm</w:t>
+      </w:r>
+      <w:proofErr w:type="spellEnd"/>
+      <w:r>
+        <w:t xml:space="preserve"> NXT 2.0s running </w:t>
+      </w:r>
+      <w:proofErr w:type="spellStart"/>
+      <w:r>
+        <w:t>LeJOS</w:t>
+      </w:r>
+      <w:proofErr w:type="spellEnd"/>
+      <w:r>
+        <w:t xml:space="preserve"> firmware. First, an </w:t>
+      </w:r>
+      <w:proofErr w:type="spellStart"/>
+      <w:r>
+        <w:t>NXTComm</w:t>
+      </w:r>
+      <w:proofErr w:type="spellEnd"/>
+      <w:r>
+        <w:t xml:space="preserve"> object must be generated by supplying a static method of the </w:t>
+      </w:r>
+      <w:proofErr w:type="spellStart"/>
+      <w:r>
+        <w:t>NXTCommFactory</w:t>
+      </w:r>
+      <w:proofErr w:type="spellEnd"/>
+      <w:r>
+        <w:t xml:space="preserve"> class with a constant specifying whether USB or Bluetooth communication is desired. In the case of Bluetooth communication, the </w:t>
+      </w:r>
+      <w:proofErr w:type="spellStart"/>
+      <w:r>
+        <w:t>NXTCommFactory</w:t>
+      </w:r>
+      <w:proofErr w:type="spellEnd"/>
+      <w:r>
+        <w:t xml:space="preserve"> will automatically select a compatible underlying implementation from one of several supported libraries based</w:t>
+      </w:r>
+      <w:r>
+        <w:t xml:space="preserve"> on the underlying operating system. </w:t>
+      </w:r>
+      <w:proofErr w:type="spellStart"/>
+      <w:r>
+        <w:t>RoboWars</w:t>
+      </w:r>
+      <w:proofErr w:type="spellEnd"/>
+      <w:r>
+        <w:t xml:space="preserve"> has been implemented and tested exclusively on Windows, and in this case </w:t>
+      </w:r>
+      <w:proofErr w:type="spellStart"/>
+      <w:r>
+        <w:t>LeJOS</w:t>
+      </w:r>
+      <w:proofErr w:type="spellEnd"/>
+      <w:r>
+        <w:t xml:space="preserve"> will select </w:t>
+      </w:r>
+      <w:proofErr w:type="spellStart"/>
+      <w:r>
+        <w:t>Bluecove</w:t>
+      </w:r>
+      <w:proofErr w:type="spellEnd"/>
+      <w:r>
+        <w:t xml:space="preserve"> [ac2] as its underlying Bluetooth implementation. </w:t>
+      </w:r>
+      <w:proofErr w:type="spellStart"/>
+      <w:r>
+        <w:t>Bluecove</w:t>
+      </w:r>
+      <w:proofErr w:type="spellEnd"/>
+      <w:r>
+        <w:t xml:space="preserve"> is an open source library implementation of the standard Java Bluetooth API specified in JSR-82. However, the details of the underlying implementation are largely unimportant for </w:t>
+      </w:r>
+      <w:r>
+        <w:t xml:space="preserve">the purposes of </w:t>
+      </w:r>
+      <w:proofErr w:type="spellStart"/>
+      <w:r>
+        <w:t>RoboWars</w:t>
+      </w:r>
+      <w:proofErr w:type="spellEnd"/>
+      <w:r>
+        <w:t xml:space="preserve">, as </w:t>
+      </w:r>
+      <w:proofErr w:type="spellStart"/>
+      <w:r>
+        <w:t>LeJOS</w:t>
+      </w:r>
+      <w:proofErr w:type="spellEnd"/>
+      <w:r>
+        <w:t xml:space="preserve"> provides methods to write and read from Bluetooth using the standard Java input/output stream API once a connection has been established. It is worth noting that</w:t>
+      </w:r>
+      <w:r>
+        <w:t xml:space="preserve"> the</w:t>
+      </w:r>
+      <w:r>
+        <w:t xml:space="preserve"> Bluetooth discovery process blocks for a significant duration (approximately 5 seconds for each detected Bluetooth device), and the </w:t>
+      </w:r>
+      <w:proofErr w:type="spellStart"/>
+      <w:r>
+        <w:t>BluetoothServer</w:t>
+      </w:r>
+      <w:proofErr w:type="spellEnd"/>
+      <w:r>
+        <w:t xml:space="preserve"> class is implemented such that robot redete</w:t>
+      </w:r>
+      <w:r>
+        <w:t>ction always runs in a separate</w:t>
+      </w:r>
+      <w:r>
+        <w:t xml:space="preserve"> thread</w:t>
+      </w:r>
+      <w:r>
+        <w:t xml:space="preserve"> from the caller</w:t>
+      </w:r>
+      <w:r>
+        <w:t xml:space="preserve">. Once a connection is established, a </w:t>
+      </w:r>
+      <w:proofErr w:type="spellStart"/>
+      <w:r>
+        <w:t>RobotProxy</w:t>
+      </w:r>
+      <w:proofErr w:type="spellEnd"/>
+      <w:r>
+        <w:t xml:space="preserve"> instance is created and registered with the </w:t>
+      </w:r>
+      <w:proofErr w:type="spellStart"/>
+      <w:r>
+        <w:t>S</w:t>
+      </w:r>
+      <w:r>
+        <w:t>erverLobby</w:t>
+      </w:r>
+      <w:proofErr w:type="spellEnd"/>
+      <w:r>
+        <w:t>.</w:t>
+      </w:r>
+      <w:r>
+        <w:t xml:space="preserve"> </w:t>
+      </w:r>
+      <w:proofErr w:type="spellStart"/>
+      <w:r>
+        <w:t>RobotProxy</w:t>
+      </w:r>
+      <w:proofErr w:type="spellEnd"/>
+      <w:r>
+        <w:t xml:space="preserve"> is similar to </w:t>
       </w:r>
       <w:proofErr w:type="spellStart"/>
       <w:r>
@@ -1754,10 +2184,338 @@
       </w:r>
       <w:proofErr w:type="spellEnd"/>
       <w:r>
-        <w:t xml:space="preserve"> is generated</w:t>
-      </w:r>
-      <w:r>
-        <w:t xml:space="preserve">, a handshake procedure is carried out to ensure the version of the </w:t>
+        <w:t xml:space="preserve"> in that it is an active class that continually reads the Bluetooth input stream to receive position updates from its associated ro</w:t>
+      </w:r>
+      <w:r>
+        <w:t>bot. When a game is in progress</w:t>
+      </w:r>
+      <w:r>
+        <w:t xml:space="preserve"> this position information will be propagated into the game model, and robot commands will be propagated through the </w:t>
+      </w:r>
+      <w:proofErr w:type="spellStart"/>
+      <w:r>
+        <w:t>RobotProxy</w:t>
+      </w:r>
+      <w:proofErr w:type="spellEnd"/>
+      <w:r>
+        <w:t xml:space="preserve"> to its associated robot.</w:t>
+      </w:r>
+    </w:p>
+    <w:p>
+      <w:r>
+        <w:lastRenderedPageBreak/>
+        <w:t xml:space="preserve">Once both instances of </w:t>
+      </w:r>
+      <w:proofErr w:type="spellStart"/>
+      <w:r>
+        <w:t>UserProxy</w:t>
+      </w:r>
+      <w:proofErr w:type="spellEnd"/>
+      <w:r>
+        <w:t xml:space="preserve"> and </w:t>
+      </w:r>
+      <w:proofErr w:type="spellStart"/>
+      <w:r>
+        <w:t>RobotProxy</w:t>
+      </w:r>
+      <w:proofErr w:type="spellEnd"/>
+      <w:r>
+        <w:t xml:space="preserve"> are registered with </w:t>
+      </w:r>
+      <w:proofErr w:type="spellStart"/>
+      <w:r>
+        <w:t>ServerLobby</w:t>
+      </w:r>
+      <w:proofErr w:type="spellEnd"/>
+      <w:r>
+        <w:t xml:space="preserve">, a game can be launched. Game launch requests must be issued by an Android client, and a </w:t>
+      </w:r>
+      <w:proofErr w:type="spellStart"/>
+      <w:r>
+        <w:t>UserProxy</w:t>
+      </w:r>
+      <w:proofErr w:type="spellEnd"/>
+      <w:r>
+        <w:t xml:space="preserve"> propagates the request to the </w:t>
+      </w:r>
+      <w:proofErr w:type="spellStart"/>
+      <w:r>
+        <w:t>ServerLobby</w:t>
+      </w:r>
+      <w:proofErr w:type="spellEnd"/>
+      <w:r>
+        <w:t xml:space="preserve">. The </w:t>
+      </w:r>
+      <w:proofErr w:type="spellStart"/>
+      <w:r>
+        <w:t>ServerLobby</w:t>
+      </w:r>
+      <w:proofErr w:type="spellEnd"/>
+      <w:r>
+        <w:t xml:space="preserve"> will ensure that enough (non-spectator) players and robots are registered for the selected game type, and will generate a new </w:t>
+      </w:r>
+      <w:proofErr w:type="spellStart"/>
+      <w:r>
+        <w:t>GameController</w:t>
+      </w:r>
+      <w:proofErr w:type="spellEnd"/>
+      <w:r>
+        <w:t xml:space="preserve"> instance to represent the new real time game. </w:t>
+      </w:r>
+      <w:r>
+        <w:t xml:space="preserve">The </w:t>
+      </w:r>
+      <w:proofErr w:type="spellStart"/>
+      <w:r>
+        <w:t>GameController</w:t>
+      </w:r>
+      <w:proofErr w:type="spellEnd"/>
+      <w:r>
+        <w:t xml:space="preserve"> is an active class which generates an encapsulated instance of the game model, and runs a thread to continuously update the model’s physics implementation.</w:t>
+      </w:r>
+      <w:r>
+        <w:t xml:space="preserve"> Users are selected for pairing </w:t>
+      </w:r>
+      <w:r>
+        <w:t>with robots</w:t>
+      </w:r>
+      <w:r>
+        <w:t xml:space="preserve"> by the </w:t>
+      </w:r>
+      <w:proofErr w:type="spellStart"/>
+      <w:r>
+        <w:t>ServerLobby</w:t>
+      </w:r>
+      <w:proofErr w:type="spellEnd"/>
+      <w:r>
+        <w:t xml:space="preserve"> (based on which users have been paired most recently), and the </w:t>
+      </w:r>
+      <w:proofErr w:type="spellStart"/>
+      <w:r>
+        <w:t>ServerLobby</w:t>
+      </w:r>
+      <w:proofErr w:type="spellEnd"/>
+      <w:r>
+        <w:t xml:space="preserve"> generates an instance of </w:t>
+      </w:r>
+      <w:proofErr w:type="spellStart"/>
+      <w:r>
+        <w:t>Con</w:t>
+      </w:r>
+      <w:r>
+        <w:t>trolPair</w:t>
+      </w:r>
+      <w:proofErr w:type="spellEnd"/>
+      <w:r>
+        <w:t xml:space="preserve"> for each pairing.  </w:t>
+      </w:r>
+      <w:proofErr w:type="spellStart"/>
+      <w:r>
+        <w:t>ControlPair</w:t>
+      </w:r>
+      <w:proofErr w:type="spellEnd"/>
+      <w:r>
+        <w:t xml:space="preserve"> class is a passive class used</w:t>
+      </w:r>
+      <w:r>
+        <w:t xml:space="preserve"> primarily for data encapsulation which</w:t>
+      </w:r>
+      <w:r>
+        <w:t xml:space="preserve"> stores a reference to a single </w:t>
+      </w:r>
+      <w:proofErr w:type="spellStart"/>
+      <w:r>
+        <w:t>UserProxy</w:t>
+      </w:r>
+      <w:proofErr w:type="spellEnd"/>
+      <w:r>
+        <w:t xml:space="preserve"> and </w:t>
+      </w:r>
+      <w:proofErr w:type="spellStart"/>
+      <w:r>
+        <w:t>RobotProxy</w:t>
+      </w:r>
+      <w:proofErr w:type="spellEnd"/>
+      <w:r>
+        <w:t xml:space="preserve">. </w:t>
+      </w:r>
+      <w:r>
+        <w:t xml:space="preserve">Instances of </w:t>
+      </w:r>
+      <w:proofErr w:type="spellStart"/>
+      <w:r>
+        <w:t>ControlPair</w:t>
+      </w:r>
+      <w:proofErr w:type="spellEnd"/>
+      <w:r>
+        <w:t xml:space="preserve"> are registered with the </w:t>
+      </w:r>
+      <w:proofErr w:type="spellStart"/>
+      <w:r>
+        <w:t>GameController</w:t>
+      </w:r>
+      <w:proofErr w:type="spellEnd"/>
+      <w:r>
+        <w:t>, and o</w:t>
+      </w:r>
+      <w:r>
+        <w:t>nce all control pairs have been reg</w:t>
+      </w:r>
+      <w:r>
+        <w:t xml:space="preserve">istered with the </w:t>
+      </w:r>
+      <w:proofErr w:type="spellStart"/>
+      <w:r>
+        <w:t>GameController</w:t>
+      </w:r>
+      <w:proofErr w:type="spellEnd"/>
+      <w:r>
+        <w:t xml:space="preserve"> additional players are added as spectators</w:t>
+      </w:r>
+      <w:r>
+        <w:t>. When this is complete,</w:t>
+      </w:r>
+      <w:r>
+        <w:t xml:space="preserve"> the game is launched. This generates a </w:t>
+      </w:r>
+      <w:proofErr w:type="spellStart"/>
+      <w:r>
+        <w:t>ServerLobbyEvent</w:t>
+      </w:r>
+      <w:proofErr w:type="spellEnd"/>
+      <w:r>
+        <w:t xml:space="preserve"> which signals to clients that a game has begun and OpenGL rendering should be displayed. </w:t>
+      </w:r>
+    </w:p>
+    <w:p>
+      <w:r>
+        <w:t>Once game play has been initialized, i</w:t>
+      </w:r>
+      <w:r>
+        <w:t xml:space="preserve">nstances of </w:t>
+      </w:r>
+      <w:proofErr w:type="spellStart"/>
+      <w:r>
+        <w:t>UserProxy</w:t>
+      </w:r>
+      <w:proofErr w:type="spellEnd"/>
+      <w:r>
+        <w:t xml:space="preserve"> send tilt vectors and button input to the </w:t>
+      </w:r>
+      <w:proofErr w:type="spellStart"/>
+      <w:r>
+        <w:t>GameController</w:t>
+      </w:r>
+      <w:proofErr w:type="spellEnd"/>
+      <w:r>
+        <w:t xml:space="preserve"> where </w:t>
+      </w:r>
+      <w:r>
+        <w:t xml:space="preserve">the data is used to generate instances of </w:t>
+      </w:r>
+      <w:proofErr w:type="spellStart"/>
+      <w:r>
+        <w:t>RobotCommand</w:t>
+      </w:r>
+      <w:proofErr w:type="spellEnd"/>
+      <w:r>
+        <w:t xml:space="preserve"> based on the control scheme specified by game mode in use. These commands are validated against the game model to ensure that game state will not be violated, and are then serialized and written to the user’s paired robot through the </w:t>
+      </w:r>
+      <w:proofErr w:type="spellStart"/>
+      <w:r>
+        <w:t>RobotProxy</w:t>
+      </w:r>
+      <w:proofErr w:type="spellEnd"/>
+      <w:r>
+        <w:t xml:space="preserve"> reference contained in the instance of </w:t>
+      </w:r>
+      <w:proofErr w:type="spellStart"/>
+      <w:r>
+        <w:t>ControlPair</w:t>
+      </w:r>
+      <w:proofErr w:type="spellEnd"/>
+      <w:r>
+        <w:t>.</w:t>
+      </w:r>
+      <w:r>
+        <w:t xml:space="preserve"> Whenever</w:t>
+      </w:r>
+      <w:r>
+        <w:t xml:space="preserve"> the</w:t>
+      </w:r>
+      <w:r>
+        <w:t xml:space="preserve"> model’s </w:t>
+      </w:r>
+      <w:r>
+        <w:lastRenderedPageBreak/>
+        <w:t xml:space="preserve">game state changes, the </w:t>
+      </w:r>
+      <w:proofErr w:type="spellStart"/>
+      <w:r>
+        <w:t>GameModel</w:t>
+      </w:r>
+      <w:proofErr w:type="spellEnd"/>
+      <w:r>
+        <w:t xml:space="preserve"> generates </w:t>
+      </w:r>
+      <w:proofErr w:type="spellStart"/>
+      <w:r>
+        <w:t>GameEvent</w:t>
+      </w:r>
+      <w:proofErr w:type="spellEnd"/>
+      <w:r>
+        <w:t xml:space="preserve"> objects which are captured by the listening </w:t>
+      </w:r>
+      <w:proofErr w:type="spellStart"/>
+      <w:r>
+        <w:t>GameController</w:t>
+      </w:r>
+      <w:proofErr w:type="spellEnd"/>
+      <w:r>
+        <w:t xml:space="preserve">, and passed to all connected instances of </w:t>
+      </w:r>
+      <w:proofErr w:type="spellStart"/>
+      <w:r>
+        <w:t>UserProxy</w:t>
+      </w:r>
+      <w:proofErr w:type="spellEnd"/>
+      <w:r>
+        <w:t>.</w:t>
+      </w:r>
+    </w:p>
+    <w:p>
+      <w:pPr>
+        <w:pStyle w:val="Heading2"/>
+      </w:pPr>
+      <w:bookmarkStart w:id="5" w:name="_Toc288392668"/>
+      <w:r>
+        <w:t xml:space="preserve">Controller </w:t>
+      </w:r>
+      <w:r>
+        <w:t>–</w:t>
+      </w:r>
+      <w:r>
+        <w:t xml:space="preserve"> </w:t>
+      </w:r>
+      <w:r>
+        <w:t>Real Time Video</w:t>
+      </w:r>
+      <w:r>
+        <w:t xml:space="preserve"> Streaming (Alex Craig)</w:t>
+      </w:r>
+      <w:bookmarkEnd w:id="5"/>
+    </w:p>
+    <w:p>
+      <w:pPr>
+        <w:pStyle w:val="Heading3"/>
+      </w:pPr>
+      <w:r>
+        <w:t>Alternative Solution – RTP/RTSP Streaming</w:t>
+      </w:r>
+    </w:p>
+    <w:p>
+      <w:r>
+        <w:t xml:space="preserve">Ideally, the real time video streaming in the </w:t>
       </w:r>
       <w:proofErr w:type="spellStart"/>
       <w:r>
@@ -1765,21 +2523,330 @@
       </w:r>
       <w:proofErr w:type="spellEnd"/>
       <w:r>
-        <w:t xml:space="preserve"> client is compatible with the server.</w:t>
-      </w:r>
-      <w:r>
-        <w:t xml:space="preserve"> The client must also provide a unique username, and the client will be required to select a new username if the username is already in use. Once the handshake procedure is complete, the user is registered with the server’s main lobby, and users can interact with the server lobby by sending chat messages, changing the game mode, changing their own ready or spectator status, and initiating game launches. In addition, once the handshake is complete all further communication is achieved by sending serialized event classes rather than raw strings</w:t>
-      </w:r>
-      <w:r>
-        <w:t xml:space="preserve"> and the </w:t>
-      </w:r>
-      <w:proofErr w:type="spellStart"/>
-      <w:r>
-        <w:t>UserProxy</w:t>
-      </w:r>
-      <w:proofErr w:type="spellEnd"/>
-      <w:r>
-        <w:t xml:space="preserve"> registers as a listener on the </w:t>
+        <w:t xml:space="preserve"> should use an established and well defined protocol. The first attempts to implement video streaming i</w:t>
+      </w:r>
+      <w:r>
+        <w:t xml:space="preserve">n </w:t>
+      </w:r>
+      <w:proofErr w:type="spellStart"/>
+      <w:r>
+        <w:t>RoboWars</w:t>
+      </w:r>
+      <w:proofErr w:type="spellEnd"/>
+      <w:r>
+        <w:t xml:space="preserve"> made use of the Real </w:t>
+      </w:r>
+      <w:r>
+        <w:t xml:space="preserve">Time Transport Protocol (RTP) for data transmission, and Real Time Streaming Protocol (RTSP) for control signals. This functionality is well supported by the standard Android library, which provides a </w:t>
+      </w:r>
+      <w:proofErr w:type="spellStart"/>
+      <w:r>
+        <w:t>MediaPlayer</w:t>
+      </w:r>
+      <w:proofErr w:type="spellEnd"/>
+      <w:r>
+        <w:t xml:space="preserve"> class specifically designed to receive and display and RTP/RTSP stream [ac3]. To test this functionality, the Android client </w:t>
+      </w:r>
+      <w:r>
+        <w:t xml:space="preserve">for </w:t>
+      </w:r>
+      <w:proofErr w:type="spellStart"/>
+      <w:r>
+        <w:t>RoboWars</w:t>
+      </w:r>
+      <w:proofErr w:type="spellEnd"/>
+      <w:r>
+        <w:t xml:space="preserve"> was modified to make use of the </w:t>
+      </w:r>
+      <w:proofErr w:type="spellStart"/>
+      <w:r>
+        <w:t>MediaPlayer</w:t>
+      </w:r>
+      <w:proofErr w:type="spellEnd"/>
+      <w:r>
+        <w:t xml:space="preserve"> class to accept and display an RTP/RTSP video stream. </w:t>
+      </w:r>
+    </w:p>
+    <w:p>
+      <w:r>
+        <w:t>The server side generation of the RTP data stream was</w:t>
+      </w:r>
+      <w:r>
+        <w:t xml:space="preserve"> partially</w:t>
+      </w:r>
+      <w:r>
+        <w:t xml:space="preserve"> implemented using the “Freedom for Media in Java” (FMJ) project [ac4], which provides an open source implementation of the standard Java Media Framework API [ac5] for capturing, playing, and streaming media.</w:t>
+      </w:r>
+      <w:r>
+        <w:t xml:space="preserve"> JMF provided the means to easily generate an RTP data stream, but further investigation determined that alternate means would need to be used to implement an RTSP server to generate the required control signals expected by the Android </w:t>
+      </w:r>
+      <w:proofErr w:type="spellStart"/>
+      <w:r>
+        <w:t>MediaPlayer</w:t>
+      </w:r>
+      <w:proofErr w:type="spellEnd"/>
+      <w:r>
+        <w:t xml:space="preserve">. Rather than continue with server implementation, the open source </w:t>
+      </w:r>
+      <w:proofErr w:type="spellStart"/>
+      <w:r>
+        <w:t>VideoLAN</w:t>
+      </w:r>
+      <w:proofErr w:type="spellEnd"/>
+      <w:r>
+        <w:t xml:space="preserve"> (VLC) project </w:t>
+      </w:r>
+      <w:r>
+        <w:t>[ac9] was used to generate RTP/RTSP</w:t>
+      </w:r>
+      <w:r>
+        <w:t xml:space="preserve"> streams purely to test the Android client implementation. </w:t>
+      </w:r>
+    </w:p>
+    <w:p>
+      <w:r>
+        <w:lastRenderedPageBreak/>
+        <w:t xml:space="preserve">Through this testing, it was determined that the capabilities of the Android </w:t>
+      </w:r>
+      <w:proofErr w:type="spellStart"/>
+      <w:r>
+        <w:t>MediaPlayer</w:t>
+      </w:r>
+      <w:proofErr w:type="spellEnd"/>
+      <w:r>
+        <w:t xml:space="preserve"> implementation were insufficient for the needs of the </w:t>
+      </w:r>
+      <w:proofErr w:type="spellStart"/>
+      <w:r>
+        <w:t>RoboWars</w:t>
+      </w:r>
+      <w:proofErr w:type="spellEnd"/>
+      <w:r>
+        <w:t xml:space="preserve"> project. Although the video stream could be reliably displayed, an unaccep</w:t>
+      </w:r>
+      <w:r>
+        <w:t>table delay of approximately 10</w:t>
+      </w:r>
+      <w:r>
+        <w:t xml:space="preserve"> seconds</w:t>
+      </w:r>
+      <w:r>
+        <w:t xml:space="preserve"> occurred between the transmission and rendering of the video stream. Further testing determined that the cause of this delay was the buffering behaviour of the </w:t>
+      </w:r>
+      <w:proofErr w:type="spellStart"/>
+      <w:r>
+        <w:t>MediaPlayer</w:t>
+      </w:r>
+      <w:proofErr w:type="spellEnd"/>
+      <w:r>
+        <w:t xml:space="preserve"> implementation. The </w:t>
+      </w:r>
+      <w:proofErr w:type="spellStart"/>
+      <w:r>
+        <w:t>MediaPlayer</w:t>
+      </w:r>
+      <w:proofErr w:type="spellEnd"/>
+      <w:r>
+        <w:t xml:space="preserve"> class is intended to be used for the streaming of relatively static media (ex. YouTube videos) rather than real time streams with low delay requirements. The implementation of </w:t>
+      </w:r>
+      <w:proofErr w:type="spellStart"/>
+      <w:r>
+        <w:t>MediaPlayer</w:t>
+      </w:r>
+      <w:proofErr w:type="spellEnd"/>
+      <w:r>
+        <w:t xml:space="preserve"> buf</w:t>
+      </w:r>
+      <w:r>
+        <w:t>fers video based on a fixed length</w:t>
+      </w:r>
+      <w:r>
+        <w:t xml:space="preserve"> of video, rather than data size, and does not provide any external API to modify this behaviour. Regardless of the resolution</w:t>
+      </w:r>
+      <w:r>
+        <w:t>, encoding,</w:t>
+      </w:r>
+      <w:r>
+        <w:t xml:space="preserve"> or bit rate of the video stream generated by VLC the ten second </w:t>
+      </w:r>
+      <w:proofErr w:type="gramStart"/>
+      <w:r>
+        <w:t>delay</w:t>
+      </w:r>
+      <w:proofErr w:type="gramEnd"/>
+      <w:r>
+        <w:t xml:space="preserve"> on the client side remained constant. Further investigation of the Android source code revealed that this buffering functionality is implemented at the level of phone firmware. Modifications to the Android firmware would require that all users of </w:t>
+      </w:r>
+      <w:proofErr w:type="spellStart"/>
+      <w:r>
+        <w:t>RoboWars</w:t>
+      </w:r>
+      <w:proofErr w:type="spellEnd"/>
+      <w:r>
+        <w:t xml:space="preserve"> install custom firmware on their phones, and would limit </w:t>
+      </w:r>
+      <w:proofErr w:type="spellStart"/>
+      <w:r>
+        <w:t>RoboWars</w:t>
+      </w:r>
+      <w:proofErr w:type="spellEnd"/>
+      <w:r>
+        <w:t xml:space="preserve"> clients to phones that have h</w:t>
+      </w:r>
+      <w:r>
+        <w:t>ad firmware specifically modified</w:t>
+      </w:r>
+      <w:r>
+        <w:t xml:space="preserve"> for </w:t>
+      </w:r>
+      <w:proofErr w:type="spellStart"/>
+      <w:r>
+        <w:t>RoboWars</w:t>
+      </w:r>
+      <w:proofErr w:type="spellEnd"/>
+      <w:r>
+        <w:t xml:space="preserve">. This would have significantly reduced the generality and potential market for </w:t>
+      </w:r>
+      <w:proofErr w:type="spellStart"/>
+      <w:r>
+        <w:t>RoboWars</w:t>
+      </w:r>
+      <w:proofErr w:type="spellEnd"/>
+      <w:r>
+        <w:t>, and as such further modifications were not attempted at the firmware level.</w:t>
+      </w:r>
+    </w:p>
+    <w:p>
+      <w:pPr>
+        <w:pStyle w:val="Heading3"/>
+      </w:pPr>
+      <w:r>
+        <w:t>Implemented Solution – Custom UDP Protocol</w:t>
+      </w:r>
+    </w:p>
+    <w:p>
+      <w:r>
+        <w:t xml:space="preserve">In order to provide real time video streaming with an acceptably low delay a custom protocol for data transmission was required. The use of the FMJ project to interface with the webcam was discarded (as the RTP stream generation was no longer required), </w:t>
+      </w:r>
+      <w:r>
+        <w:lastRenderedPageBreak/>
+        <w:t xml:space="preserve">and replaced with the </w:t>
+      </w:r>
+      <w:r>
+        <w:t xml:space="preserve">simpler </w:t>
+      </w:r>
+      <w:r>
+        <w:t>LTI-Civil library</w:t>
+      </w:r>
+      <w:r>
+        <w:t xml:space="preserve"> [ac6]</w:t>
+      </w:r>
+      <w:r>
+        <w:t xml:space="preserve"> (which is also used internally within FMJ)</w:t>
+      </w:r>
+      <w:r>
+        <w:t>.</w:t>
+      </w:r>
+      <w:r>
+        <w:t xml:space="preserve"> LTI-Civil is an open source library which provides a simple API for capturing images from video devices entirely independently of the JMF API.</w:t>
+      </w:r>
+    </w:p>
+    <w:p>
+      <w:r>
+        <w:t xml:space="preserve">Video streaming is implemented through two classes in the controller subsystem: </w:t>
+      </w:r>
+      <w:proofErr w:type="spellStart"/>
+      <w:r>
+        <w:t>CameraController</w:t>
+      </w:r>
+      <w:proofErr w:type="spellEnd"/>
+      <w:r>
+        <w:t xml:space="preserve"> and </w:t>
+      </w:r>
+      <w:proofErr w:type="spellStart"/>
+      <w:r>
+        <w:t>MediaStreamer</w:t>
+      </w:r>
+      <w:proofErr w:type="spellEnd"/>
+      <w:r>
+        <w:t xml:space="preserve">. </w:t>
+      </w:r>
+      <w:r>
+        <w:t xml:space="preserve">The </w:t>
+      </w:r>
+      <w:proofErr w:type="spellStart"/>
+      <w:r>
+        <w:t>CameraController</w:t>
+      </w:r>
+      <w:proofErr w:type="spellEnd"/>
+      <w:r>
+        <w:t xml:space="preserve"> class is responsible for storing the position, heading, and field of view of a specific camera, as well as opening and making available the instance of </w:t>
+      </w:r>
+      <w:proofErr w:type="spellStart"/>
+      <w:r>
+        <w:t>CaptureStream</w:t>
+      </w:r>
+      <w:proofErr w:type="spellEnd"/>
+      <w:r>
+        <w:t xml:space="preserve"> </w:t>
+      </w:r>
+      <w:r>
+        <w:t xml:space="preserve">interface </w:t>
+      </w:r>
+      <w:r>
+        <w:t xml:space="preserve">which is used to read images from the camera. The </w:t>
+      </w:r>
+      <w:proofErr w:type="spellStart"/>
+      <w:r>
+        <w:t>MediaStreamer</w:t>
+      </w:r>
+      <w:proofErr w:type="spellEnd"/>
+      <w:r>
+        <w:t xml:space="preserve"> clas</w:t>
+      </w:r>
+      <w:r>
+        <w:t>s is responsible for discovering available cameras, maintaining a valid</w:t>
+      </w:r>
+      <w:r>
+        <w:t xml:space="preserve"> list of instances of </w:t>
+      </w:r>
+      <w:proofErr w:type="spellStart"/>
+      <w:r>
+        <w:t>CameraController</w:t>
+      </w:r>
+      <w:proofErr w:type="spellEnd"/>
+      <w:r>
+        <w:t>, and maintaining a list of users that video packets should be served to</w:t>
+      </w:r>
+      <w:r>
+        <w:t xml:space="preserve">. The </w:t>
+      </w:r>
+      <w:proofErr w:type="spellStart"/>
+      <w:r>
+        <w:t>MediaStreamer</w:t>
+      </w:r>
+      <w:proofErr w:type="spellEnd"/>
+      <w:r>
+        <w:t xml:space="preserve"> also provides methods to select an active camera from the list of </w:t>
+      </w:r>
+      <w:proofErr w:type="spellStart"/>
+      <w:r>
+        <w:t>CameraControllers</w:t>
+      </w:r>
+      <w:proofErr w:type="spellEnd"/>
+      <w:r>
+        <w:t xml:space="preserve">, and methods to start and stop the </w:t>
+      </w:r>
+      <w:r>
+        <w:t xml:space="preserve">active capture stream. The </w:t>
+      </w:r>
+      <w:proofErr w:type="spellStart"/>
+      <w:r>
+        <w:t>MediaServer</w:t>
+      </w:r>
+      <w:proofErr w:type="spellEnd"/>
+      <w:r>
+        <w:t xml:space="preserve"> is registered as a listener on the main </w:t>
       </w:r>
       <w:proofErr w:type="spellStart"/>
       <w:r>
@@ -1787,18 +2854,15 @@
       </w:r>
       <w:proofErr w:type="spellEnd"/>
       <w:r>
-        <w:t>. In this m</w:t>
-      </w:r>
-      <w:r>
-        <w:t xml:space="preserve">anner, instances of </w:t>
-      </w:r>
-      <w:proofErr w:type="spellStart"/>
-      <w:r>
-        <w:t>UserProxy</w:t>
-      </w:r>
-      <w:proofErr w:type="spellEnd"/>
-      <w:r>
-        <w:t xml:space="preserve"> listen on the main </w:t>
+        <w:t xml:space="preserve"> instance, and automatically adds and removes users to its list of clients to serve whenever a user joins or leaves the main lobby. In addition, the </w:t>
+      </w:r>
+      <w:proofErr w:type="spellStart"/>
+      <w:r>
+        <w:t>MediaStreamer</w:t>
+      </w:r>
+      <w:proofErr w:type="spellEnd"/>
+      <w:r>
+        <w:t xml:space="preserve"> also receives game launch and termination events from the main </w:t>
       </w:r>
       <w:proofErr w:type="spellStart"/>
       <w:r>
@@ -1806,764 +2870,86 @@
       </w:r>
       <w:proofErr w:type="spellEnd"/>
       <w:r>
-        <w:t xml:space="preserve"> instance, and propagate events to their respective clients.</w:t>
-      </w:r>
-      <w:r>
-        <w:t xml:space="preserve"> This could have been implemented without an event model (as the </w:t>
-      </w:r>
-      <w:proofErr w:type="spellStart"/>
-      <w:r>
-        <w:t>ServerLobby</w:t>
-      </w:r>
-      <w:proofErr w:type="spellEnd"/>
-      <w:r>
-        <w:t xml:space="preserve"> stores references to all connected instances of </w:t>
-      </w:r>
-      <w:proofErr w:type="spellStart"/>
-      <w:r>
-        <w:t>UserProxy</w:t>
-      </w:r>
-      <w:proofErr w:type="spellEnd"/>
-      <w:r>
-        <w:t xml:space="preserve"> and could call functions directly), but it was decided that an event model was preferable as this method avoids coupling with the view subsystem and sets out a standard communication path for both the view subsystem and instances of </w:t>
-      </w:r>
-      <w:proofErr w:type="spellStart"/>
-      <w:r>
-        <w:t>UserProxy</w:t>
-      </w:r>
-      <w:proofErr w:type="spellEnd"/>
-      <w:r>
-        <w:t>.</w:t>
-      </w:r>
-    </w:p>
-    <w:p>
-      <w:r>
-        <w:t xml:space="preserve">Robot connections are handled similarly to Android clients, but rather than awaiting incoming connections, the server actively attempts to discover compatible </w:t>
-      </w:r>
-      <w:proofErr w:type="spellStart"/>
-      <w:r>
-        <w:t>Mindstorm</w:t>
-      </w:r>
-      <w:proofErr w:type="spellEnd"/>
-      <w:r>
-        <w:t xml:space="preserve"> NXT 2.0 clients within Bluetooth range.</w:t>
-      </w:r>
-      <w:r>
-        <w:t xml:space="preserve"> This is accomplished using the PC libraries of </w:t>
-      </w:r>
-      <w:proofErr w:type="spellStart"/>
-      <w:r>
-        <w:t>LeJOS</w:t>
-      </w:r>
-      <w:proofErr w:type="spellEnd"/>
-      <w:r>
-        <w:t xml:space="preserve"> (“Java for LEGO </w:t>
-      </w:r>
-      <w:proofErr w:type="spellStart"/>
-      <w:r>
-        <w:t>Minstorms</w:t>
-      </w:r>
-      <w:proofErr w:type="spellEnd"/>
-      <w:r>
-        <w:t xml:space="preserve">”) [ac1]. The functionalities of </w:t>
-      </w:r>
-      <w:proofErr w:type="spellStart"/>
-      <w:r>
-        <w:t>LeJOS</w:t>
-      </w:r>
-      <w:proofErr w:type="spellEnd"/>
-      <w:r>
-        <w:t xml:space="preserve"> in general will be discussed further in Section 7 (“Robot Client Implementation”). </w:t>
-      </w:r>
-      <w:proofErr w:type="spellStart"/>
-      <w:r>
-        <w:t>LeJOS</w:t>
-      </w:r>
-      <w:proofErr w:type="spellEnd"/>
-      <w:r>
-        <w:t xml:space="preserve"> provides a simple interface to enable either Bluetooth or USB communication with </w:t>
-      </w:r>
-      <w:proofErr w:type="spellStart"/>
-      <w:r>
-        <w:t>Mindstorm</w:t>
-      </w:r>
-      <w:proofErr w:type="spellEnd"/>
-      <w:r>
-        <w:t xml:space="preserve"> NXT 2.0s </w:t>
+        <w:t>, and the video stream is launched or terminating along with real time gameplay.</w:t>
+      </w:r>
+      <w:r>
+        <w:t xml:space="preserve"> </w:t>
+      </w:r>
+      <w:r>
+        <w:t>Camera position information is attached to game launch events before they are transmitted to clients, ensuring that the position of the camera is known for OpenGL rendering purposes.</w:t>
+      </w:r>
+    </w:p>
+    <w:p>
+      <w:r>
+        <w:t>To serve video</w:t>
+      </w:r>
+      <w:r>
+        <w:t xml:space="preserve"> the </w:t>
+      </w:r>
+      <w:proofErr w:type="spellStart"/>
+      <w:r>
+        <w:t>MediaStreamer</w:t>
+      </w:r>
+      <w:proofErr w:type="spellEnd"/>
+      <w:r>
+        <w:t xml:space="preserve"> must receive a valid instance of </w:t>
+      </w:r>
+      <w:proofErr w:type="spellStart"/>
+      <w:r>
+        <w:t>CaptureStream</w:t>
+      </w:r>
+      <w:proofErr w:type="spellEnd"/>
+      <w:r>
+        <w:t xml:space="preserve"> from the active </w:t>
+      </w:r>
+      <w:proofErr w:type="spellStart"/>
+      <w:r>
+        <w:t>CameraController</w:t>
+      </w:r>
+      <w:proofErr w:type="spellEnd"/>
+      <w:r>
+        <w:t xml:space="preserve">. At this point, the observer pattern is used to read frames </w:t>
       </w:r>
       <w:r>
         <w:lastRenderedPageBreak/>
-        <w:t xml:space="preserve">running </w:t>
-      </w:r>
-      <w:proofErr w:type="spellStart"/>
-      <w:r>
-        <w:t>LeJOS</w:t>
-      </w:r>
-      <w:proofErr w:type="spellEnd"/>
-      <w:r>
-        <w:t xml:space="preserve"> firmware. First, an </w:t>
-      </w:r>
-      <w:proofErr w:type="spellStart"/>
-      <w:r>
-        <w:t>NXTComm</w:t>
-      </w:r>
-      <w:proofErr w:type="spellEnd"/>
-      <w:r>
-        <w:t xml:space="preserve"> object must be generated by supplying a static method of the </w:t>
-      </w:r>
-      <w:proofErr w:type="spellStart"/>
-      <w:r>
-        <w:t>NXTCommFactory</w:t>
-      </w:r>
-      <w:proofErr w:type="spellEnd"/>
-      <w:r>
-        <w:t xml:space="preserve"> class with a constant specifying whether USB or Bluetooth communication is desired. In the case of Bluetooth communication, the </w:t>
-      </w:r>
-      <w:proofErr w:type="spellStart"/>
-      <w:r>
-        <w:t>NXTCommFactory</w:t>
-      </w:r>
-      <w:proofErr w:type="spellEnd"/>
-      <w:r>
-        <w:t xml:space="preserve"> will automatically select a compatible underlying implementation from one of several supported libraries based</w:t>
-      </w:r>
-      <w:r>
-        <w:t xml:space="preserve"> on the underlying operating system. </w:t>
-      </w:r>
-      <w:proofErr w:type="spellStart"/>
-      <w:r>
-        <w:t>RoboWars</w:t>
-      </w:r>
-      <w:proofErr w:type="spellEnd"/>
-      <w:r>
-        <w:t xml:space="preserve"> has been implemented and tested exclusively on Windows, and in this case </w:t>
-      </w:r>
-      <w:proofErr w:type="spellStart"/>
-      <w:r>
-        <w:t>LeJOS</w:t>
-      </w:r>
-      <w:proofErr w:type="spellEnd"/>
-      <w:r>
-        <w:t xml:space="preserve"> will select </w:t>
-      </w:r>
-      <w:proofErr w:type="spellStart"/>
-      <w:r>
-        <w:t>Bluecove</w:t>
-      </w:r>
-      <w:proofErr w:type="spellEnd"/>
-      <w:r>
-        <w:t xml:space="preserve"> [ac2] as its underlying Bluetooth implementation. </w:t>
-      </w:r>
-      <w:proofErr w:type="spellStart"/>
-      <w:r>
-        <w:t>Bluecove</w:t>
-      </w:r>
-      <w:proofErr w:type="spellEnd"/>
-      <w:r>
-        <w:t xml:space="preserve"> is an open source library implementation of the standard Java Bluetooth API specified in JSR-82. However, the details of the underlying implementation are largely unimportant for </w:t>
-      </w:r>
-      <w:proofErr w:type="spellStart"/>
-      <w:r>
-        <w:t>RoboWars</w:t>
-      </w:r>
-      <w:proofErr w:type="spellEnd"/>
-      <w:r>
-        <w:t xml:space="preserve">, as </w:t>
-      </w:r>
-      <w:proofErr w:type="spellStart"/>
-      <w:r>
-        <w:t>LeJOS</w:t>
-      </w:r>
-      <w:proofErr w:type="spellEnd"/>
-      <w:r>
-        <w:t xml:space="preserve"> provides methods to write and read from Bluetooth using the standard Java input/output stream API once a connection has been established. It is worth noting that Bluetooth discovery process blocks for a significant duration (approximately 5 seconds for each detected Bluetooth device), and the </w:t>
-      </w:r>
-      <w:proofErr w:type="spellStart"/>
-      <w:r>
-        <w:t>BluetoothServer</w:t>
-      </w:r>
-      <w:proofErr w:type="spellEnd"/>
-      <w:r>
-        <w:t xml:space="preserve"> class is implemented such that robot redetection always runs in a dedicated thread. Once a connection is established, a </w:t>
-      </w:r>
-      <w:proofErr w:type="spellStart"/>
-      <w:r>
-        <w:t>RobotProxy</w:t>
-      </w:r>
-      <w:proofErr w:type="spellEnd"/>
-      <w:r>
-        <w:t xml:space="preserve"> instance is created and registered with the </w:t>
-      </w:r>
-      <w:proofErr w:type="spellStart"/>
-      <w:r>
-        <w:t>S</w:t>
-      </w:r>
-      <w:r>
-        <w:t>erverLobby</w:t>
-      </w:r>
-      <w:proofErr w:type="spellEnd"/>
-      <w:r>
-        <w:t>.</w:t>
-      </w:r>
-      <w:r>
-        <w:t xml:space="preserve"> </w:t>
-      </w:r>
-      <w:proofErr w:type="spellStart"/>
-      <w:r>
-        <w:t>RobotProxy</w:t>
-      </w:r>
-      <w:proofErr w:type="spellEnd"/>
-      <w:r>
-        <w:t xml:space="preserve"> is similar to </w:t>
-      </w:r>
-      <w:proofErr w:type="spellStart"/>
-      <w:r>
-        <w:t>UserProxy</w:t>
-      </w:r>
-      <w:proofErr w:type="spellEnd"/>
-      <w:r>
-        <w:t xml:space="preserve"> in that it is an active class that continually reads the Bluetooth input stream to receive position updates from its associated ro</w:t>
-      </w:r>
-      <w:r>
-        <w:t>bot. When a game is in progress</w:t>
-      </w:r>
-      <w:r>
-        <w:t xml:space="preserve"> this position information will be propagated into the game model, and robot commands will be propagated through the </w:t>
-      </w:r>
-      <w:proofErr w:type="spellStart"/>
-      <w:r>
-        <w:t>RobotProxy</w:t>
-      </w:r>
-      <w:proofErr w:type="spellEnd"/>
-      <w:r>
-        <w:t xml:space="preserve"> to its associated robot.</w:t>
-      </w:r>
-    </w:p>
-    <w:p>
-      <w:r>
-        <w:t xml:space="preserve">Once both instances of </w:t>
-      </w:r>
-      <w:proofErr w:type="spellStart"/>
-      <w:r>
-        <w:t>UserProxy</w:t>
-      </w:r>
-      <w:proofErr w:type="spellEnd"/>
-      <w:r>
-        <w:t xml:space="preserve"> and </w:t>
-      </w:r>
-      <w:proofErr w:type="spellStart"/>
-      <w:r>
-        <w:t>RobotProxy</w:t>
-      </w:r>
-      <w:proofErr w:type="spellEnd"/>
-      <w:r>
-        <w:t xml:space="preserve"> are registered with </w:t>
-      </w:r>
-      <w:proofErr w:type="spellStart"/>
-      <w:r>
-        <w:t>ServerLobby</w:t>
-      </w:r>
-      <w:proofErr w:type="spellEnd"/>
-      <w:r>
-        <w:t xml:space="preserve">, a game can be launched. Game launch requests must be issued by an Android client, and </w:t>
-      </w:r>
-      <w:r>
-        <w:lastRenderedPageBreak/>
-        <w:t xml:space="preserve">a </w:t>
-      </w:r>
-      <w:proofErr w:type="spellStart"/>
-      <w:r>
-        <w:t>UserProxy</w:t>
-      </w:r>
-      <w:proofErr w:type="spellEnd"/>
-      <w:r>
-        <w:t xml:space="preserve"> propagates the request to the </w:t>
-      </w:r>
-      <w:proofErr w:type="spellStart"/>
-      <w:r>
-        <w:t>ServerLobby</w:t>
-      </w:r>
-      <w:proofErr w:type="spellEnd"/>
-      <w:r>
-        <w:t xml:space="preserve">. The </w:t>
-      </w:r>
-      <w:proofErr w:type="spellStart"/>
-      <w:r>
-        <w:t>ServerLobby</w:t>
-      </w:r>
-      <w:proofErr w:type="spellEnd"/>
-      <w:r>
-        <w:t xml:space="preserve"> will ensure that enough (non-spectator) players and robots are registered for the selected game type, and will generate a new </w:t>
-      </w:r>
-      <w:proofErr w:type="spellStart"/>
-      <w:r>
-        <w:t>GameController</w:t>
-      </w:r>
-      <w:proofErr w:type="spellEnd"/>
-      <w:r>
-        <w:t xml:space="preserve"> instance to represent the new real time game. </w:t>
-      </w:r>
-      <w:r>
-        <w:t xml:space="preserve">The </w:t>
-      </w:r>
-      <w:proofErr w:type="spellStart"/>
-      <w:r>
-        <w:t>GameController</w:t>
-      </w:r>
-      <w:proofErr w:type="spellEnd"/>
-      <w:r>
-        <w:t xml:space="preserve"> is an active class which generates an encapsulated instance of the game model, and runs a thread to continuously update the model’s physics implementation.</w:t>
-      </w:r>
-      <w:r>
-        <w:t xml:space="preserve"> Users are selected for pairing </w:t>
-      </w:r>
-      <w:r>
-        <w:t>with robots</w:t>
-      </w:r>
-      <w:r>
-        <w:t xml:space="preserve"> by the </w:t>
-      </w:r>
-      <w:proofErr w:type="spellStart"/>
-      <w:r>
-        <w:t>ServerLobby</w:t>
-      </w:r>
-      <w:proofErr w:type="spellEnd"/>
-      <w:r>
-        <w:t xml:space="preserve"> (based on which users have been paired most recently), and the </w:t>
-      </w:r>
-      <w:proofErr w:type="spellStart"/>
-      <w:r>
-        <w:t>ServerLobby</w:t>
-      </w:r>
-      <w:proofErr w:type="spellEnd"/>
-      <w:r>
-        <w:t xml:space="preserve"> generates an instance of </w:t>
-      </w:r>
-      <w:proofErr w:type="spellStart"/>
-      <w:r>
-        <w:t>Con</w:t>
-      </w:r>
-      <w:r>
-        <w:t>trolPair</w:t>
-      </w:r>
-      <w:proofErr w:type="spellEnd"/>
-      <w:r>
-        <w:t xml:space="preserve"> for each pairing.  </w:t>
-      </w:r>
-      <w:proofErr w:type="spellStart"/>
-      <w:r>
-        <w:t>ControlPair</w:t>
-      </w:r>
-      <w:proofErr w:type="spellEnd"/>
-      <w:r>
-        <w:t xml:space="preserve"> class is a passive class used</w:t>
-      </w:r>
-      <w:r>
-        <w:t xml:space="preserve"> primarily for data encapsulation which</w:t>
-      </w:r>
-      <w:r>
-        <w:t xml:space="preserve"> stores a reference to a single </w:t>
-      </w:r>
-      <w:proofErr w:type="spellStart"/>
-      <w:r>
-        <w:t>UserProxy</w:t>
-      </w:r>
-      <w:proofErr w:type="spellEnd"/>
-      <w:r>
-        <w:t xml:space="preserve"> and </w:t>
-      </w:r>
-      <w:proofErr w:type="spellStart"/>
-      <w:r>
-        <w:t>RobotProxy</w:t>
-      </w:r>
-      <w:proofErr w:type="spellEnd"/>
-      <w:r>
-        <w:t xml:space="preserve">. </w:t>
-      </w:r>
-      <w:r>
-        <w:t xml:space="preserve">Instances of </w:t>
-      </w:r>
-      <w:proofErr w:type="spellStart"/>
-      <w:r>
-        <w:t>ControlPair</w:t>
-      </w:r>
-      <w:proofErr w:type="spellEnd"/>
-      <w:r>
-        <w:t xml:space="preserve"> are registered with the </w:t>
-      </w:r>
-      <w:proofErr w:type="spellStart"/>
-      <w:r>
-        <w:t>GameController</w:t>
-      </w:r>
-      <w:proofErr w:type="spellEnd"/>
-      <w:r>
-        <w:t>, and o</w:t>
-      </w:r>
-      <w:r>
-        <w:t>nce all control pairs have been reg</w:t>
-      </w:r>
-      <w:r>
-        <w:t xml:space="preserve">istered with the </w:t>
-      </w:r>
-      <w:proofErr w:type="spellStart"/>
-      <w:r>
-        <w:t>GameController</w:t>
-      </w:r>
-      <w:proofErr w:type="spellEnd"/>
-      <w:r>
-        <w:t xml:space="preserve"> additional players are added as spectators</w:t>
-      </w:r>
-      <w:r>
-        <w:t>. When this is complete,</w:t>
-      </w:r>
-      <w:r>
-        <w:t xml:space="preserve"> the game is launched. This generates a </w:t>
-      </w:r>
-      <w:proofErr w:type="spellStart"/>
-      <w:r>
-        <w:t>ServerLobbyEvent</w:t>
-      </w:r>
-      <w:proofErr w:type="spellEnd"/>
-      <w:r>
-        <w:t xml:space="preserve"> which signals to clients that a game has begun and OpenGL rendering should be displayed. </w:t>
-      </w:r>
-    </w:p>
-    <w:p>
-      <w:r>
-        <w:t>Once game play has been initialized, i</w:t>
-      </w:r>
-      <w:r>
-        <w:t xml:space="preserve">nstances of </w:t>
-      </w:r>
-      <w:proofErr w:type="spellStart"/>
-      <w:r>
-        <w:t>UserProxy</w:t>
-      </w:r>
-      <w:proofErr w:type="spellEnd"/>
-      <w:r>
-        <w:t xml:space="preserve"> send tilt vectors and button input to the </w:t>
-      </w:r>
-      <w:proofErr w:type="spellStart"/>
-      <w:r>
-        <w:t>GameController</w:t>
-      </w:r>
-      <w:proofErr w:type="spellEnd"/>
-      <w:r>
-        <w:t xml:space="preserve"> where </w:t>
-      </w:r>
-      <w:r>
-        <w:t xml:space="preserve">the data is used to generate instances of </w:t>
-      </w:r>
-      <w:proofErr w:type="spellStart"/>
-      <w:r>
-        <w:t>RobotCommand</w:t>
-      </w:r>
-      <w:proofErr w:type="spellEnd"/>
-      <w:r>
-        <w:t xml:space="preserve"> based on the control scheme specified by game mode in use. These commands are validated against the game model to ensure that game state will not be violated, and are then serialized and written to the user’s paired robot through the </w:t>
-      </w:r>
-      <w:proofErr w:type="spellStart"/>
-      <w:r>
-        <w:t>RobotProxy</w:t>
-      </w:r>
-      <w:proofErr w:type="spellEnd"/>
-      <w:r>
-        <w:t xml:space="preserve"> reference contained in the instance of </w:t>
-      </w:r>
-      <w:proofErr w:type="spellStart"/>
-      <w:r>
-        <w:t>ControlPair</w:t>
-      </w:r>
-      <w:proofErr w:type="spellEnd"/>
-      <w:r>
-        <w:t>.</w:t>
-      </w:r>
-      <w:r>
-        <w:t xml:space="preserve"> Whenever model’s game state changes, the </w:t>
-      </w:r>
-      <w:proofErr w:type="spellStart"/>
-      <w:r>
-        <w:t>GameModel</w:t>
-      </w:r>
-      <w:proofErr w:type="spellEnd"/>
-      <w:r>
-        <w:t xml:space="preserve"> generates </w:t>
-      </w:r>
-      <w:proofErr w:type="spellStart"/>
-      <w:r>
-        <w:t>GameEvent</w:t>
-      </w:r>
-      <w:proofErr w:type="spellEnd"/>
-      <w:r>
-        <w:t xml:space="preserve"> objects which are captured by the listening </w:t>
-      </w:r>
-      <w:proofErr w:type="spellStart"/>
-      <w:r>
-        <w:t>GameController</w:t>
-      </w:r>
-      <w:proofErr w:type="spellEnd"/>
-      <w:r>
-        <w:t xml:space="preserve">, and passed to all connected instances of </w:t>
-      </w:r>
-      <w:proofErr w:type="spellStart"/>
-      <w:r>
-        <w:t>UserProxy</w:t>
-      </w:r>
-      <w:proofErr w:type="spellEnd"/>
-      <w:r>
-        <w:t>.</w:t>
-      </w:r>
-    </w:p>
-    <w:p>
-      <w:pPr>
-        <w:pStyle w:val="Heading2"/>
-      </w:pPr>
-      <w:bookmarkStart w:id="5" w:name="_Toc288392668"/>
-      <w:r>
-        <w:lastRenderedPageBreak/>
-        <w:t xml:space="preserve">Controller </w:t>
-      </w:r>
-      <w:r>
-        <w:t>–</w:t>
-      </w:r>
-      <w:r>
-        <w:t xml:space="preserve"> </w:t>
-      </w:r>
-      <w:r>
-        <w:t>Real Time Video</w:t>
-      </w:r>
-      <w:r>
-        <w:t xml:space="preserve"> Streaming (Alex Craig)</w:t>
-      </w:r>
-      <w:bookmarkEnd w:id="5"/>
-    </w:p>
-    <w:p>
-      <w:pPr>
-        <w:pStyle w:val="Heading3"/>
-      </w:pPr>
-      <w:r>
-        <w:t>Alternative Solution – RTP/RTSP Streaming</w:t>
-      </w:r>
-    </w:p>
-    <w:p>
-      <w:r>
-        <w:t xml:space="preserve">Ideally, the real time video streaming in the </w:t>
-      </w:r>
-      <w:proofErr w:type="spellStart"/>
-      <w:r>
-        <w:t>RoboWars</w:t>
-      </w:r>
-      <w:proofErr w:type="spellEnd"/>
-      <w:r>
-        <w:t xml:space="preserve"> should use an established and well defined protocol. The first attempts to implement video streaming in </w:t>
-      </w:r>
-      <w:proofErr w:type="spellStart"/>
-      <w:r>
-        <w:t>RoboWars</w:t>
-      </w:r>
-      <w:proofErr w:type="spellEnd"/>
-      <w:r>
-        <w:t xml:space="preserve"> made use of the Real-Time Transport Protocol (RTP) for data transmission, and Real Time Streaming Protocol (RTSP) for control signals. This functionality is well supported by the standard Android library, which provides a </w:t>
-      </w:r>
-      <w:proofErr w:type="spellStart"/>
-      <w:r>
-        <w:t>MediaPlayer</w:t>
-      </w:r>
-      <w:proofErr w:type="spellEnd"/>
-      <w:r>
-        <w:t xml:space="preserve"> class specifically designed to receive and display and RTP/RTSP stream [ac3]. To test this functionality, the Android client </w:t>
-      </w:r>
-      <w:r>
-        <w:t xml:space="preserve">for </w:t>
-      </w:r>
-      <w:proofErr w:type="spellStart"/>
-      <w:r>
-        <w:t>RoboWars</w:t>
-      </w:r>
-      <w:proofErr w:type="spellEnd"/>
-      <w:r>
-        <w:t xml:space="preserve"> was modified to make use of the </w:t>
-      </w:r>
-      <w:proofErr w:type="spellStart"/>
-      <w:r>
-        <w:t>MediaPlayer</w:t>
-      </w:r>
-      <w:proofErr w:type="spellEnd"/>
-      <w:r>
-        <w:t xml:space="preserve"> class to accept and display an RTP/RTSP video stream. </w:t>
-      </w:r>
-    </w:p>
-    <w:p>
-      <w:r>
-        <w:t>The server side generation of the RTP data stream was</w:t>
-      </w:r>
-      <w:r>
-        <w:t xml:space="preserve"> partially</w:t>
-      </w:r>
-      <w:r>
-        <w:t xml:space="preserve"> implemented using the “Freedom for Media in Java” (FMJ) project [ac4], which provides an open source implementation of the standard Java Media Framework API [ac5] for capturing, playing, and streaming media.</w:t>
-      </w:r>
-      <w:r>
-        <w:t xml:space="preserve"> JMF provided the means to easily generate an RTP data stream, but further investigation determined that alternate means would need to be used to implement an RTSP server to generate the required control signals expected by the Android </w:t>
-      </w:r>
-      <w:proofErr w:type="spellStart"/>
-      <w:r>
-        <w:t>MediaPlayer</w:t>
-      </w:r>
-      <w:proofErr w:type="spellEnd"/>
-      <w:r>
-        <w:t xml:space="preserve">. Rather than continue with server implementation, the open source </w:t>
-      </w:r>
-      <w:proofErr w:type="spellStart"/>
-      <w:r>
-        <w:t>VideoLAN</w:t>
-      </w:r>
-      <w:proofErr w:type="spellEnd"/>
-      <w:r>
-        <w:t xml:space="preserve"> (VLC) project was used to generate video streams purely to test the Android client implementation. </w:t>
-      </w:r>
-    </w:p>
-    <w:p>
-      <w:r>
-        <w:t xml:space="preserve">Through this testing, it was determined that the capabilities of the Android </w:t>
-      </w:r>
-      <w:proofErr w:type="spellStart"/>
-      <w:r>
-        <w:t>MediaPlayer</w:t>
-      </w:r>
-      <w:proofErr w:type="spellEnd"/>
-      <w:r>
-        <w:t xml:space="preserve"> implementation were insufficient for the needs of the </w:t>
-      </w:r>
-      <w:proofErr w:type="spellStart"/>
-      <w:r>
-        <w:t>RoboWars</w:t>
-      </w:r>
-      <w:proofErr w:type="spellEnd"/>
-      <w:r>
-        <w:t xml:space="preserve"> project. Although the </w:t>
-      </w:r>
-      <w:r>
-        <w:lastRenderedPageBreak/>
-        <w:t>video stream could be reliably displayed, an unaccep</w:t>
-      </w:r>
-      <w:r>
-        <w:t>table delay of approximately 10</w:t>
-      </w:r>
-      <w:r>
-        <w:t xml:space="preserve"> seconds</w:t>
-      </w:r>
-      <w:r>
-        <w:t xml:space="preserve"> occurred between the transmission and rendering of the video stream. Further testing determined that the cause of this delay was the buffering behaviour of the </w:t>
-      </w:r>
-      <w:proofErr w:type="spellStart"/>
-      <w:r>
-        <w:t>MediaPlayer</w:t>
-      </w:r>
-      <w:proofErr w:type="spellEnd"/>
-      <w:r>
-        <w:t xml:space="preserve"> implementation. The </w:t>
-      </w:r>
-      <w:proofErr w:type="spellStart"/>
-      <w:r>
-        <w:t>MediaPlayer</w:t>
-      </w:r>
-      <w:proofErr w:type="spellEnd"/>
-      <w:r>
-        <w:t xml:space="preserve"> class is intended to be used for the streaming of relatively static media (ex. YouTube videos) rather than real time streams with low delay requirements. The implementation of </w:t>
-      </w:r>
-      <w:proofErr w:type="spellStart"/>
-      <w:r>
-        <w:t>MediaPlayer</w:t>
-      </w:r>
-      <w:proofErr w:type="spellEnd"/>
-      <w:r>
-        <w:t xml:space="preserve"> buffers video based on a fixed time of video, rather than data size, and does not provide any external API to modify this behaviour. Regardless of the resolution or bit rate of the video stream generated by VLC the ten second </w:t>
-      </w:r>
+        <w:t xml:space="preserve">from the webcam. </w:t>
+      </w:r>
+      <w:proofErr w:type="spellStart"/>
+      <w:r>
+        <w:t>MediaStreamer</w:t>
+      </w:r>
+      <w:proofErr w:type="spellEnd"/>
+      <w:r>
+        <w:t xml:space="preserve"> implements the </w:t>
+      </w:r>
+      <w:proofErr w:type="spellStart"/>
+      <w:r>
+        <w:t>CaptureObserver</w:t>
+      </w:r>
+      <w:proofErr w:type="spellEnd"/>
+      <w:r>
+        <w:t xml:space="preserve"> interface, which allows it to register as a listener on the active </w:t>
+      </w:r>
+      <w:proofErr w:type="spellStart"/>
+      <w:r>
+        <w:t>CaptureStream</w:t>
+      </w:r>
+      <w:proofErr w:type="spellEnd"/>
+      <w:r>
+        <w:t xml:space="preserve"> instance. Once the stream has been launched, the </w:t>
+      </w:r>
+      <w:proofErr w:type="spellStart"/>
       <w:proofErr w:type="gramStart"/>
       <w:r>
-        <w:t>delay</w:t>
+        <w:t>onNewImage</w:t>
+      </w:r>
+      <w:proofErr w:type="spellEnd"/>
+      <w:r>
+        <w:t>(</w:t>
       </w:r>
       <w:proofErr w:type="gramEnd"/>
       <w:r>
-        <w:t xml:space="preserve"> on the client side remained constant. Further investigation of the Android source code revealed that this buffering functionality is implemented at the level of phone firmware. Modifications to the Android firmware would require that all users of </w:t>
-      </w:r>
-      <w:proofErr w:type="spellStart"/>
-      <w:r>
-        <w:t>RoboWars</w:t>
-      </w:r>
-      <w:proofErr w:type="spellEnd"/>
-      <w:r>
-        <w:t xml:space="preserve"> install custom firmware on their phones, and would limit </w:t>
-      </w:r>
-      <w:proofErr w:type="spellStart"/>
-      <w:r>
-        <w:t>RoboWars</w:t>
-      </w:r>
-      <w:proofErr w:type="spellEnd"/>
-      <w:r>
-        <w:t xml:space="preserve"> clients to phones that have had firmware specifically created for </w:t>
-      </w:r>
-      <w:proofErr w:type="spellStart"/>
-      <w:r>
-        <w:t>RoboWars</w:t>
-      </w:r>
-      <w:proofErr w:type="spellEnd"/>
-      <w:r>
-        <w:t xml:space="preserve">. This would have significantly reduced the generality and potential market for </w:t>
-      </w:r>
-      <w:proofErr w:type="spellStart"/>
-      <w:r>
-        <w:t>RoboWars</w:t>
-      </w:r>
-      <w:proofErr w:type="spellEnd"/>
-      <w:r>
-        <w:t>, and as such further modifications were not attempted at the firmware level.</w:t>
-      </w:r>
-    </w:p>
-    <w:p>
-      <w:pPr>
-        <w:pStyle w:val="Heading3"/>
-      </w:pPr>
-      <w:r>
-        <w:t>Implemented Solution – Custom UDP Protocol</w:t>
-      </w:r>
-    </w:p>
-    <w:p>
-      <w:r>
-        <w:t xml:space="preserve">In order to provide real time video streaming with an acceptably low delay a custom protocol for data transmission was required. The use of the FMJ project to interface with the webcam was discarded (as the RTP stream generation was no longer required), and replaced with the </w:t>
-      </w:r>
-      <w:r>
-        <w:t xml:space="preserve">simpler </w:t>
-      </w:r>
-      <w:r>
-        <w:t>LTI-Civil library</w:t>
-      </w:r>
-      <w:r>
-        <w:t xml:space="preserve"> [ac6]</w:t>
-      </w:r>
-      <w:r>
-        <w:t xml:space="preserve"> (which is also used internally within FMJ)</w:t>
-      </w:r>
-      <w:r>
-        <w:t>.</w:t>
-      </w:r>
-      <w:r>
-        <w:t xml:space="preserve"> LTI-Civil is an open source library which provides a simple API for capturing images from video devices entirely independently of the JMF API.</w:t>
-      </w:r>
-    </w:p>
-    <w:p>
-      <w:r>
-        <w:lastRenderedPageBreak/>
-        <w:t xml:space="preserve">Video streaming is implemented through two classes in the controller subsystem: </w:t>
-      </w:r>
-      <w:proofErr w:type="spellStart"/>
-      <w:r>
-        <w:t>CameraController</w:t>
-      </w:r>
-      <w:proofErr w:type="spellEnd"/>
-      <w:r>
-        <w:t xml:space="preserve"> and </w:t>
+        <w:t xml:space="preserve">) function of </w:t>
       </w:r>
       <w:proofErr w:type="spellStart"/>
       <w:r>
@@ -2571,18 +2957,10 @@
       </w:r>
       <w:proofErr w:type="spellEnd"/>
       <w:r>
-        <w:t xml:space="preserve">. </w:t>
-      </w:r>
-      <w:r>
-        <w:t xml:space="preserve">The </w:t>
-      </w:r>
-      <w:proofErr w:type="spellStart"/>
-      <w:r>
-        <w:t>CameraController</w:t>
-      </w:r>
-      <w:proofErr w:type="spellEnd"/>
-      <w:r>
-        <w:t xml:space="preserve"> class is responsible for storing the position, heading, and field of view of a specific camera, as well as opening and making available the instance of </w:t>
+        <w:t xml:space="preserve"> will be called by </w:t>
+      </w:r>
+      <w:r>
+        <w:t xml:space="preserve">LTI-Civil at a fixed rate (determined before the </w:t>
       </w:r>
       <w:proofErr w:type="spellStart"/>
       <w:r>
@@ -2590,182 +2968,11 @@
       </w:r>
       <w:proofErr w:type="spellEnd"/>
       <w:r>
-        <w:t xml:space="preserve"> </w:t>
-      </w:r>
-      <w:r>
-        <w:t xml:space="preserve">interface </w:t>
-      </w:r>
-      <w:r>
-        <w:t xml:space="preserve">which is used to read images from the camera. The </w:t>
-      </w:r>
-      <w:proofErr w:type="spellStart"/>
-      <w:r>
-        <w:t>MediaStreamer</w:t>
-      </w:r>
-      <w:proofErr w:type="spellEnd"/>
-      <w:r>
-        <w:t xml:space="preserve"> clas</w:t>
-      </w:r>
-      <w:r>
-        <w:t>s is responsible for discovering available cameras, maintaining a valid</w:t>
-      </w:r>
-      <w:r>
-        <w:t xml:space="preserve"> list of instances of </w:t>
-      </w:r>
-      <w:proofErr w:type="spellStart"/>
-      <w:r>
-        <w:t>CameraController</w:t>
-      </w:r>
-      <w:proofErr w:type="spellEnd"/>
-      <w:r>
-        <w:t>, and maintaining a list of users that video packets should be served to</w:t>
-      </w:r>
-      <w:r>
-        <w:t xml:space="preserve">. The </w:t>
-      </w:r>
-      <w:proofErr w:type="spellStart"/>
-      <w:r>
-        <w:t>MediaStreamer</w:t>
-      </w:r>
-      <w:proofErr w:type="spellEnd"/>
-      <w:r>
-        <w:t xml:space="preserve"> also provides methods to select an active camera from the list of </w:t>
-      </w:r>
-      <w:proofErr w:type="spellStart"/>
-      <w:r>
-        <w:t>CameraControllers</w:t>
-      </w:r>
-      <w:proofErr w:type="spellEnd"/>
-      <w:r>
-        <w:t xml:space="preserve">, and methods to start and stop the </w:t>
-      </w:r>
-      <w:r>
-        <w:t xml:space="preserve">active capture stream. The </w:t>
-      </w:r>
-      <w:proofErr w:type="spellStart"/>
-      <w:r>
-        <w:t>MediaServer</w:t>
-      </w:r>
-      <w:proofErr w:type="spellEnd"/>
-      <w:r>
-        <w:t xml:space="preserve"> is registered as a listener on the main </w:t>
-      </w:r>
-      <w:proofErr w:type="spellStart"/>
-      <w:r>
-        <w:t>ServerLobby</w:t>
-      </w:r>
-      <w:proofErr w:type="spellEnd"/>
-      <w:r>
-        <w:t xml:space="preserve"> instance, and automatically adds and removes users to its list of clients to serve whenever a user joins or leaves the main lobby. In addition, the </w:t>
-      </w:r>
-      <w:proofErr w:type="spellStart"/>
-      <w:r>
-        <w:t>MediaStreamer</w:t>
-      </w:r>
-      <w:proofErr w:type="spellEnd"/>
-      <w:r>
-        <w:t xml:space="preserve"> also receives game launch and termination events from the main </w:t>
-      </w:r>
-      <w:proofErr w:type="spellStart"/>
-      <w:r>
-        <w:t>ServerLobby</w:t>
-      </w:r>
-      <w:proofErr w:type="spellEnd"/>
-      <w:r>
-        <w:t>, and the video stream is launched or terminating along with real time gameplay.</w:t>
-      </w:r>
-      <w:r>
-        <w:t xml:space="preserve"> </w:t>
-      </w:r>
-    </w:p>
-    <w:p>
-      <w:r>
-        <w:t xml:space="preserve">To serve video, the </w:t>
-      </w:r>
-      <w:proofErr w:type="spellStart"/>
-      <w:r>
-        <w:t>MediaStreamer</w:t>
-      </w:r>
-      <w:proofErr w:type="spellEnd"/>
-      <w:r>
-        <w:t xml:space="preserve"> must receive a valid instance of </w:t>
-      </w:r>
-      <w:proofErr w:type="spellStart"/>
-      <w:r>
-        <w:t>CaptureStream</w:t>
-      </w:r>
-      <w:proofErr w:type="spellEnd"/>
-      <w:r>
-        <w:t xml:space="preserve"> from the active </w:t>
-      </w:r>
-      <w:proofErr w:type="spellStart"/>
-      <w:r>
-        <w:t>CameraController</w:t>
-      </w:r>
-      <w:proofErr w:type="spellEnd"/>
-      <w:r>
-        <w:t xml:space="preserve">. At this point, the observer pattern is used to read frames from the webcam. </w:t>
-      </w:r>
-      <w:proofErr w:type="spellStart"/>
-      <w:r>
-        <w:t>MediaStreamer</w:t>
-      </w:r>
-      <w:proofErr w:type="spellEnd"/>
-      <w:r>
-        <w:t xml:space="preserve"> implements the </w:t>
-      </w:r>
-      <w:proofErr w:type="spellStart"/>
-      <w:r>
-        <w:t>CaptureObserver</w:t>
-      </w:r>
-      <w:proofErr w:type="spellEnd"/>
-      <w:r>
-        <w:t xml:space="preserve"> interface, which allows it to register as a listener on the active </w:t>
-      </w:r>
-      <w:proofErr w:type="spellStart"/>
-      <w:r>
-        <w:t>CaptureStream</w:t>
-      </w:r>
-      <w:proofErr w:type="spellEnd"/>
-      <w:r>
-        <w:t xml:space="preserve"> instance. Once the stream has been launched, the </w:t>
-      </w:r>
-      <w:proofErr w:type="spellStart"/>
-      <w:proofErr w:type="gramStart"/>
-      <w:r>
-        <w:t>onNewImage</w:t>
-      </w:r>
-      <w:proofErr w:type="spellEnd"/>
-      <w:r>
-        <w:t>(</w:t>
-      </w:r>
-      <w:proofErr w:type="gramEnd"/>
-      <w:r>
-        <w:t xml:space="preserve">) function of </w:t>
-      </w:r>
-      <w:proofErr w:type="spellStart"/>
-      <w:r>
-        <w:t>MediaStreamer</w:t>
-      </w:r>
-      <w:proofErr w:type="spellEnd"/>
-      <w:r>
-        <w:t xml:space="preserve"> will be called by </w:t>
-      </w:r>
-      <w:r>
-        <w:t xml:space="preserve">LTI-Civil at a fixed rate (determined before the </w:t>
-      </w:r>
-      <w:proofErr w:type="spellStart"/>
-      <w:r>
-        <w:t>CaptureStream</w:t>
-      </w:r>
-      <w:proofErr w:type="spellEnd"/>
-      <w:r>
         <w:t xml:space="preserve"> is launched).</w:t>
       </w:r>
     </w:p>
     <w:p>
       <w:r>
-        <w:lastRenderedPageBreak/>
         <w:t xml:space="preserve">Video is transmitted to clients as a series of individual frames encoded as JPEGs. The </w:t>
       </w:r>
       <w:proofErr w:type="spellStart"/>
@@ -2864,7 +3071,25 @@
       </w:r>
       <w:proofErr w:type="gramEnd"/>
       <w:r>
-        <w:t xml:space="preserve"> more than a full frame out of sequence (and with the next segment number expected by the client). Even if this does occur it will only result in a dropped frame, which is unlikely to be noticed by the user.</w:t>
+        <w:t xml:space="preserve"> more than a full frame</w:t>
+      </w:r>
+      <w:r>
+        <w:t xml:space="preserve"> out of sequence (and carrying</w:t>
+      </w:r>
+      <w:r>
+        <w:t xml:space="preserve"> the next segment number expected by the client)</w:t>
+      </w:r>
+      <w:r>
+        <w:t>. Even if this does occur the frame will be discarded as corrupt when decoding is attempted on the client side</w:t>
+      </w:r>
+      <w:r>
+        <w:t xml:space="preserve">, </w:t>
+      </w:r>
+      <w:r>
+        <w:t xml:space="preserve">and a single dropped frame </w:t>
+      </w:r>
+      <w:r>
+        <w:t>is unlikely to be noticed by the user.</w:t>
       </w:r>
     </w:p>
     <w:p>
@@ -2879,6 +3104,7 @@
         <w:rPr>
           <w:b/>
         </w:rPr>
+        <w:lastRenderedPageBreak/>
         <w:t>Segment number</w:t>
       </w:r>
       <w:r>
@@ -2908,67 +3134,76 @@
     </w:p>
     <w:p>
       <w:r>
+        <w:t xml:space="preserve">These </w:t>
+      </w:r>
+      <w:r>
+        <w:t xml:space="preserve">generated </w:t>
+      </w:r>
+      <w:r>
+        <w:t xml:space="preserve">packets are transmitted to all connected clients through UDP </w:t>
+      </w:r>
+      <w:proofErr w:type="spellStart"/>
+      <w:r>
+        <w:t>unicast</w:t>
+      </w:r>
+      <w:proofErr w:type="spellEnd"/>
+      <w:r>
+        <w:t xml:space="preserve"> on a specified port (the main server TCP port incremented by 1)</w:t>
+      </w:r>
+      <w:r>
+        <w:t>.</w:t>
+      </w:r>
+      <w:r>
+        <w:t xml:space="preserve"> UDP multicast would be preferable for this application as it reduces the overall bandwidth requirements (as packets are duplicated as required at the network level rather than at the server), and this method was originally implemented. However, the HTC Desire </w:t>
+      </w:r>
+      <w:proofErr w:type="spellStart"/>
+      <w:r>
+        <w:t>smartphones</w:t>
+      </w:r>
+      <w:proofErr w:type="spellEnd"/>
+      <w:r>
+        <w:t xml:space="preserve"> utilized by the project for testing were determined to be incapable of receiving multicast or broadcast packets, and as such the</w:t>
+      </w:r>
+      <w:r>
+        <w:t xml:space="preserve"> usage of UDP multicast</w:t>
+      </w:r>
+      <w:r>
+        <w:t xml:space="preserve"> could not be properly verified. This shortcoming is not officially documented, but is well corroborated by other developer reports [ac7]. Although UDP </w:t>
+      </w:r>
+      <w:proofErr w:type="spellStart"/>
+      <w:r>
+        <w:t>unicast</w:t>
+      </w:r>
+      <w:proofErr w:type="spellEnd"/>
+      <w:r>
+        <w:t xml:space="preserve"> is less bandwidth efficient, it</w:t>
+      </w:r>
+      <w:r>
+        <w:t>s usage</w:t>
+      </w:r>
+      <w:r>
+        <w:t xml:space="preserve"> allowed for the project to test video streaming functionality and perform demos with the available hardware.</w:t>
+      </w:r>
+    </w:p>
+    <w:p>
+      <w:r>
+        <w:t xml:space="preserve">The Android video client only supports the decoding of incoming video frames, and does not exchange any further information with the server (over UDP). A byte </w:t>
+      </w:r>
+      <w:r>
+        <w:t>buffer is generated</w:t>
+      </w:r>
+      <w:r>
+        <w:t>, and the video data from each incoming packet is appended to the buffer whenever a packet is received that matches the next expect</w:t>
+      </w:r>
+      <w:r>
+        <w:t>ed</w:t>
+      </w:r>
+      <w:r>
+        <w:t xml:space="preserve"> frame and sequence number. When a packet with the “last segment” field is received, the buffer is decoded </w:t>
+      </w:r>
+      <w:r>
         <w:lastRenderedPageBreak/>
-        <w:t xml:space="preserve">These </w:t>
-      </w:r>
-      <w:r>
-        <w:t xml:space="preserve">generated </w:t>
-      </w:r>
-      <w:r>
-        <w:t xml:space="preserve">packets are transmitted to all connected clients through UDP </w:t>
-      </w:r>
-      <w:proofErr w:type="spellStart"/>
-      <w:r>
-        <w:t>unicast</w:t>
-      </w:r>
-      <w:proofErr w:type="spellEnd"/>
-      <w:r>
-        <w:t xml:space="preserve"> on a specified port (the main server TCP port incremented by 1)</w:t>
-      </w:r>
-      <w:r>
-        <w:t>.</w:t>
-      </w:r>
-      <w:r>
-        <w:t xml:space="preserve"> UDP multicast would be preferable for this application as it reduces the overall bandwidth requirements (as packets are duplicated as required at the network level rather than at the server), and this method was originally implemented. However, the HTC Desire </w:t>
-      </w:r>
-      <w:proofErr w:type="spellStart"/>
-      <w:r>
-        <w:t>smartphones</w:t>
-      </w:r>
-      <w:proofErr w:type="spellEnd"/>
-      <w:r>
-        <w:t xml:space="preserve"> utilized by the project for testing were determined to be incapable of receiving multicast or broadcast packets, and as such the</w:t>
-      </w:r>
-      <w:r>
-        <w:t xml:space="preserve"> usage of UDP multicast</w:t>
-      </w:r>
-      <w:r>
-        <w:t xml:space="preserve"> could not be properly verified. This shortcoming is not officially documented, but is well corroborated by other developer reports [ac7]. Although UDP </w:t>
-      </w:r>
-      <w:proofErr w:type="spellStart"/>
-      <w:r>
-        <w:t>unicast</w:t>
-      </w:r>
-      <w:proofErr w:type="spellEnd"/>
-      <w:r>
-        <w:t xml:space="preserve"> is less bandwidth efficient, it</w:t>
-      </w:r>
-      <w:r>
-        <w:t>s usage</w:t>
-      </w:r>
-      <w:r>
-        <w:t xml:space="preserve"> allowed for the project to test video streaming functionality and perform demos with the available hardware.</w:t>
-      </w:r>
-    </w:p>
-    <w:p>
-      <w:r>
-        <w:t>The Android video client only supports the decoding of incoming video frames, and does not exchange any further information with the server (over UDP). A byte buffer is kept, and the video data from each incoming packet is appended to the buffer whenever a packet is received that matches the next expect</w:t>
-      </w:r>
-      <w:r>
-        <w:t>ed</w:t>
-      </w:r>
-      <w:r>
-        <w:t xml:space="preserve"> frame and sequence number. When a packet with the “last segment” field is received, the buffer is decoded into the standard Android image format using the </w:t>
+        <w:t xml:space="preserve">into the standard Android image format using the </w:t>
       </w:r>
       <w:proofErr w:type="spellStart"/>
       <w:r>
@@ -2990,109 +3225,109 @@
         <w:pStyle w:val="Heading2"/>
       </w:pPr>
       <w:r>
+        <w:t>View – Administration Panel and Camera Configuration</w:t>
+      </w:r>
+      <w:r>
+        <w:t xml:space="preserve"> (Alex Craig</w:t>
+      </w:r>
+      <w:r>
+        <w:t>)</w:t>
+      </w:r>
+    </w:p>
+    <w:p>
+      <w:r>
+        <w:t xml:space="preserve">The administration panel uses standard Swing libraries to provide a GUI for the administrator to configure the server. </w:t>
+      </w:r>
+      <w:r>
+        <w:t xml:space="preserve">The main frame of the administration panel is implemented in the </w:t>
+      </w:r>
+      <w:proofErr w:type="spellStart"/>
+      <w:r>
+        <w:t>AdminView</w:t>
+      </w:r>
+      <w:proofErr w:type="spellEnd"/>
+      <w:r>
+        <w:t xml:space="preserve"> class, which subclasses </w:t>
+      </w:r>
+      <w:proofErr w:type="spellStart"/>
+      <w:r>
+        <w:t>JFrame</w:t>
+      </w:r>
+      <w:proofErr w:type="spellEnd"/>
+      <w:r>
+        <w:t xml:space="preserve">. The </w:t>
+      </w:r>
+      <w:proofErr w:type="spellStart"/>
+      <w:r>
+        <w:t>AdminView</w:t>
+      </w:r>
+      <w:proofErr w:type="spellEnd"/>
+      <w:r>
+        <w:t xml:space="preserve"> class implements </w:t>
+      </w:r>
+      <w:proofErr w:type="spellStart"/>
+      <w:r>
+        <w:t>ServerLobbyListener</w:t>
+      </w:r>
+      <w:proofErr w:type="spellEnd"/>
+      <w:r>
+        <w:t xml:space="preserve"> and listens for events from the main </w:t>
+      </w:r>
+      <w:proofErr w:type="spellStart"/>
+      <w:r>
+        <w:t>ServerLobby</w:t>
+      </w:r>
+      <w:proofErr w:type="spellEnd"/>
+      <w:r>
+        <w:t xml:space="preserve"> instance to update the connected user/robot lists and the main chat panel. The </w:t>
+      </w:r>
+      <w:proofErr w:type="spellStart"/>
+      <w:r>
+        <w:t>AdminView</w:t>
+      </w:r>
+      <w:proofErr w:type="spellEnd"/>
+      <w:r>
+        <w:t xml:space="preserve"> also contains a reference to the </w:t>
+      </w:r>
+      <w:proofErr w:type="spellStart"/>
+      <w:r>
+        <w:t>BluetoothServer</w:t>
+      </w:r>
+      <w:proofErr w:type="spellEnd"/>
+      <w:r>
+        <w:t xml:space="preserve"> instance, which is used to manually trigger robot redetection. This was originally implemented as a periodic function that did not require administrator interaction, but the period redetections were found to interfere with communication with robots during gameplay. The </w:t>
+      </w:r>
+      <w:proofErr w:type="spellStart"/>
+      <w:r>
+        <w:t>AdminView</w:t>
+      </w:r>
+      <w:proofErr w:type="spellEnd"/>
+      <w:r>
+        <w:t xml:space="preserve"> also generates an instance of </w:t>
+      </w:r>
+      <w:proofErr w:type="spellStart"/>
+      <w:r>
+        <w:t>CameraSelectionView</w:t>
+      </w:r>
+      <w:proofErr w:type="spellEnd"/>
+      <w:r>
+        <w:t xml:space="preserve"> which contains a reference to the </w:t>
+      </w:r>
+      <w:proofErr w:type="spellStart"/>
+      <w:r>
+        <w:t>MediaStreamer</w:t>
+      </w:r>
+      <w:proofErr w:type="spellEnd"/>
+      <w:r>
+        <w:t xml:space="preserve"> instance, and allows the administrator to configure the camera settings for the server.</w:t>
+      </w:r>
+    </w:p>
+    <w:p>
+      <w:pPr>
+        <w:pStyle w:val="Heading2"/>
+      </w:pPr>
+      <w:r>
         <w:lastRenderedPageBreak/>
-        <w:t>View – Administration Panel and Camera Configuration</w:t>
-      </w:r>
-      <w:r>
-        <w:t xml:space="preserve"> (Alex Craig</w:t>
-      </w:r>
-      <w:r>
-        <w:t>)</w:t>
-      </w:r>
-    </w:p>
-    <w:p>
-      <w:r>
-        <w:t xml:space="preserve">The administration panel uses standard Swing libraries to provide a GUI for the administrator to configure the server. </w:t>
-      </w:r>
-      <w:r>
-        <w:t xml:space="preserve">The main frame of the administration panel is implemented in the </w:t>
-      </w:r>
-      <w:proofErr w:type="spellStart"/>
-      <w:r>
-        <w:t>AdminView</w:t>
-      </w:r>
-      <w:proofErr w:type="spellEnd"/>
-      <w:r>
-        <w:t xml:space="preserve"> class, which subclasses </w:t>
-      </w:r>
-      <w:proofErr w:type="spellStart"/>
-      <w:r>
-        <w:t>JFrame</w:t>
-      </w:r>
-      <w:proofErr w:type="spellEnd"/>
-      <w:r>
-        <w:t xml:space="preserve">. The </w:t>
-      </w:r>
-      <w:proofErr w:type="spellStart"/>
-      <w:r>
-        <w:t>AdminView</w:t>
-      </w:r>
-      <w:proofErr w:type="spellEnd"/>
-      <w:r>
-        <w:t xml:space="preserve"> class implements </w:t>
-      </w:r>
-      <w:proofErr w:type="spellStart"/>
-      <w:r>
-        <w:t>ServerLobbyListener</w:t>
-      </w:r>
-      <w:proofErr w:type="spellEnd"/>
-      <w:r>
-        <w:t xml:space="preserve"> and listens for events from the main </w:t>
-      </w:r>
-      <w:proofErr w:type="spellStart"/>
-      <w:r>
-        <w:t>ServerLobby</w:t>
-      </w:r>
-      <w:proofErr w:type="spellEnd"/>
-      <w:r>
-        <w:t xml:space="preserve"> instance to update the connected user/robot lists and the main chat panel. The </w:t>
-      </w:r>
-      <w:proofErr w:type="spellStart"/>
-      <w:r>
-        <w:t>AdminView</w:t>
-      </w:r>
-      <w:proofErr w:type="spellEnd"/>
-      <w:r>
-        <w:t xml:space="preserve"> also contains a reference to the </w:t>
-      </w:r>
-      <w:proofErr w:type="spellStart"/>
-      <w:r>
-        <w:t>BluetoothServer</w:t>
-      </w:r>
-      <w:proofErr w:type="spellEnd"/>
-      <w:r>
-        <w:t xml:space="preserve"> instance, which is used to manually trigger robot redetection. This was originally implemented as a periodic function that did not require administrator interaction, but the period redetections were found to interfere with communication with robots during gameplay. The </w:t>
-      </w:r>
-      <w:proofErr w:type="spellStart"/>
-      <w:r>
-        <w:t>AdminView</w:t>
-      </w:r>
-      <w:proofErr w:type="spellEnd"/>
-      <w:r>
-        <w:t xml:space="preserve"> also generates an instance of </w:t>
-      </w:r>
-      <w:proofErr w:type="spellStart"/>
-      <w:r>
-        <w:t>CameraSelectionView</w:t>
-      </w:r>
-      <w:proofErr w:type="spellEnd"/>
-      <w:r>
-        <w:t xml:space="preserve"> which contains a reference to the </w:t>
-      </w:r>
-      <w:proofErr w:type="spellStart"/>
-      <w:r>
-        <w:t>MediaStreamer</w:t>
-      </w:r>
-      <w:proofErr w:type="spellEnd"/>
-      <w:r>
-        <w:t xml:space="preserve"> instance, and allows the administrator to configure the camera settings for the server.</w:t>
-      </w:r>
-    </w:p>
-    <w:p>
-      <w:pPr>
-        <w:pStyle w:val="Heading2"/>
-      </w:pPr>
-      <w:r>
         <w:t xml:space="preserve">View – 2D Display (Alex </w:t>
       </w:r>
       <w:proofErr w:type="spellStart"/>
@@ -3167,7 +3402,6 @@
         </w:numPr>
       </w:pPr>
       <w:r>
-        <w:lastRenderedPageBreak/>
         <w:t xml:space="preserve">All logging statements are tagged with the thread identifier of the thread which initiating the logging, the class name of the class which initiated the </w:t>
       </w:r>
       <w:proofErr w:type="gramStart"/>
@@ -3598,17 +3832,21 @@
         <w:rPr>
           <w:lang w:val="en-US"/>
         </w:rPr>
-        <w:t xml:space="preserve">[ac8] “Apache log4j 1.2,” </w:t>
-      </w:r>
-      <w:hyperlink r:id="rId10" w:history="1">
-        <w:r>
-          <w:rPr>
-            <w:rStyle w:val="Hyperlink"/>
-            <w:lang w:val="en-US"/>
-          </w:rPr>
-          <w:t>http://logging.apache.org/log4j/1.2/</w:t>
-        </w:r>
-      </w:hyperlink>
+        <w:t xml:space="preserve">[ac8] </w:t>
+      </w:r>
+      <w:proofErr w:type="gramStart"/>
+      <w:r>
+        <w:rPr>
+          <w:lang w:val="en-US"/>
+        </w:rPr>
+        <w:t xml:space="preserve">“Apache log4j 1.2,” </w:t>
+      </w:r>
+      <w:r>
+        <w:rPr>
+          <w:lang w:val="en-US"/>
+        </w:rPr>
+        <w:t>http://logging.apache.org/log4j/1.2/</w:t>
+      </w:r>
       <w:r>
         <w:rPr>
           <w:lang w:val="en-US"/>
@@ -3621,6 +3859,62 @@
         </w:rPr>
         <w:t>. 15, 2011</w:t>
       </w:r>
+      <w:r>
+        <w:rPr>
+          <w:lang w:val="en-US"/>
+        </w:rPr>
+        <w:t>.</w:t>
+      </w:r>
+      <w:proofErr w:type="gramEnd"/>
+    </w:p>
+    <w:p>
+      <w:pPr>
+        <w:spacing w:line="240" w:lineRule="auto"/>
+        <w:ind w:left="720" w:hanging="720"/>
+        <w:rPr>
+          <w:lang w:val="en-US"/>
+        </w:rPr>
+      </w:pPr>
+      <w:r>
+        <w:rPr>
+          <w:lang w:val="en-US"/>
+        </w:rPr>
+        <w:t xml:space="preserve">[ac9] </w:t>
+      </w:r>
+      <w:proofErr w:type="gramStart"/>
+      <w:r>
+        <w:rPr>
+          <w:lang w:val="en-US"/>
+        </w:rPr>
+        <w:t>“</w:t>
+      </w:r>
+      <w:proofErr w:type="spellStart"/>
+      <w:r>
+        <w:rPr>
+          <w:lang w:val="en-US"/>
+        </w:rPr>
+        <w:t>VideoLAN</w:t>
+      </w:r>
+      <w:proofErr w:type="spellEnd"/>
+      <w:r>
+        <w:rPr>
+          <w:lang w:val="en-US"/>
+        </w:rPr>
+        <w:t xml:space="preserve">,” </w:t>
+      </w:r>
+      <w:r>
+        <w:rPr>
+          <w:lang w:val="en-US"/>
+        </w:rPr>
+        <w:t>http://www.videolan.org/vlc/</w:t>
+      </w:r>
+      <w:r>
+        <w:rPr>
+          <w:lang w:val="en-US"/>
+        </w:rPr>
+        <w:t xml:space="preserve"> Accessed Mar.15, 2011.</w:t>
+      </w:r>
+      <w:proofErr w:type="gramEnd"/>
     </w:p>
     <w:p>
       <w:pPr>
@@ -3701,7 +3995,7 @@
       <w:bookmarkEnd w:id="12"/>
     </w:p>
     <w:sectPr>
-      <w:headerReference w:type="default" r:id="rId11"/>
+      <w:headerReference w:type="default" r:id="rId10"/>
       <w:pgSz w:w="12240" w:h="15840"/>
       <w:pgMar w:top="1440" w:right="1440" w:bottom="1440" w:left="2160" w:header="706" w:footer="706" w:gutter="0"/>
       <w:cols w:space="708"/>
@@ -3782,7 +4076,7 @@
             <w:rPr>
               <w:noProof/>
             </w:rPr>
-            <w:t>18</w:t>
+            <w:t>21</w:t>
           </w:r>
         </w:fldSimple>
       </w:p>
@@ -5991,7 +6285,7 @@
 </file>
 
 <file path=customXml/itemProps1.xml><?xml version="1.0" encoding="utf-8"?>
-<ds:datastoreItem xmlns:ds="http://schemas.openxmlformats.org/officeDocument/2006/customXml" ds:itemID="{61F3CE2F-01D9-442D-89DC-9B1E232DFA99}">
+<ds:datastoreItem xmlns:ds="http://schemas.openxmlformats.org/officeDocument/2006/customXml" ds:itemID="{3FD77721-0A04-4F45-9F84-51DE3475D85B}">
   <ds:schemaRefs>
     <ds:schemaRef ds:uri="http://schemas.openxmlformats.org/officeDocument/2006/bibliography"/>
   </ds:schemaRefs>

</xml_diff>